<commit_message>
first draft: variables and data collection subsections
</commit_message>
<xml_diff>
--- a/street_network_morphology/Joseph-Norkplim-chapter_3.docx
+++ b/street_network_morphology/Joseph-Norkplim-chapter_3.docx
@@ -1,6 +1,6 @@
 
 <file path=word/document.xml><?xml version="1.0" encoding="utf-8"?>
-<w:document xmlns:wpc="http://schemas.microsoft.com/office/word/2010/wordprocessingCanvas" xmlns:mc="http://schemas.openxmlformats.org/markup-compatibility/2006" xmlns:o="urn:schemas-microsoft-com:office:office" xmlns:r="http://schemas.openxmlformats.org/officeDocument/2006/relationships" xmlns:m="http://schemas.openxmlformats.org/officeDocument/2006/math" xmlns:v="urn:schemas-microsoft-com:vml" xmlns:wp14="http://schemas.microsoft.com/office/word/2010/wordprocessingDrawing" xmlns:wp="http://schemas.openxmlformats.org/drawingml/2006/wordprocessingDrawing" xmlns:w10="urn:schemas-microsoft-com:office:word" xmlns:w="http://schemas.openxmlformats.org/wordprocessingml/2006/main" xmlns:w14="http://schemas.microsoft.com/office/word/2010/wordml" xmlns:w15="http://schemas.microsoft.com/office/word/2012/wordml" xmlns:wpg="http://schemas.microsoft.com/office/word/2010/wordprocessingGroup" xmlns:wpi="http://schemas.microsoft.com/office/word/2010/wordprocessingInk" xmlns:wne="http://schemas.microsoft.com/office/word/2006/wordml" xmlns:wps="http://schemas.microsoft.com/office/word/2010/wordprocessingShape" mc:Ignorable="w14 w15 wp14">
+<w:document xmlns:wpc="http://schemas.microsoft.com/office/word/2010/wordprocessingCanvas" xmlns:cx="http://schemas.microsoft.com/office/drawing/2014/chartex" xmlns:cx1="http://schemas.microsoft.com/office/drawing/2015/9/8/chartex" xmlns:mc="http://schemas.openxmlformats.org/markup-compatibility/2006" xmlns:o="urn:schemas-microsoft-com:office:office" xmlns:r="http://schemas.openxmlformats.org/officeDocument/2006/relationships" xmlns:m="http://schemas.openxmlformats.org/officeDocument/2006/math" xmlns:v="urn:schemas-microsoft-com:vml" xmlns:wp14="http://schemas.microsoft.com/office/word/2010/wordprocessingDrawing" xmlns:wp="http://schemas.openxmlformats.org/drawingml/2006/wordprocessingDrawing" xmlns:w10="urn:schemas-microsoft-com:office:word" xmlns:w="http://schemas.openxmlformats.org/wordprocessingml/2006/main" xmlns:w14="http://schemas.microsoft.com/office/word/2010/wordml" xmlns:w15="http://schemas.microsoft.com/office/word/2012/wordml" xmlns:w16se="http://schemas.microsoft.com/office/word/2015/wordml/symex" xmlns:wpg="http://schemas.microsoft.com/office/word/2010/wordprocessingGroup" xmlns:wpi="http://schemas.microsoft.com/office/word/2010/wordprocessingInk" xmlns:wne="http://schemas.microsoft.com/office/word/2006/wordml" xmlns:wps="http://schemas.microsoft.com/office/word/2010/wordprocessingShape" mc:Ignorable="w14 w15 w16se wp14">
   <w:body>
     <w:p>
       <w:pPr>
@@ -11,7 +11,6 @@
           <w:b/>
           <w:sz w:val="24"/>
           <w:szCs w:val="24"/>
-          <w:u w:val="single"/>
           <w:lang w:val="en-US"/>
         </w:rPr>
       </w:pPr>
@@ -21,47 +20,46 @@
           <w:b/>
           <w:sz w:val="24"/>
           <w:szCs w:val="24"/>
-          <w:u w:val="single"/>
-          <w:lang w:val="en-US"/>
-        </w:rPr>
-        <w:t>MORPHOLOGY OF S</w:t>
-      </w:r>
-      <w:r>
-        <w:rPr>
-          <w:rFonts w:ascii="Times New Roman" w:hAnsi="Times New Roman" w:cs="Times New Roman"/>
-          <w:b/>
-          <w:sz w:val="24"/>
-          <w:szCs w:val="24"/>
-          <w:u w:val="single"/>
-          <w:lang w:val="en-US"/>
-        </w:rPr>
-        <w:t>TREET NETWORKS IN URBAN NEIGHBO</w:t>
-      </w:r>
-      <w:r>
-        <w:rPr>
-          <w:rFonts w:ascii="Times New Roman" w:hAnsi="Times New Roman" w:cs="Times New Roman"/>
-          <w:b/>
-          <w:sz w:val="24"/>
-          <w:szCs w:val="24"/>
-          <w:u w:val="single"/>
-          <w:lang w:val="en-US"/>
-        </w:rPr>
-        <w:t>RHOODS</w:t>
-      </w:r>
-      <w:r>
-        <w:rPr>
-          <w:rFonts w:ascii="Times New Roman" w:hAnsi="Times New Roman" w:cs="Times New Roman"/>
-          <w:b/>
-          <w:sz w:val="24"/>
-          <w:szCs w:val="24"/>
-          <w:u w:val="single"/>
-          <w:lang w:val="en-US"/>
-        </w:rPr>
-        <w:t xml:space="preserve"> IN GHANA</w:t>
+          <w:lang w:val="en-US"/>
+        </w:rPr>
+        <w:t>Morphology of street networks in urban neighborhoods in Ghana</w:t>
       </w:r>
     </w:p>
     <w:p>
       <w:pPr>
+        <w:rPr>
+          <w:rFonts w:ascii="Times New Roman" w:hAnsi="Times New Roman" w:cs="Times New Roman"/>
+          <w:b/>
+          <w:sz w:val="24"/>
+          <w:szCs w:val="24"/>
+          <w:lang w:val="en-US"/>
+        </w:rPr>
+      </w:pPr>
+    </w:p>
+    <w:p>
+      <w:pPr>
+        <w:rPr>
+          <w:rFonts w:ascii="Times New Roman" w:hAnsi="Times New Roman" w:cs="Times New Roman"/>
+          <w:b/>
+          <w:sz w:val="24"/>
+          <w:szCs w:val="24"/>
+          <w:lang w:val="en-US"/>
+        </w:rPr>
+      </w:pPr>
+    </w:p>
+    <w:p>
+      <w:pPr>
+        <w:rPr>
+          <w:rFonts w:ascii="Times New Roman" w:hAnsi="Times New Roman" w:cs="Times New Roman"/>
+          <w:b/>
+          <w:sz w:val="24"/>
+          <w:szCs w:val="24"/>
+          <w:lang w:val="en-US"/>
+        </w:rPr>
+      </w:pPr>
+    </w:p>
+    <w:p>
+      <w:pPr>
         <w:spacing w:line="360" w:lineRule="auto"/>
         <w:jc w:val="center"/>
         <w:rPr>
@@ -69,21 +67,9 @@
           <w:b/>
           <w:sz w:val="24"/>
           <w:szCs w:val="24"/>
-          <w:u w:val="single"/>
-          <w:lang w:val="en-US"/>
-        </w:rPr>
-      </w:pPr>
-      <w:r>
-        <w:rPr>
-          <w:rFonts w:ascii="Times New Roman" w:hAnsi="Times New Roman" w:cs="Times New Roman"/>
-          <w:b/>
-          <w:sz w:val="24"/>
-          <w:szCs w:val="24"/>
-          <w:u w:val="single"/>
-          <w:lang w:val="en-US"/>
-        </w:rPr>
-        <w:t>CHAPTER THREE</w:t>
-      </w:r>
+          <w:lang w:val="en-US"/>
+        </w:rPr>
+      </w:pPr>
     </w:p>
     <w:p>
       <w:pPr>
@@ -94,26 +80,14 @@
           <w:b/>
           <w:sz w:val="24"/>
           <w:szCs w:val="24"/>
-          <w:u w:val="single"/>
-          <w:lang w:val="en-US"/>
-        </w:rPr>
-      </w:pPr>
-      <w:r>
-        <w:rPr>
-          <w:rFonts w:ascii="Times New Roman" w:hAnsi="Times New Roman" w:cs="Times New Roman"/>
-          <w:b/>
-          <w:sz w:val="24"/>
-          <w:szCs w:val="24"/>
-          <w:u w:val="single"/>
-          <w:lang w:val="en-US"/>
-        </w:rPr>
-        <w:t>RESEARCH METHODOLOGY AND PROFILE OF STUDY AREA</w:t>
-      </w:r>
+          <w:lang w:val="en-US"/>
+        </w:rPr>
+      </w:pPr>
     </w:p>
     <w:p>
       <w:pPr>
         <w:spacing w:line="360" w:lineRule="auto"/>
-        <w:jc w:val="both"/>
+        <w:jc w:val="center"/>
         <w:rPr>
           <w:rFonts w:ascii="Times New Roman" w:hAnsi="Times New Roman" w:cs="Times New Roman"/>
           <w:b/>
@@ -122,356 +96,24 @@
           <w:lang w:val="en-US"/>
         </w:rPr>
       </w:pPr>
-      <w:r>
-        <w:rPr>
-          <w:rFonts w:ascii="Times New Roman" w:hAnsi="Times New Roman" w:cs="Times New Roman"/>
-          <w:b/>
-          <w:sz w:val="24"/>
-          <w:szCs w:val="24"/>
-          <w:lang w:val="en-US"/>
-        </w:rPr>
-        <w:t>3</w:t>
-      </w:r>
-      <w:r>
-        <w:rPr>
-          <w:rFonts w:ascii="Times New Roman" w:hAnsi="Times New Roman" w:cs="Times New Roman"/>
-          <w:b/>
-          <w:sz w:val="24"/>
-          <w:szCs w:val="24"/>
-          <w:lang w:val="en-US"/>
-        </w:rPr>
-        <w:t>.1</w:t>
-      </w:r>
-      <w:r>
-        <w:rPr>
-          <w:rFonts w:ascii="Times New Roman" w:hAnsi="Times New Roman" w:cs="Times New Roman"/>
-          <w:b/>
-          <w:sz w:val="24"/>
-          <w:szCs w:val="24"/>
-          <w:lang w:val="en-US"/>
-        </w:rPr>
-        <w:t xml:space="preserve"> </w:t>
-      </w:r>
-      <w:r>
-        <w:rPr>
-          <w:rFonts w:ascii="Times New Roman" w:hAnsi="Times New Roman" w:cs="Times New Roman"/>
-          <w:b/>
-          <w:sz w:val="24"/>
-          <w:szCs w:val="24"/>
-          <w:lang w:val="en-US"/>
-        </w:rPr>
-        <w:t>Introduction</w:t>
-      </w:r>
     </w:p>
     <w:p>
       <w:pPr>
         <w:spacing w:line="360" w:lineRule="auto"/>
-        <w:jc w:val="both"/>
-        <w:rPr>
-          <w:rFonts w:ascii="Times New Roman" w:hAnsi="Times New Roman" w:cs="Times New Roman"/>
-          <w:sz w:val="24"/>
-          <w:szCs w:val="24"/>
-          <w:lang w:val="en-US"/>
-        </w:rPr>
-      </w:pPr>
-      <w:r>
-        <w:rPr>
-          <w:rFonts w:ascii="Times New Roman" w:hAnsi="Times New Roman" w:cs="Times New Roman"/>
-          <w:sz w:val="24"/>
-          <w:szCs w:val="24"/>
-          <w:lang w:val="en-US"/>
-        </w:rPr>
-        <w:t>This chapter presents</w:t>
-      </w:r>
-      <w:r>
-        <w:rPr>
-          <w:rFonts w:ascii="Times New Roman" w:hAnsi="Times New Roman" w:cs="Times New Roman"/>
-          <w:sz w:val="24"/>
-          <w:szCs w:val="24"/>
-          <w:lang w:val="en-US"/>
-        </w:rPr>
-        <w:t xml:space="preserve"> the modern analytical and open-science methods, tools</w:t>
-      </w:r>
-      <w:r>
-        <w:rPr>
-          <w:rFonts w:ascii="Times New Roman" w:hAnsi="Times New Roman" w:cs="Times New Roman"/>
-          <w:sz w:val="24"/>
-          <w:szCs w:val="24"/>
-          <w:lang w:val="en-US"/>
-        </w:rPr>
-        <w:t>,</w:t>
-      </w:r>
-      <w:r>
-        <w:rPr>
-          <w:rFonts w:ascii="Times New Roman" w:hAnsi="Times New Roman" w:cs="Times New Roman"/>
-          <w:sz w:val="24"/>
-          <w:szCs w:val="24"/>
-          <w:lang w:val="en-US"/>
-        </w:rPr>
-        <w:t xml:space="preserve"> and resources used during the res</w:t>
-      </w:r>
-      <w:r>
-        <w:rPr>
-          <w:rFonts w:ascii="Times New Roman" w:hAnsi="Times New Roman" w:cs="Times New Roman"/>
-          <w:sz w:val="24"/>
-          <w:szCs w:val="24"/>
-          <w:lang w:val="en-US"/>
-        </w:rPr>
-        <w:t>earch. It continues to emphasize</w:t>
-      </w:r>
-      <w:r>
-        <w:rPr>
-          <w:rFonts w:ascii="Times New Roman" w:hAnsi="Times New Roman" w:cs="Times New Roman"/>
-          <w:sz w:val="24"/>
-          <w:szCs w:val="24"/>
-          <w:lang w:val="en-US"/>
-        </w:rPr>
-        <w:t xml:space="preserve"> the importance of supporting and doing open </w:t>
-      </w:r>
-      <w:r>
-        <w:rPr>
-          <w:rFonts w:ascii="Times New Roman" w:hAnsi="Times New Roman" w:cs="Times New Roman"/>
-          <w:sz w:val="24"/>
-          <w:szCs w:val="24"/>
-          <w:lang w:val="en-US"/>
-        </w:rPr>
-        <w:t xml:space="preserve">and </w:t>
-      </w:r>
-      <w:r>
-        <w:rPr>
-          <w:rFonts w:ascii="Times New Roman" w:hAnsi="Times New Roman" w:cs="Times New Roman"/>
-          <w:sz w:val="24"/>
-          <w:szCs w:val="24"/>
-          <w:lang w:val="en-US"/>
-        </w:rPr>
-        <w:t>coll</w:t>
-      </w:r>
-      <w:r>
-        <w:rPr>
-          <w:rFonts w:ascii="Times New Roman" w:hAnsi="Times New Roman" w:cs="Times New Roman"/>
-          <w:sz w:val="24"/>
-          <w:szCs w:val="24"/>
-          <w:lang w:val="en-US"/>
-        </w:rPr>
-        <w:t>aborative research using modern</w:t>
-      </w:r>
-      <w:r>
-        <w:rPr>
-          <w:rFonts w:ascii="Times New Roman" w:hAnsi="Times New Roman" w:cs="Times New Roman"/>
-          <w:sz w:val="24"/>
-          <w:szCs w:val="24"/>
-          <w:lang w:val="en-US"/>
-        </w:rPr>
-        <w:t xml:space="preserve"> computational tools at our</w:t>
-      </w:r>
-      <w:r>
-        <w:rPr>
-          <w:rFonts w:ascii="Times New Roman" w:hAnsi="Times New Roman" w:cs="Times New Roman"/>
-          <w:sz w:val="24"/>
-          <w:szCs w:val="24"/>
-          <w:lang w:val="en-US"/>
-        </w:rPr>
-        <w:t xml:space="preserve"> disposal as researchers and policymakers. The overarching aim of this study is to show how these tools make it easier to understand the intricate structure of street networks</w:t>
-      </w:r>
-      <w:r>
-        <w:rPr>
-          <w:rFonts w:ascii="Times New Roman" w:hAnsi="Times New Roman" w:cs="Times New Roman"/>
-          <w:sz w:val="24"/>
-          <w:szCs w:val="24"/>
-          <w:lang w:val="en-US"/>
-        </w:rPr>
-        <w:t xml:space="preserve">, making the argument that the only way to make things better especially in developing countries is </w:t>
-      </w:r>
-      <w:r>
-        <w:rPr>
-          <w:rFonts w:ascii="Times New Roman" w:hAnsi="Times New Roman" w:cs="Times New Roman"/>
-          <w:sz w:val="24"/>
-          <w:szCs w:val="24"/>
-          <w:lang w:val="en-US"/>
-        </w:rPr>
-        <w:t xml:space="preserve">by </w:t>
-      </w:r>
-      <w:r>
-        <w:rPr>
-          <w:rFonts w:ascii="Times New Roman" w:hAnsi="Times New Roman" w:cs="Times New Roman"/>
-          <w:sz w:val="24"/>
-          <w:szCs w:val="24"/>
-          <w:lang w:val="en-US"/>
-        </w:rPr>
-        <w:t xml:space="preserve">joining forces and doing mutually beneficial work that can be built </w:t>
-      </w:r>
-      <w:r>
-        <w:rPr>
-          <w:rFonts w:ascii="Times New Roman" w:hAnsi="Times New Roman" w:cs="Times New Roman"/>
-          <w:sz w:val="24"/>
-          <w:szCs w:val="24"/>
-          <w:lang w:val="en-US"/>
-        </w:rPr>
-        <w:t>upon by both policy and</w:t>
-      </w:r>
-      <w:r>
-        <w:rPr>
-          <w:rFonts w:ascii="Times New Roman" w:hAnsi="Times New Roman" w:cs="Times New Roman"/>
-          <w:sz w:val="24"/>
-          <w:szCs w:val="24"/>
-          <w:lang w:val="en-US"/>
-        </w:rPr>
-        <w:t xml:space="preserve"> pedagogy.</w:t>
-      </w:r>
-      <w:r>
-        <w:rPr>
-          <w:rFonts w:ascii="Times New Roman" w:hAnsi="Times New Roman" w:cs="Times New Roman"/>
-          <w:sz w:val="24"/>
-          <w:szCs w:val="24"/>
-          <w:lang w:val="en-US"/>
-        </w:rPr>
-        <w:t xml:space="preserve"> It also stresses that </w:t>
-      </w:r>
-      <w:r>
-        <w:rPr>
-          <w:rFonts w:ascii="Times New Roman" w:hAnsi="Times New Roman" w:cs="Times New Roman"/>
-          <w:sz w:val="24"/>
-          <w:szCs w:val="24"/>
-          <w:lang w:val="en-US"/>
-        </w:rPr>
-        <w:t xml:space="preserve">this study seeks to build upon work done by </w:t>
-      </w:r>
-      <w:proofErr w:type="spellStart"/>
-      <w:r>
-        <w:rPr>
-          <w:rFonts w:ascii="Times New Roman" w:hAnsi="Times New Roman" w:cs="Times New Roman"/>
-          <w:sz w:val="24"/>
-          <w:szCs w:val="24"/>
-          <w:lang w:val="en-US"/>
-        </w:rPr>
-        <w:t>Dumedah</w:t>
-      </w:r>
-      <w:proofErr w:type="spellEnd"/>
-      <w:r>
-        <w:rPr>
-          <w:rFonts w:ascii="Times New Roman" w:hAnsi="Times New Roman" w:cs="Times New Roman"/>
-          <w:sz w:val="24"/>
-          <w:szCs w:val="24"/>
-          <w:lang w:val="en-US"/>
-        </w:rPr>
-        <w:t xml:space="preserve"> &amp; </w:t>
-      </w:r>
-      <w:proofErr w:type="spellStart"/>
-      <w:r>
-        <w:rPr>
-          <w:rFonts w:ascii="Times New Roman" w:hAnsi="Times New Roman" w:cs="Times New Roman"/>
-          <w:sz w:val="24"/>
-          <w:szCs w:val="24"/>
-          <w:lang w:val="en-US"/>
-        </w:rPr>
-        <w:t>Garsonu</w:t>
-      </w:r>
-      <w:proofErr w:type="spellEnd"/>
-      <w:r>
-        <w:rPr>
-          <w:rFonts w:ascii="Times New Roman" w:hAnsi="Times New Roman" w:cs="Times New Roman"/>
-          <w:sz w:val="24"/>
-          <w:szCs w:val="24"/>
-          <w:lang w:val="en-US"/>
-        </w:rPr>
-        <w:t xml:space="preserve"> </w:t>
-      </w:r>
-      <w:r>
-        <w:rPr>
-          <w:rFonts w:ascii="Times New Roman" w:hAnsi="Times New Roman" w:cs="Times New Roman"/>
-          <w:sz w:val="24"/>
-          <w:szCs w:val="24"/>
-          <w:lang w:val="en-US"/>
-        </w:rPr>
-        <w:fldChar w:fldCharType="begin" w:fldLock="1"/>
-      </w:r>
-      <w:r>
-        <w:rPr>
-          <w:rFonts w:ascii="Times New Roman" w:hAnsi="Times New Roman" w:cs="Times New Roman"/>
-          <w:sz w:val="24"/>
-          <w:szCs w:val="24"/>
-          <w:lang w:val="en-US"/>
-        </w:rPr>
-        <w:instrText>ADDIN CSL_CITATION {"citationItems":[{"id":"ITEM-1","itemData":{"DOI":"10.1002/GEO2.95","ISSN":"2054-4049","abstract":"Road networks are an integral part of any human settlement, facilitating the movement of people, goods, and information. The structural arrangement of a road network can have a profound impact on its performance, mobility and access to critical infrastructure. This study takes advantage of a computational network science approach to examine the structural configuration of road networks using geometric and topological descriptions in districts covering 10 regional capitals in Ghana. The majority of urban road networks were found to follow a radial pattern at the global scale, with either a gridded or a branching configuration at the local scale. Only road networks in Accra and Kumsi are fine grained and of comparable density to other global cities, based on intersection and street densities. Structural indicators such as circuity, clustering, page rank, degree centrality, and betweenness centrality for urban roads in Ghana were found to be comparable to other global cities. Given the lack of adequate infrastructure for traffic monitoring in Ghana, the spatial distribution of betweenness centrality could be part of the critical resource to provide insight for traffic management. These findings provide the basis to inform transportation planning and management on critical issues, particularly, based on the spatial distribution of betweenness centrality it is possible to identify problematic locations within the road network which are most vulnerable to traffic congestion.","author":[{"dropping-particle":"","family":"Dumedah","given":"Gift","non-dropping-particle":"","parse-names":false,"suffix":""},{"dropping-particle":"","family":"Garsonu","given":"Emmanuel Kofi","non-dropping-particle":"","parse-names":false,"suffix":""}],"container-title":"Geo: Geography and Environment","id":"ITEM-1","issue":"1","issued":{"date-parts":[["2021","1","1"]]},"page":"e00095","publisher":"John Wiley &amp; Sons, Ltd","title":"Characterising the structural pattern of urban road networks in Ghana using geometric and topological measures","type":"article-journal","volume":"8"},"uris":["http://www.mendeley.com/documents/?uuid=e9a5b904-e33f-33c9-8b11-7de962c7d0c6"]}],"mendeley":{"formattedCitation":"(Dumedah &amp; Garsonu, 2021b)","plainTextFormattedCitation":"(Dumedah &amp; Garsonu, 2021b)","previouslyFormattedCitation":"(Dumedah &amp; Garsonu, 2021b)"},"properties":{"noteIndex":0},"schema":"https://github.com/citation-style-language/schema/raw/master/csl-citation.json"}</w:instrText>
-      </w:r>
-      <w:r>
-        <w:rPr>
-          <w:rFonts w:ascii="Times New Roman" w:hAnsi="Times New Roman" w:cs="Times New Roman"/>
-          <w:sz w:val="24"/>
-          <w:szCs w:val="24"/>
-          <w:lang w:val="en-US"/>
-        </w:rPr>
-        <w:fldChar w:fldCharType="separate"/>
-      </w:r>
-      <w:r>
-        <w:rPr>
-          <w:rFonts w:ascii="Times New Roman" w:hAnsi="Times New Roman" w:cs="Times New Roman"/>
-          <w:noProof/>
-          <w:sz w:val="24"/>
-          <w:szCs w:val="24"/>
-          <w:lang w:val="en-US"/>
-        </w:rPr>
-        <w:t>(Dumedah &amp; Garsonu, 2021b)</w:t>
-      </w:r>
-      <w:r>
-        <w:rPr>
-          <w:rFonts w:ascii="Times New Roman" w:hAnsi="Times New Roman" w:cs="Times New Roman"/>
-          <w:sz w:val="24"/>
-          <w:szCs w:val="24"/>
-          <w:lang w:val="en-US"/>
-        </w:rPr>
-        <w:fldChar w:fldCharType="end"/>
-      </w:r>
-      <w:r>
-        <w:rPr>
-          <w:rFonts w:ascii="Times New Roman" w:hAnsi="Times New Roman" w:cs="Times New Roman"/>
-          <w:sz w:val="24"/>
-          <w:szCs w:val="24"/>
-          <w:lang w:val="en-US"/>
-        </w:rPr>
-        <w:t xml:space="preserve"> to advance and popularize the use of the modern open-science and computational urban informatics field and its importance </w:t>
-      </w:r>
-      <w:r>
-        <w:rPr>
-          <w:rFonts w:ascii="Times New Roman" w:hAnsi="Times New Roman" w:cs="Times New Roman"/>
-          <w:sz w:val="24"/>
-          <w:szCs w:val="24"/>
-          <w:lang w:val="en-US"/>
-        </w:rPr>
-        <w:t>i</w:t>
-      </w:r>
-      <w:r>
-        <w:rPr>
-          <w:rFonts w:ascii="Times New Roman" w:hAnsi="Times New Roman" w:cs="Times New Roman"/>
-          <w:sz w:val="24"/>
-          <w:szCs w:val="24"/>
-          <w:lang w:val="en-US"/>
-        </w:rPr>
-        <w:t>n transportation planning, settlement design</w:t>
-      </w:r>
-      <w:r>
-        <w:rPr>
-          <w:rFonts w:ascii="Times New Roman" w:hAnsi="Times New Roman" w:cs="Times New Roman"/>
-          <w:sz w:val="24"/>
-          <w:szCs w:val="24"/>
-          <w:lang w:val="en-US"/>
-        </w:rPr>
-        <w:t>,</w:t>
-      </w:r>
-      <w:r>
-        <w:rPr>
-          <w:rFonts w:ascii="Times New Roman" w:hAnsi="Times New Roman" w:cs="Times New Roman"/>
-          <w:sz w:val="24"/>
-          <w:szCs w:val="24"/>
-          <w:lang w:val="en-US"/>
-        </w:rPr>
-        <w:t xml:space="preserve"> and other fields involved geospatial analytics.</w:t>
-      </w:r>
+        <w:jc w:val="center"/>
+        <w:rPr>
+          <w:rFonts w:ascii="Times New Roman" w:hAnsi="Times New Roman" w:cs="Times New Roman"/>
+          <w:b/>
+          <w:sz w:val="24"/>
+          <w:szCs w:val="24"/>
+          <w:lang w:val="en-US"/>
+        </w:rPr>
+      </w:pPr>
     </w:p>
     <w:p>
       <w:pPr>
         <w:spacing w:line="360" w:lineRule="auto"/>
-        <w:jc w:val="both"/>
+        <w:jc w:val="center"/>
         <w:rPr>
           <w:rFonts w:ascii="Times New Roman" w:hAnsi="Times New Roman" w:cs="Times New Roman"/>
           <w:b/>
@@ -480,291 +122,1014 @@
           <w:lang w:val="en-US"/>
         </w:rPr>
       </w:pPr>
-      <w:r>
-        <w:rPr>
-          <w:rFonts w:ascii="Times New Roman" w:hAnsi="Times New Roman" w:cs="Times New Roman"/>
-          <w:b/>
-          <w:sz w:val="24"/>
-          <w:szCs w:val="24"/>
-          <w:lang w:val="en-US"/>
-        </w:rPr>
-        <w:t>3.2</w:t>
-      </w:r>
-      <w:r>
-        <w:rPr>
-          <w:rFonts w:ascii="Times New Roman" w:hAnsi="Times New Roman" w:cs="Times New Roman"/>
-          <w:b/>
-          <w:sz w:val="24"/>
-          <w:szCs w:val="24"/>
-          <w:lang w:val="en-US"/>
-        </w:rPr>
-        <w:t xml:space="preserve"> Study Area and Data Sourc</w:t>
-      </w:r>
-      <w:r>
-        <w:rPr>
-          <w:rFonts w:ascii="Times New Roman" w:hAnsi="Times New Roman" w:cs="Times New Roman"/>
-          <w:b/>
-          <w:sz w:val="24"/>
-          <w:szCs w:val="24"/>
-          <w:lang w:val="en-US"/>
-        </w:rPr>
-        <w:t>es</w:t>
-      </w:r>
     </w:p>
     <w:p>
       <w:pPr>
         <w:spacing w:line="360" w:lineRule="auto"/>
-        <w:jc w:val="both"/>
-        <w:rPr>
-          <w:rFonts w:ascii="Times New Roman" w:hAnsi="Times New Roman" w:cs="Times New Roman"/>
-          <w:sz w:val="24"/>
-          <w:szCs w:val="24"/>
-          <w:lang w:val="en-US"/>
-        </w:rPr>
-      </w:pPr>
-      <w:r>
-        <w:rPr>
-          <w:rFonts w:ascii="Times New Roman" w:hAnsi="Times New Roman" w:cs="Times New Roman"/>
-          <w:sz w:val="24"/>
-          <w:szCs w:val="24"/>
-          <w:lang w:val="en-US"/>
-        </w:rPr>
-        <w:t>The study area for this research encompass</w:t>
-      </w:r>
-      <w:r>
-        <w:rPr>
-          <w:rFonts w:ascii="Times New Roman" w:hAnsi="Times New Roman" w:cs="Times New Roman"/>
-          <w:sz w:val="24"/>
-          <w:szCs w:val="24"/>
-          <w:lang w:val="en-US"/>
-        </w:rPr>
-        <w:t>es</w:t>
-      </w:r>
-      <w:r>
-        <w:rPr>
-          <w:rFonts w:ascii="Times New Roman" w:hAnsi="Times New Roman" w:cs="Times New Roman"/>
-          <w:sz w:val="24"/>
-          <w:szCs w:val="24"/>
-          <w:lang w:val="en-US"/>
-        </w:rPr>
-        <w:t xml:space="preserve"> six neig</w:t>
-      </w:r>
-      <w:r>
-        <w:rPr>
-          <w:rFonts w:ascii="Times New Roman" w:hAnsi="Times New Roman" w:cs="Times New Roman"/>
-          <w:sz w:val="24"/>
-          <w:szCs w:val="24"/>
-          <w:lang w:val="en-US"/>
-        </w:rPr>
-        <w:t>hbo</w:t>
-      </w:r>
-      <w:r>
-        <w:rPr>
-          <w:rFonts w:ascii="Times New Roman" w:hAnsi="Times New Roman" w:cs="Times New Roman"/>
-          <w:sz w:val="24"/>
-          <w:szCs w:val="24"/>
-          <w:lang w:val="en-US"/>
-        </w:rPr>
-        <w:t>rhoods from</w:t>
-      </w:r>
-      <w:r>
-        <w:rPr>
-          <w:rFonts w:ascii="Times New Roman" w:hAnsi="Times New Roman" w:cs="Times New Roman"/>
-          <w:sz w:val="24"/>
-          <w:szCs w:val="24"/>
-          <w:lang w:val="en-US"/>
-        </w:rPr>
-        <w:t xml:space="preserve"> two of the most populated</w:t>
-      </w:r>
-      <w:r>
-        <w:rPr>
-          <w:rFonts w:ascii="Times New Roman" w:hAnsi="Times New Roman" w:cs="Times New Roman"/>
-          <w:sz w:val="24"/>
-          <w:szCs w:val="24"/>
-          <w:lang w:val="en-US"/>
-        </w:rPr>
-        <w:t xml:space="preserve"> </w:t>
-      </w:r>
-      <w:r>
-        <w:rPr>
-          <w:rFonts w:ascii="Times New Roman" w:hAnsi="Times New Roman" w:cs="Times New Roman"/>
-          <w:sz w:val="24"/>
-          <w:szCs w:val="24"/>
-          <w:lang w:val="en-US"/>
-        </w:rPr>
-        <w:t>districts in Ghana which comprise regional capitals in their respective regions, Accra and Kumasi. Accra</w:t>
-      </w:r>
-      <w:r>
-        <w:rPr>
-          <w:rFonts w:ascii="Times New Roman" w:hAnsi="Times New Roman" w:cs="Times New Roman"/>
-          <w:sz w:val="24"/>
-          <w:szCs w:val="24"/>
-          <w:lang w:val="en-US"/>
-        </w:rPr>
-        <w:t xml:space="preserve"> (</w:t>
-      </w:r>
-      <w:r>
-        <w:rPr>
-          <w:rFonts w:ascii="Times New Roman" w:hAnsi="Times New Roman" w:cs="Times New Roman"/>
-          <w:i/>
-          <w:sz w:val="24"/>
-          <w:szCs w:val="24"/>
-          <w:lang w:val="en-US"/>
-        </w:rPr>
-        <w:t>Fig 1</w:t>
-      </w:r>
-      <w:r>
-        <w:rPr>
-          <w:rFonts w:ascii="Times New Roman" w:hAnsi="Times New Roman" w:cs="Times New Roman"/>
-          <w:sz w:val="24"/>
-          <w:szCs w:val="24"/>
-          <w:lang w:val="en-US"/>
-        </w:rPr>
-        <w:t>)</w:t>
-      </w:r>
-      <w:r>
-        <w:rPr>
-          <w:rFonts w:ascii="Times New Roman" w:hAnsi="Times New Roman" w:cs="Times New Roman"/>
-          <w:sz w:val="24"/>
-          <w:szCs w:val="24"/>
-          <w:lang w:val="en-US"/>
-        </w:rPr>
-        <w:t xml:space="preserve"> the national capital of Ghana is by far the most populated and in </w:t>
-      </w:r>
-      <w:r>
-        <w:rPr>
-          <w:rFonts w:ascii="Times New Roman" w:hAnsi="Times New Roman" w:cs="Times New Roman"/>
-          <w:sz w:val="24"/>
-          <w:szCs w:val="24"/>
-          <w:lang w:val="en-US"/>
-        </w:rPr>
-        <w:t xml:space="preserve">a </w:t>
-      </w:r>
-      <w:r>
-        <w:rPr>
-          <w:rFonts w:ascii="Times New Roman" w:hAnsi="Times New Roman" w:cs="Times New Roman"/>
-          <w:sz w:val="24"/>
-          <w:szCs w:val="24"/>
-          <w:lang w:val="en-US"/>
-        </w:rPr>
-        <w:t>close sec</w:t>
-      </w:r>
-      <w:r>
-        <w:rPr>
-          <w:rFonts w:ascii="Times New Roman" w:hAnsi="Times New Roman" w:cs="Times New Roman"/>
-          <w:sz w:val="24"/>
-          <w:szCs w:val="24"/>
-          <w:lang w:val="en-US"/>
-        </w:rPr>
-        <w:t>ond is</w:t>
-      </w:r>
-      <w:r>
-        <w:rPr>
-          <w:rFonts w:ascii="Times New Roman" w:hAnsi="Times New Roman" w:cs="Times New Roman"/>
-          <w:sz w:val="24"/>
-          <w:szCs w:val="24"/>
-          <w:lang w:val="en-US"/>
-        </w:rPr>
-        <w:t>, Kumasi</w:t>
-      </w:r>
-      <w:r>
-        <w:rPr>
-          <w:rFonts w:ascii="Times New Roman" w:hAnsi="Times New Roman" w:cs="Times New Roman"/>
-          <w:sz w:val="24"/>
-          <w:szCs w:val="24"/>
-          <w:lang w:val="en-US"/>
-        </w:rPr>
-        <w:t xml:space="preserve"> (</w:t>
-      </w:r>
-      <w:r>
-        <w:rPr>
-          <w:rFonts w:ascii="Times New Roman" w:hAnsi="Times New Roman" w:cs="Times New Roman"/>
-          <w:i/>
-          <w:sz w:val="24"/>
-          <w:szCs w:val="24"/>
-          <w:lang w:val="en-US"/>
-        </w:rPr>
-        <w:t>Fig 2</w:t>
-      </w:r>
-      <w:r>
-        <w:rPr>
-          <w:rFonts w:ascii="Times New Roman" w:hAnsi="Times New Roman" w:cs="Times New Roman"/>
-          <w:sz w:val="24"/>
-          <w:szCs w:val="24"/>
-          <w:lang w:val="en-US"/>
-        </w:rPr>
-        <w:t>)</w:t>
-      </w:r>
-      <w:r>
-        <w:rPr>
-          <w:rFonts w:ascii="Times New Roman" w:hAnsi="Times New Roman" w:cs="Times New Roman"/>
-          <w:sz w:val="24"/>
-          <w:szCs w:val="24"/>
-          <w:lang w:val="en-US"/>
-        </w:rPr>
-        <w:t>, which is the regional capital of the Ashanti Region. According to the provisional report from the population and housing census of Ghana conducted in 2021, one-third of persons living in Ghana live in either the Gr</w:t>
-      </w:r>
-      <w:r>
-        <w:rPr>
-          <w:rFonts w:ascii="Times New Roman" w:hAnsi="Times New Roman" w:cs="Times New Roman"/>
-          <w:sz w:val="24"/>
-          <w:szCs w:val="24"/>
-          <w:lang w:val="en-US"/>
-        </w:rPr>
-        <w:t>eater Accra Region with</w:t>
-      </w:r>
-      <w:r>
-        <w:rPr>
-          <w:rFonts w:ascii="Times New Roman" w:hAnsi="Times New Roman" w:cs="Times New Roman"/>
-          <w:sz w:val="24"/>
-          <w:szCs w:val="24"/>
-          <w:lang w:val="en-US"/>
-        </w:rPr>
-        <w:t xml:space="preserve"> </w:t>
-      </w:r>
-      <w:r>
-        <w:rPr>
-          <w:rFonts w:ascii="Times New Roman" w:hAnsi="Times New Roman" w:cs="Times New Roman"/>
-          <w:sz w:val="24"/>
-          <w:szCs w:val="24"/>
-          <w:lang w:val="en-US"/>
-        </w:rPr>
-        <w:t xml:space="preserve">its </w:t>
-      </w:r>
-      <w:r>
-        <w:rPr>
-          <w:rFonts w:ascii="Times New Roman" w:hAnsi="Times New Roman" w:cs="Times New Roman"/>
-          <w:sz w:val="24"/>
-          <w:szCs w:val="24"/>
-          <w:lang w:val="en-US"/>
-        </w:rPr>
-        <w:t xml:space="preserve">capital Accra or Ashanti Region with </w:t>
-      </w:r>
-      <w:r>
-        <w:rPr>
-          <w:rFonts w:ascii="Times New Roman" w:hAnsi="Times New Roman" w:cs="Times New Roman"/>
-          <w:sz w:val="24"/>
-          <w:szCs w:val="24"/>
-          <w:lang w:val="en-US"/>
-        </w:rPr>
-        <w:t xml:space="preserve">its </w:t>
-      </w:r>
-      <w:r>
-        <w:rPr>
-          <w:rFonts w:ascii="Times New Roman" w:hAnsi="Times New Roman" w:cs="Times New Roman"/>
-          <w:sz w:val="24"/>
-          <w:szCs w:val="24"/>
-          <w:lang w:val="en-US"/>
-        </w:rPr>
-        <w:t>capital Kumasi.</w:t>
-      </w:r>
+        <w:jc w:val="center"/>
+        <w:rPr>
+          <w:rFonts w:ascii="Times New Roman" w:hAnsi="Times New Roman" w:cs="Times New Roman"/>
+          <w:b/>
+          <w:sz w:val="24"/>
+          <w:szCs w:val="24"/>
+          <w:lang w:val="en-US"/>
+        </w:rPr>
+      </w:pPr>
     </w:p>
     <w:p>
       <w:pPr>
+        <w:spacing w:after="0" w:line="360" w:lineRule="auto"/>
+        <w:jc w:val="center"/>
+        <w:rPr>
+          <w:rFonts w:ascii="Times New Roman" w:eastAsia="Calibri" w:hAnsi="Times New Roman" w:cs="Times New Roman"/>
+          <w:color w:val="0D0D0D"/>
+          <w:sz w:val="24"/>
+          <w:szCs w:val="24"/>
+          <w:u w:val="single"/>
+        </w:rPr>
+      </w:pPr>
+      <w:r>
+        <w:rPr>
+          <w:rFonts w:ascii="Times New Roman" w:eastAsia="Calibri" w:hAnsi="Times New Roman" w:cs="Times New Roman"/>
+          <w:color w:val="0D0D0D"/>
+          <w:sz w:val="24"/>
+          <w:szCs w:val="24"/>
+          <w:u w:val="single"/>
+        </w:rPr>
+        <w:t>A Special Study submitted to the Department of Planning, Kwame</w:t>
+      </w:r>
+    </w:p>
+    <w:p>
+      <w:pPr>
+        <w:spacing w:after="0" w:line="360" w:lineRule="auto"/>
+        <w:jc w:val="center"/>
+        <w:rPr>
+          <w:rFonts w:ascii="Times New Roman" w:eastAsia="Calibri" w:hAnsi="Times New Roman" w:cs="Times New Roman"/>
+          <w:color w:val="0D0D0D"/>
+          <w:sz w:val="24"/>
+          <w:szCs w:val="24"/>
+          <w:u w:val="single"/>
+        </w:rPr>
+      </w:pPr>
+      <w:r>
+        <w:rPr>
+          <w:rFonts w:ascii="Times New Roman" w:eastAsia="Calibri" w:hAnsi="Times New Roman" w:cs="Times New Roman"/>
+          <w:color w:val="0D0D0D"/>
+          <w:sz w:val="24"/>
+          <w:szCs w:val="24"/>
+          <w:u w:val="single"/>
+        </w:rPr>
+        <w:t>Nkrumah University of Science and Technology, Kumasi</w:t>
+      </w:r>
+    </w:p>
+    <w:p>
+      <w:pPr>
+        <w:spacing w:after="0" w:line="360" w:lineRule="auto"/>
+        <w:jc w:val="center"/>
+        <w:rPr>
+          <w:rFonts w:ascii="Times New Roman" w:eastAsia="Calibri" w:hAnsi="Times New Roman" w:cs="Times New Roman"/>
+          <w:color w:val="0D0D0D"/>
+          <w:sz w:val="24"/>
+          <w:szCs w:val="24"/>
+          <w:u w:val="single"/>
+        </w:rPr>
+      </w:pPr>
+      <w:proofErr w:type="gramStart"/>
+      <w:r>
+        <w:rPr>
+          <w:rFonts w:ascii="Times New Roman" w:eastAsia="Calibri" w:hAnsi="Times New Roman" w:cs="Times New Roman"/>
+          <w:color w:val="0D0D0D"/>
+          <w:sz w:val="24"/>
+          <w:szCs w:val="24"/>
+          <w:u w:val="single"/>
+        </w:rPr>
+        <w:t>in</w:t>
+      </w:r>
+      <w:proofErr w:type="gramEnd"/>
+      <w:r>
+        <w:rPr>
+          <w:rFonts w:ascii="Times New Roman" w:eastAsia="Calibri" w:hAnsi="Times New Roman" w:cs="Times New Roman"/>
+          <w:color w:val="0D0D0D"/>
+          <w:sz w:val="24"/>
+          <w:szCs w:val="24"/>
+          <w:u w:val="single"/>
+        </w:rPr>
+        <w:t xml:space="preserve"> partial fulfilment of the requirements for the </w:t>
+      </w:r>
+    </w:p>
+    <w:p>
+      <w:pPr>
+        <w:spacing w:after="0" w:line="360" w:lineRule="auto"/>
+        <w:jc w:val="center"/>
+        <w:rPr>
+          <w:rFonts w:ascii="Times New Roman" w:eastAsia="Calibri" w:hAnsi="Times New Roman" w:cs="Times New Roman"/>
+          <w:color w:val="0D0D0D"/>
+          <w:sz w:val="24"/>
+          <w:szCs w:val="24"/>
+          <w:u w:val="single"/>
+        </w:rPr>
+      </w:pPr>
+      <w:r>
+        <w:rPr>
+          <w:rFonts w:ascii="Times New Roman" w:eastAsia="Calibri" w:hAnsi="Times New Roman" w:cs="Times New Roman"/>
+          <w:color w:val="0D0D0D"/>
+          <w:sz w:val="24"/>
+          <w:szCs w:val="24"/>
+          <w:u w:val="single"/>
+        </w:rPr>
+        <w:t>Degree of Bachelor of Science in Human Settlement Planning</w:t>
+      </w:r>
+    </w:p>
+    <w:p>
+      <w:pPr>
+        <w:spacing w:line="360" w:lineRule="auto"/>
+        <w:jc w:val="center"/>
+        <w:rPr>
+          <w:rFonts w:ascii="Times New Roman" w:hAnsi="Times New Roman" w:cs="Times New Roman"/>
+          <w:b/>
+          <w:sz w:val="24"/>
+          <w:szCs w:val="24"/>
+          <w:lang w:val="en-US"/>
+        </w:rPr>
+      </w:pPr>
+    </w:p>
+    <w:p>
+      <w:pPr>
+        <w:spacing w:line="360" w:lineRule="auto"/>
+        <w:jc w:val="center"/>
+        <w:rPr>
+          <w:rFonts w:ascii="Times New Roman" w:hAnsi="Times New Roman" w:cs="Times New Roman"/>
+          <w:b/>
+          <w:sz w:val="24"/>
+          <w:szCs w:val="24"/>
+          <w:lang w:val="en-US"/>
+        </w:rPr>
+      </w:pPr>
+    </w:p>
+    <w:p>
+      <w:pPr>
+        <w:spacing w:line="360" w:lineRule="auto"/>
+        <w:jc w:val="center"/>
+        <w:rPr>
+          <w:rFonts w:ascii="Times New Roman" w:hAnsi="Times New Roman" w:cs="Times New Roman"/>
+          <w:b/>
+          <w:sz w:val="24"/>
+          <w:szCs w:val="24"/>
+          <w:lang w:val="en-US"/>
+        </w:rPr>
+      </w:pPr>
+    </w:p>
+    <w:p>
+      <w:pPr>
+        <w:spacing w:line="360" w:lineRule="auto"/>
+        <w:jc w:val="center"/>
+        <w:rPr>
+          <w:rFonts w:ascii="Times New Roman" w:hAnsi="Times New Roman" w:cs="Times New Roman"/>
+          <w:b/>
+          <w:sz w:val="24"/>
+          <w:szCs w:val="24"/>
+          <w:lang w:val="en-US"/>
+        </w:rPr>
+      </w:pPr>
+    </w:p>
+    <w:p>
+      <w:pPr>
+        <w:spacing w:line="360" w:lineRule="auto"/>
+        <w:jc w:val="center"/>
+        <w:rPr>
+          <w:rFonts w:ascii="Times New Roman" w:hAnsi="Times New Roman" w:cs="Times New Roman"/>
+          <w:b/>
+          <w:sz w:val="24"/>
+          <w:szCs w:val="24"/>
+          <w:lang w:val="en-US"/>
+        </w:rPr>
+      </w:pPr>
+    </w:p>
+    <w:p>
+      <w:pPr>
+        <w:spacing w:line="360" w:lineRule="auto"/>
+        <w:jc w:val="center"/>
+        <w:rPr>
+          <w:rFonts w:ascii="Times New Roman" w:hAnsi="Times New Roman" w:cs="Times New Roman"/>
+          <w:b/>
+          <w:sz w:val="24"/>
+          <w:szCs w:val="24"/>
+          <w:lang w:val="en-US"/>
+        </w:rPr>
+      </w:pPr>
+    </w:p>
+    <w:p>
+      <w:pPr>
+        <w:spacing w:line="360" w:lineRule="auto"/>
+        <w:jc w:val="center"/>
+        <w:rPr>
+          <w:rFonts w:ascii="Times New Roman" w:hAnsi="Times New Roman" w:cs="Times New Roman"/>
+          <w:b/>
+          <w:sz w:val="24"/>
+          <w:szCs w:val="24"/>
+          <w:lang w:val="en-US"/>
+        </w:rPr>
+      </w:pPr>
+    </w:p>
+    <w:p>
+      <w:pPr>
+        <w:spacing w:line="360" w:lineRule="auto"/>
+        <w:jc w:val="center"/>
+        <w:rPr>
+          <w:rFonts w:ascii="Times New Roman" w:hAnsi="Times New Roman" w:cs="Times New Roman"/>
+          <w:b/>
+          <w:sz w:val="24"/>
+          <w:szCs w:val="24"/>
+          <w:lang w:val="en-US"/>
+        </w:rPr>
+      </w:pPr>
+    </w:p>
+    <w:p>
+      <w:pPr>
+        <w:spacing w:line="360" w:lineRule="auto"/>
+        <w:rPr>
+          <w:rFonts w:ascii="Times New Roman" w:hAnsi="Times New Roman" w:cs="Times New Roman"/>
+          <w:b/>
+          <w:sz w:val="24"/>
+          <w:szCs w:val="24"/>
+          <w:lang w:val="en-US"/>
+        </w:rPr>
+      </w:pPr>
+    </w:p>
+    <w:p>
+      <w:pPr>
+        <w:spacing w:line="360" w:lineRule="auto"/>
+        <w:jc w:val="center"/>
+        <w:rPr>
+          <w:rFonts w:ascii="Times New Roman" w:hAnsi="Times New Roman" w:cs="Times New Roman"/>
+          <w:b/>
+          <w:sz w:val="24"/>
+          <w:szCs w:val="24"/>
+          <w:lang w:val="en-US"/>
+        </w:rPr>
+      </w:pPr>
+    </w:p>
+    <w:p>
+      <w:pPr>
+        <w:spacing w:after="0" w:line="360" w:lineRule="auto"/>
+        <w:jc w:val="center"/>
+        <w:rPr>
+          <w:rFonts w:ascii="Times New Roman" w:eastAsia="Calibri" w:hAnsi="Times New Roman" w:cs="Times New Roman"/>
+          <w:color w:val="0D0D0D"/>
+          <w:sz w:val="24"/>
+          <w:szCs w:val="24"/>
+          <w:u w:val="single"/>
+        </w:rPr>
+      </w:pPr>
+      <w:r>
+        <w:rPr>
+          <w:rFonts w:ascii="Times New Roman" w:eastAsia="Calibri" w:hAnsi="Times New Roman" w:cs="Times New Roman"/>
+          <w:color w:val="0D0D0D"/>
+          <w:sz w:val="24"/>
+          <w:szCs w:val="24"/>
+          <w:u w:val="single"/>
+        </w:rPr>
+        <w:t>By</w:t>
+      </w:r>
+    </w:p>
+    <w:p>
+      <w:pPr>
+        <w:spacing w:after="0" w:line="360" w:lineRule="auto"/>
+        <w:jc w:val="center"/>
+        <w:rPr>
+          <w:rFonts w:ascii="Times New Roman" w:eastAsia="Calibri" w:hAnsi="Times New Roman" w:cs="Times New Roman"/>
+          <w:color w:val="0D0D0D"/>
+          <w:sz w:val="24"/>
+          <w:szCs w:val="24"/>
+          <w:u w:val="single"/>
+        </w:rPr>
+      </w:pPr>
+    </w:p>
+    <w:p>
+      <w:pPr>
+        <w:spacing w:after="0" w:line="360" w:lineRule="auto"/>
+        <w:jc w:val="center"/>
+        <w:rPr>
+          <w:rFonts w:ascii="Times New Roman" w:eastAsia="Calibri" w:hAnsi="Times New Roman" w:cs="Times New Roman"/>
+          <w:color w:val="0D0D0D"/>
+          <w:sz w:val="24"/>
+          <w:szCs w:val="24"/>
+          <w:u w:val="single"/>
+        </w:rPr>
+      </w:pPr>
+      <w:r>
+        <w:rPr>
+          <w:rFonts w:ascii="Times New Roman" w:eastAsia="Calibri" w:hAnsi="Times New Roman" w:cs="Times New Roman"/>
+          <w:color w:val="0D0D0D"/>
+          <w:sz w:val="24"/>
+          <w:szCs w:val="24"/>
+          <w:u w:val="single"/>
+        </w:rPr>
+        <w:t>JOSEPH NORKPLIM ATTAH</w:t>
+      </w:r>
+    </w:p>
+    <w:p>
+      <w:pPr>
+        <w:spacing w:line="360" w:lineRule="auto"/>
+        <w:jc w:val="center"/>
+        <w:rPr>
+          <w:rFonts w:ascii="Times New Roman" w:hAnsi="Times New Roman" w:cs="Times New Roman"/>
+          <w:b/>
+          <w:sz w:val="24"/>
+          <w:szCs w:val="24"/>
+          <w:lang w:val="en-US"/>
+        </w:rPr>
+      </w:pPr>
+      <w:r>
+        <w:rPr>
+          <w:rFonts w:ascii="Times New Roman" w:hAnsi="Times New Roman" w:cs="Times New Roman"/>
+          <w:b/>
+          <w:sz w:val="24"/>
+          <w:szCs w:val="24"/>
+          <w:lang w:val="en-US"/>
+        </w:rPr>
+        <w:lastRenderedPageBreak/>
+        <w:t>CHAPTER THREE</w:t>
+      </w:r>
+    </w:p>
+    <w:p>
+      <w:pPr>
+        <w:spacing w:line="360" w:lineRule="auto"/>
+        <w:jc w:val="center"/>
+        <w:rPr>
+          <w:rFonts w:ascii="Times New Roman" w:hAnsi="Times New Roman" w:cs="Times New Roman"/>
+          <w:b/>
+          <w:sz w:val="24"/>
+          <w:szCs w:val="24"/>
+          <w:lang w:val="en-US"/>
+        </w:rPr>
+      </w:pPr>
+      <w:r>
+        <w:rPr>
+          <w:rFonts w:ascii="Times New Roman" w:hAnsi="Times New Roman" w:cs="Times New Roman"/>
+          <w:b/>
+          <w:sz w:val="24"/>
+          <w:szCs w:val="24"/>
+          <w:lang w:val="en-US"/>
+        </w:rPr>
+        <w:t>RESEARCH METHODOLOGY AND PROFILE OF STUDY AREA</w:t>
+      </w:r>
+    </w:p>
+    <w:p>
+      <w:pPr>
         <w:spacing w:line="360" w:lineRule="auto"/>
         <w:jc w:val="both"/>
         <w:rPr>
           <w:rFonts w:ascii="Times New Roman" w:hAnsi="Times New Roman" w:cs="Times New Roman"/>
+          <w:b/>
+          <w:sz w:val="24"/>
+          <w:szCs w:val="24"/>
+          <w:lang w:val="en-US"/>
+        </w:rPr>
+      </w:pPr>
+      <w:r>
+        <w:rPr>
+          <w:rFonts w:ascii="Times New Roman" w:hAnsi="Times New Roman" w:cs="Times New Roman"/>
+          <w:b/>
+          <w:sz w:val="24"/>
+          <w:szCs w:val="24"/>
+          <w:lang w:val="en-US"/>
+        </w:rPr>
+        <w:t>3</w:t>
+      </w:r>
+      <w:r>
+        <w:rPr>
+          <w:rFonts w:ascii="Times New Roman" w:hAnsi="Times New Roman" w:cs="Times New Roman"/>
+          <w:b/>
+          <w:sz w:val="24"/>
+          <w:szCs w:val="24"/>
+          <w:lang w:val="en-US"/>
+        </w:rPr>
+        <w:t>.1</w:t>
+      </w:r>
+      <w:r>
+        <w:rPr>
+          <w:rFonts w:ascii="Times New Roman" w:hAnsi="Times New Roman" w:cs="Times New Roman"/>
+          <w:b/>
+          <w:sz w:val="24"/>
+          <w:szCs w:val="24"/>
+          <w:lang w:val="en-US"/>
+        </w:rPr>
+        <w:t xml:space="preserve"> </w:t>
+      </w:r>
+      <w:r>
+        <w:rPr>
+          <w:rFonts w:ascii="Times New Roman" w:hAnsi="Times New Roman" w:cs="Times New Roman"/>
+          <w:b/>
+          <w:sz w:val="24"/>
+          <w:szCs w:val="24"/>
+          <w:lang w:val="en-US"/>
+        </w:rPr>
+        <w:t>Introduction</w:t>
+      </w:r>
+    </w:p>
+    <w:p>
+      <w:pPr>
+        <w:spacing w:line="360" w:lineRule="auto"/>
+        <w:jc w:val="both"/>
+        <w:rPr>
+          <w:rFonts w:ascii="Times New Roman" w:hAnsi="Times New Roman" w:cs="Times New Roman"/>
+          <w:sz w:val="24"/>
+          <w:szCs w:val="24"/>
+          <w:lang w:val="en-US"/>
+        </w:rPr>
+      </w:pPr>
+      <w:r>
+        <w:rPr>
+          <w:rFonts w:ascii="Times New Roman" w:hAnsi="Times New Roman" w:cs="Times New Roman"/>
+          <w:sz w:val="24"/>
+          <w:szCs w:val="24"/>
+          <w:lang w:val="en-US"/>
+        </w:rPr>
+        <w:t>This chapter presents</w:t>
+      </w:r>
+      <w:r>
+        <w:rPr>
+          <w:rFonts w:ascii="Times New Roman" w:hAnsi="Times New Roman" w:cs="Times New Roman"/>
+          <w:sz w:val="24"/>
+          <w:szCs w:val="24"/>
+          <w:lang w:val="en-US"/>
+        </w:rPr>
+        <w:t xml:space="preserve"> the modern analytical and open-science methods, tools</w:t>
+      </w:r>
+      <w:r>
+        <w:rPr>
+          <w:rFonts w:ascii="Times New Roman" w:hAnsi="Times New Roman" w:cs="Times New Roman"/>
+          <w:sz w:val="24"/>
+          <w:szCs w:val="24"/>
+          <w:lang w:val="en-US"/>
+        </w:rPr>
+        <w:t>,</w:t>
+      </w:r>
+      <w:r>
+        <w:rPr>
+          <w:rFonts w:ascii="Times New Roman" w:hAnsi="Times New Roman" w:cs="Times New Roman"/>
+          <w:sz w:val="24"/>
+          <w:szCs w:val="24"/>
+          <w:lang w:val="en-US"/>
+        </w:rPr>
+        <w:t xml:space="preserve"> and resources used during the res</w:t>
+      </w:r>
+      <w:r>
+        <w:rPr>
+          <w:rFonts w:ascii="Times New Roman" w:hAnsi="Times New Roman" w:cs="Times New Roman"/>
+          <w:sz w:val="24"/>
+          <w:szCs w:val="24"/>
+          <w:lang w:val="en-US"/>
+        </w:rPr>
+        <w:t>earch. It continues to emphasize</w:t>
+      </w:r>
+      <w:r>
+        <w:rPr>
+          <w:rFonts w:ascii="Times New Roman" w:hAnsi="Times New Roman" w:cs="Times New Roman"/>
+          <w:sz w:val="24"/>
+          <w:szCs w:val="24"/>
+          <w:lang w:val="en-US"/>
+        </w:rPr>
+        <w:t xml:space="preserve"> the importance of supporting and doing open </w:t>
+      </w:r>
+      <w:r>
+        <w:rPr>
+          <w:rFonts w:ascii="Times New Roman" w:hAnsi="Times New Roman" w:cs="Times New Roman"/>
+          <w:sz w:val="24"/>
+          <w:szCs w:val="24"/>
+          <w:lang w:val="en-US"/>
+        </w:rPr>
+        <w:t xml:space="preserve">and </w:t>
+      </w:r>
+      <w:r>
+        <w:rPr>
+          <w:rFonts w:ascii="Times New Roman" w:hAnsi="Times New Roman" w:cs="Times New Roman"/>
+          <w:sz w:val="24"/>
+          <w:szCs w:val="24"/>
+          <w:lang w:val="en-US"/>
+        </w:rPr>
+        <w:t>coll</w:t>
+      </w:r>
+      <w:r>
+        <w:rPr>
+          <w:rFonts w:ascii="Times New Roman" w:hAnsi="Times New Roman" w:cs="Times New Roman"/>
+          <w:sz w:val="24"/>
+          <w:szCs w:val="24"/>
+          <w:lang w:val="en-US"/>
+        </w:rPr>
+        <w:t>aborative research using modern</w:t>
+      </w:r>
+      <w:r>
+        <w:rPr>
+          <w:rFonts w:ascii="Times New Roman" w:hAnsi="Times New Roman" w:cs="Times New Roman"/>
+          <w:sz w:val="24"/>
+          <w:szCs w:val="24"/>
+          <w:lang w:val="en-US"/>
+        </w:rPr>
+        <w:t xml:space="preserve"> computational tools at our</w:t>
+      </w:r>
+      <w:r>
+        <w:rPr>
+          <w:rFonts w:ascii="Times New Roman" w:hAnsi="Times New Roman" w:cs="Times New Roman"/>
+          <w:sz w:val="24"/>
+          <w:szCs w:val="24"/>
+          <w:lang w:val="en-US"/>
+        </w:rPr>
+        <w:t xml:space="preserve"> disposal as researchers and policymakers. The overarching aim of this study is to show how these tools make it easier to understand the intricate structure of street networks</w:t>
+      </w:r>
+      <w:r>
+        <w:rPr>
+          <w:rFonts w:ascii="Times New Roman" w:hAnsi="Times New Roman" w:cs="Times New Roman"/>
+          <w:sz w:val="24"/>
+          <w:szCs w:val="24"/>
+          <w:lang w:val="en-US"/>
+        </w:rPr>
+        <w:t xml:space="preserve">, making the argument that the only way to make things better especially in developing countries is </w:t>
+      </w:r>
+      <w:r>
+        <w:rPr>
+          <w:rFonts w:ascii="Times New Roman" w:hAnsi="Times New Roman" w:cs="Times New Roman"/>
+          <w:sz w:val="24"/>
+          <w:szCs w:val="24"/>
+          <w:lang w:val="en-US"/>
+        </w:rPr>
+        <w:t xml:space="preserve">by </w:t>
+      </w:r>
+      <w:r>
+        <w:rPr>
+          <w:rFonts w:ascii="Times New Roman" w:hAnsi="Times New Roman" w:cs="Times New Roman"/>
+          <w:sz w:val="24"/>
+          <w:szCs w:val="24"/>
+          <w:lang w:val="en-US"/>
+        </w:rPr>
+        <w:t xml:space="preserve">joining forces and doing mutually beneficial work that can be built </w:t>
+      </w:r>
+      <w:r>
+        <w:rPr>
+          <w:rFonts w:ascii="Times New Roman" w:hAnsi="Times New Roman" w:cs="Times New Roman"/>
+          <w:sz w:val="24"/>
+          <w:szCs w:val="24"/>
+          <w:lang w:val="en-US"/>
+        </w:rPr>
+        <w:t>upon by both policy and</w:t>
+      </w:r>
+      <w:r>
+        <w:rPr>
+          <w:rFonts w:ascii="Times New Roman" w:hAnsi="Times New Roman" w:cs="Times New Roman"/>
+          <w:sz w:val="24"/>
+          <w:szCs w:val="24"/>
+          <w:lang w:val="en-US"/>
+        </w:rPr>
+        <w:t xml:space="preserve"> pedagogy.</w:t>
+      </w:r>
+      <w:r>
+        <w:rPr>
+          <w:rFonts w:ascii="Times New Roman" w:hAnsi="Times New Roman" w:cs="Times New Roman"/>
+          <w:sz w:val="24"/>
+          <w:szCs w:val="24"/>
+          <w:lang w:val="en-US"/>
+        </w:rPr>
+        <w:t xml:space="preserve"> It also stresses that </w:t>
+      </w:r>
+      <w:r>
+        <w:rPr>
+          <w:rFonts w:ascii="Times New Roman" w:hAnsi="Times New Roman" w:cs="Times New Roman"/>
+          <w:sz w:val="24"/>
+          <w:szCs w:val="24"/>
+          <w:lang w:val="en-US"/>
+        </w:rPr>
+        <w:t xml:space="preserve">this study seeks to build upon work done by </w:t>
+      </w:r>
+      <w:proofErr w:type="spellStart"/>
+      <w:r>
+        <w:rPr>
+          <w:rFonts w:ascii="Times New Roman" w:hAnsi="Times New Roman" w:cs="Times New Roman"/>
+          <w:sz w:val="24"/>
+          <w:szCs w:val="24"/>
+          <w:lang w:val="en-US"/>
+        </w:rPr>
+        <w:t>Dumedah</w:t>
+      </w:r>
+      <w:proofErr w:type="spellEnd"/>
+      <w:r>
+        <w:rPr>
+          <w:rFonts w:ascii="Times New Roman" w:hAnsi="Times New Roman" w:cs="Times New Roman"/>
+          <w:sz w:val="24"/>
+          <w:szCs w:val="24"/>
+          <w:lang w:val="en-US"/>
+        </w:rPr>
+        <w:t xml:space="preserve"> &amp; </w:t>
+      </w:r>
+      <w:proofErr w:type="spellStart"/>
+      <w:r>
+        <w:rPr>
+          <w:rFonts w:ascii="Times New Roman" w:hAnsi="Times New Roman" w:cs="Times New Roman"/>
+          <w:sz w:val="24"/>
+          <w:szCs w:val="24"/>
+          <w:lang w:val="en-US"/>
+        </w:rPr>
+        <w:t>Garsonu</w:t>
+      </w:r>
+      <w:proofErr w:type="spellEnd"/>
+      <w:r>
+        <w:rPr>
+          <w:rFonts w:ascii="Times New Roman" w:hAnsi="Times New Roman" w:cs="Times New Roman"/>
+          <w:sz w:val="24"/>
+          <w:szCs w:val="24"/>
+          <w:lang w:val="en-US"/>
+        </w:rPr>
+        <w:t xml:space="preserve"> </w:t>
+      </w:r>
+      <w:r>
+        <w:rPr>
+          <w:rFonts w:ascii="Times New Roman" w:hAnsi="Times New Roman" w:cs="Times New Roman"/>
+          <w:sz w:val="24"/>
+          <w:szCs w:val="24"/>
+          <w:lang w:val="en-US"/>
+        </w:rPr>
+        <w:fldChar w:fldCharType="begin" w:fldLock="1"/>
+      </w:r>
+      <w:r>
+        <w:rPr>
+          <w:rFonts w:ascii="Times New Roman" w:hAnsi="Times New Roman" w:cs="Times New Roman"/>
+          <w:sz w:val="24"/>
+          <w:szCs w:val="24"/>
+          <w:lang w:val="en-US"/>
+        </w:rPr>
+        <w:instrText>ADDIN CSL_CITATION {"citationItems":[{"id":"ITEM-1","itemData":{"DOI":"10.1002/GEO2.95","ISSN":"2054-4049","abstract":"Road networks are an integral part of any human settlement, facilitating the movement of people, goods, and information. The structural arrangement of a road network can have a profound impact on its performance, mobility and access to critical infrastructure. This study takes advantage of a computational network science approach to examine the structural configuration of road networks using geometric and topological descriptions in districts covering 10 regional capitals in Ghana. The majority of urban road networks were found to follow a radial pattern at the global scale, with either a gridded or a branching configuration at the local scale. Only road networks in Accra and Kumsi are fine grained and of comparable density to other global cities, based on intersection and street densities. Structural indicators such as circuity, clustering, page rank, degree centrality, and betweenness centrality for urban roads in Ghana were found to be comparable to other global cities. Given the lack of adequate infrastructure for traffic monitoring in Ghana, the spatial distribution of betweenness centrality could be part of the critical resource to provide insight for traffic management. These findings provide the basis to inform transportation planning and management on critical issues, particularly, based on the spatial distribution of betweenness centrality it is possible to identify problematic locations within the road network which are most vulnerable to traffic congestion.","author":[{"dropping-particle":"","family":"Dumedah","given":"Gift","non-dropping-particle":"","parse-names":false,"suffix":""},{"dropping-particle":"","family":"Garsonu","given":"Emmanuel Kofi","non-dropping-particle":"","parse-names":false,"suffix":""}],"container-title":"Geo: Geography and Environment","id":"ITEM-1","issue":"1","issued":{"date-parts":[["2021","1","1"]]},"page":"e00095","publisher":"John Wiley &amp; Sons, Ltd","title":"Characterising the structural pattern of urban road networks in Ghana using geometric and topological measures","type":"article-journal","volume":"8"},"uris":["http://www.mendeley.com/documents/?uuid=e9a5b904-e33f-33c9-8b11-7de962c7d0c6"]}],"mendeley":{"formattedCitation":"(Dumedah &amp; Garsonu, 2021b)","plainTextFormattedCitation":"(Dumedah &amp; Garsonu, 2021b)","previouslyFormattedCitation":"(Dumedah &amp; Garsonu, 2021b)"},"properties":{"noteIndex":0},"schema":"https://github.com/citation-style-language/schema/raw/master/csl-citation.json"}</w:instrText>
+      </w:r>
+      <w:r>
+        <w:rPr>
+          <w:rFonts w:ascii="Times New Roman" w:hAnsi="Times New Roman" w:cs="Times New Roman"/>
+          <w:sz w:val="24"/>
+          <w:szCs w:val="24"/>
+          <w:lang w:val="en-US"/>
+        </w:rPr>
+        <w:fldChar w:fldCharType="separate"/>
+      </w:r>
+      <w:r>
+        <w:rPr>
+          <w:rFonts w:ascii="Times New Roman" w:hAnsi="Times New Roman" w:cs="Times New Roman"/>
+          <w:noProof/>
+          <w:sz w:val="24"/>
+          <w:szCs w:val="24"/>
+          <w:lang w:val="en-US"/>
+        </w:rPr>
+        <w:t>(Dumedah &amp; Garsonu, 2021b)</w:t>
+      </w:r>
+      <w:r>
+        <w:rPr>
+          <w:rFonts w:ascii="Times New Roman" w:hAnsi="Times New Roman" w:cs="Times New Roman"/>
+          <w:sz w:val="24"/>
+          <w:szCs w:val="24"/>
+          <w:lang w:val="en-US"/>
+        </w:rPr>
+        <w:fldChar w:fldCharType="end"/>
+      </w:r>
+      <w:r>
+        <w:rPr>
+          <w:rFonts w:ascii="Times New Roman" w:hAnsi="Times New Roman" w:cs="Times New Roman"/>
+          <w:sz w:val="24"/>
+          <w:szCs w:val="24"/>
+          <w:lang w:val="en-US"/>
+        </w:rPr>
+        <w:t xml:space="preserve"> to advance and popularize the use of the modern open-science and computational urban informatics field and its importance </w:t>
+      </w:r>
+      <w:r>
+        <w:rPr>
+          <w:rFonts w:ascii="Times New Roman" w:hAnsi="Times New Roman" w:cs="Times New Roman"/>
+          <w:sz w:val="24"/>
+          <w:szCs w:val="24"/>
+          <w:lang w:val="en-US"/>
+        </w:rPr>
+        <w:t>i</w:t>
+      </w:r>
+      <w:r>
+        <w:rPr>
+          <w:rFonts w:ascii="Times New Roman" w:hAnsi="Times New Roman" w:cs="Times New Roman"/>
+          <w:sz w:val="24"/>
+          <w:szCs w:val="24"/>
+          <w:lang w:val="en-US"/>
+        </w:rPr>
+        <w:t>n transportation planning, settlement design</w:t>
+      </w:r>
+      <w:r>
+        <w:rPr>
+          <w:rFonts w:ascii="Times New Roman" w:hAnsi="Times New Roman" w:cs="Times New Roman"/>
+          <w:sz w:val="24"/>
+          <w:szCs w:val="24"/>
+          <w:lang w:val="en-US"/>
+        </w:rPr>
+        <w:t>,</w:t>
+      </w:r>
+      <w:r>
+        <w:rPr>
+          <w:rFonts w:ascii="Times New Roman" w:hAnsi="Times New Roman" w:cs="Times New Roman"/>
+          <w:sz w:val="24"/>
+          <w:szCs w:val="24"/>
+          <w:lang w:val="en-US"/>
+        </w:rPr>
+        <w:t xml:space="preserve"> and other fields involved geospatial analytics.</w:t>
+      </w:r>
+    </w:p>
+    <w:p>
+      <w:pPr>
+        <w:spacing w:line="360" w:lineRule="auto"/>
+        <w:jc w:val="both"/>
+        <w:rPr>
+          <w:rFonts w:ascii="Times New Roman" w:hAnsi="Times New Roman" w:cs="Times New Roman"/>
+          <w:b/>
+          <w:sz w:val="24"/>
+          <w:szCs w:val="24"/>
+          <w:lang w:val="en-US"/>
+        </w:rPr>
+      </w:pPr>
+      <w:r>
+        <w:rPr>
+          <w:rFonts w:ascii="Times New Roman" w:hAnsi="Times New Roman" w:cs="Times New Roman"/>
+          <w:b/>
+          <w:sz w:val="24"/>
+          <w:szCs w:val="24"/>
+          <w:lang w:val="en-US"/>
+        </w:rPr>
+        <w:t>3.2</w:t>
+      </w:r>
+      <w:r>
+        <w:rPr>
+          <w:rFonts w:ascii="Times New Roman" w:hAnsi="Times New Roman" w:cs="Times New Roman"/>
+          <w:b/>
+          <w:sz w:val="24"/>
+          <w:szCs w:val="24"/>
+          <w:lang w:val="en-US"/>
+        </w:rPr>
+        <w:t xml:space="preserve"> Study Area and Data Sourc</w:t>
+      </w:r>
+      <w:r>
+        <w:rPr>
+          <w:rFonts w:ascii="Times New Roman" w:hAnsi="Times New Roman" w:cs="Times New Roman"/>
+          <w:b/>
+          <w:sz w:val="24"/>
+          <w:szCs w:val="24"/>
+          <w:lang w:val="en-US"/>
+        </w:rPr>
+        <w:t>es</w:t>
+      </w:r>
+    </w:p>
+    <w:p>
+      <w:pPr>
+        <w:spacing w:line="360" w:lineRule="auto"/>
+        <w:jc w:val="both"/>
+        <w:rPr>
+          <w:rFonts w:ascii="Times New Roman" w:hAnsi="Times New Roman" w:cs="Times New Roman"/>
+          <w:sz w:val="24"/>
+          <w:szCs w:val="24"/>
+          <w:lang w:val="en-US"/>
+        </w:rPr>
+      </w:pPr>
+      <w:r>
+        <w:rPr>
+          <w:rFonts w:ascii="Times New Roman" w:hAnsi="Times New Roman" w:cs="Times New Roman"/>
+          <w:sz w:val="24"/>
+          <w:szCs w:val="24"/>
+          <w:lang w:val="en-US"/>
+        </w:rPr>
+        <w:t>The study area for this research encompass</w:t>
+      </w:r>
+      <w:r>
+        <w:rPr>
+          <w:rFonts w:ascii="Times New Roman" w:hAnsi="Times New Roman" w:cs="Times New Roman"/>
+          <w:sz w:val="24"/>
+          <w:szCs w:val="24"/>
+          <w:lang w:val="en-US"/>
+        </w:rPr>
+        <w:t>es</w:t>
+      </w:r>
+      <w:r>
+        <w:rPr>
+          <w:rFonts w:ascii="Times New Roman" w:hAnsi="Times New Roman" w:cs="Times New Roman"/>
+          <w:sz w:val="24"/>
+          <w:szCs w:val="24"/>
+          <w:lang w:val="en-US"/>
+        </w:rPr>
+        <w:t xml:space="preserve"> six neig</w:t>
+      </w:r>
+      <w:r>
+        <w:rPr>
+          <w:rFonts w:ascii="Times New Roman" w:hAnsi="Times New Roman" w:cs="Times New Roman"/>
+          <w:sz w:val="24"/>
+          <w:szCs w:val="24"/>
+          <w:lang w:val="en-US"/>
+        </w:rPr>
+        <w:t>hbo</w:t>
+      </w:r>
+      <w:r>
+        <w:rPr>
+          <w:rFonts w:ascii="Times New Roman" w:hAnsi="Times New Roman" w:cs="Times New Roman"/>
+          <w:sz w:val="24"/>
+          <w:szCs w:val="24"/>
+          <w:lang w:val="en-US"/>
+        </w:rPr>
+        <w:t>rhoods from</w:t>
+      </w:r>
+      <w:r>
+        <w:rPr>
+          <w:rFonts w:ascii="Times New Roman" w:hAnsi="Times New Roman" w:cs="Times New Roman"/>
+          <w:sz w:val="24"/>
+          <w:szCs w:val="24"/>
+          <w:lang w:val="en-US"/>
+        </w:rPr>
+        <w:t xml:space="preserve"> two of the most populated</w:t>
+      </w:r>
+      <w:r>
+        <w:rPr>
+          <w:rFonts w:ascii="Times New Roman" w:hAnsi="Times New Roman" w:cs="Times New Roman"/>
+          <w:sz w:val="24"/>
+          <w:szCs w:val="24"/>
+          <w:lang w:val="en-US"/>
+        </w:rPr>
+        <w:t xml:space="preserve"> </w:t>
+      </w:r>
+      <w:r>
+        <w:rPr>
+          <w:rFonts w:ascii="Times New Roman" w:hAnsi="Times New Roman" w:cs="Times New Roman"/>
+          <w:sz w:val="24"/>
+          <w:szCs w:val="24"/>
+          <w:lang w:val="en-US"/>
+        </w:rPr>
+        <w:t>districts in Ghana which comprise regional capitals in their respective regions, Accra and Kumasi. Accra</w:t>
+      </w:r>
+      <w:r>
+        <w:rPr>
+          <w:rFonts w:ascii="Times New Roman" w:hAnsi="Times New Roman" w:cs="Times New Roman"/>
+          <w:sz w:val="24"/>
+          <w:szCs w:val="24"/>
+          <w:lang w:val="en-US"/>
+        </w:rPr>
+        <w:t xml:space="preserve"> (</w:t>
+      </w:r>
+      <w:r>
+        <w:rPr>
+          <w:rFonts w:ascii="Times New Roman" w:hAnsi="Times New Roman" w:cs="Times New Roman"/>
+          <w:i/>
+          <w:sz w:val="24"/>
+          <w:szCs w:val="24"/>
+          <w:lang w:val="en-US"/>
+        </w:rPr>
+        <w:t>Fig 1</w:t>
+      </w:r>
+      <w:r>
+        <w:rPr>
+          <w:rFonts w:ascii="Times New Roman" w:hAnsi="Times New Roman" w:cs="Times New Roman"/>
+          <w:sz w:val="24"/>
+          <w:szCs w:val="24"/>
+          <w:lang w:val="en-US"/>
+        </w:rPr>
+        <w:t>)</w:t>
+      </w:r>
+      <w:r>
+        <w:rPr>
+          <w:rFonts w:ascii="Times New Roman" w:hAnsi="Times New Roman" w:cs="Times New Roman"/>
+          <w:sz w:val="24"/>
+          <w:szCs w:val="24"/>
+          <w:lang w:val="en-US"/>
+        </w:rPr>
+        <w:t xml:space="preserve"> the national capital of Ghana is by far the most populated and in </w:t>
+      </w:r>
+      <w:r>
+        <w:rPr>
+          <w:rFonts w:ascii="Times New Roman" w:hAnsi="Times New Roman" w:cs="Times New Roman"/>
+          <w:sz w:val="24"/>
+          <w:szCs w:val="24"/>
+          <w:lang w:val="en-US"/>
+        </w:rPr>
+        <w:t xml:space="preserve">a </w:t>
+      </w:r>
+      <w:r>
+        <w:rPr>
+          <w:rFonts w:ascii="Times New Roman" w:hAnsi="Times New Roman" w:cs="Times New Roman"/>
+          <w:sz w:val="24"/>
+          <w:szCs w:val="24"/>
+          <w:lang w:val="en-US"/>
+        </w:rPr>
+        <w:t>close sec</w:t>
+      </w:r>
+      <w:r>
+        <w:rPr>
+          <w:rFonts w:ascii="Times New Roman" w:hAnsi="Times New Roman" w:cs="Times New Roman"/>
+          <w:sz w:val="24"/>
+          <w:szCs w:val="24"/>
+          <w:lang w:val="en-US"/>
+        </w:rPr>
+        <w:t>ond is</w:t>
+      </w:r>
+      <w:r>
+        <w:rPr>
+          <w:rFonts w:ascii="Times New Roman" w:hAnsi="Times New Roman" w:cs="Times New Roman"/>
+          <w:sz w:val="24"/>
+          <w:szCs w:val="24"/>
+          <w:lang w:val="en-US"/>
+        </w:rPr>
+        <w:t>, Kumasi</w:t>
+      </w:r>
+      <w:r>
+        <w:rPr>
+          <w:rFonts w:ascii="Times New Roman" w:hAnsi="Times New Roman" w:cs="Times New Roman"/>
+          <w:sz w:val="24"/>
+          <w:szCs w:val="24"/>
+          <w:lang w:val="en-US"/>
+        </w:rPr>
+        <w:t xml:space="preserve"> (</w:t>
+      </w:r>
+      <w:r>
+        <w:rPr>
+          <w:rFonts w:ascii="Times New Roman" w:hAnsi="Times New Roman" w:cs="Times New Roman"/>
+          <w:i/>
+          <w:sz w:val="24"/>
+          <w:szCs w:val="24"/>
+          <w:lang w:val="en-US"/>
+        </w:rPr>
+        <w:t>Fig 2</w:t>
+      </w:r>
+      <w:r>
+        <w:rPr>
+          <w:rFonts w:ascii="Times New Roman" w:hAnsi="Times New Roman" w:cs="Times New Roman"/>
+          <w:sz w:val="24"/>
+          <w:szCs w:val="24"/>
+          <w:lang w:val="en-US"/>
+        </w:rPr>
+        <w:t>)</w:t>
+      </w:r>
+      <w:r>
+        <w:rPr>
+          <w:rFonts w:ascii="Times New Roman" w:hAnsi="Times New Roman" w:cs="Times New Roman"/>
+          <w:sz w:val="24"/>
+          <w:szCs w:val="24"/>
+          <w:lang w:val="en-US"/>
+        </w:rPr>
+        <w:t>, which is the regional capital of the Ashanti Region. According to the provisional report from the population and housing census of Ghana conducted in 2021, one-third of persons living in Ghana live in either the Gr</w:t>
+      </w:r>
+      <w:r>
+        <w:rPr>
+          <w:rFonts w:ascii="Times New Roman" w:hAnsi="Times New Roman" w:cs="Times New Roman"/>
+          <w:sz w:val="24"/>
+          <w:szCs w:val="24"/>
+          <w:lang w:val="en-US"/>
+        </w:rPr>
+        <w:t>eater Accra Region with</w:t>
+      </w:r>
+      <w:r>
+        <w:rPr>
+          <w:rFonts w:ascii="Times New Roman" w:hAnsi="Times New Roman" w:cs="Times New Roman"/>
+          <w:sz w:val="24"/>
+          <w:szCs w:val="24"/>
+          <w:lang w:val="en-US"/>
+        </w:rPr>
+        <w:t xml:space="preserve"> </w:t>
+      </w:r>
+      <w:r>
+        <w:rPr>
+          <w:rFonts w:ascii="Times New Roman" w:hAnsi="Times New Roman" w:cs="Times New Roman"/>
+          <w:sz w:val="24"/>
+          <w:szCs w:val="24"/>
+          <w:lang w:val="en-US"/>
+        </w:rPr>
+        <w:t xml:space="preserve">its </w:t>
+      </w:r>
+      <w:r>
+        <w:rPr>
+          <w:rFonts w:ascii="Times New Roman" w:hAnsi="Times New Roman" w:cs="Times New Roman"/>
+          <w:sz w:val="24"/>
+          <w:szCs w:val="24"/>
+          <w:lang w:val="en-US"/>
+        </w:rPr>
+        <w:t xml:space="preserve">capital Accra or Ashanti Region with </w:t>
+      </w:r>
+      <w:r>
+        <w:rPr>
+          <w:rFonts w:ascii="Times New Roman" w:hAnsi="Times New Roman" w:cs="Times New Roman"/>
+          <w:sz w:val="24"/>
+          <w:szCs w:val="24"/>
+          <w:lang w:val="en-US"/>
+        </w:rPr>
+        <w:t xml:space="preserve">its </w:t>
+      </w:r>
+      <w:r>
+        <w:rPr>
+          <w:rFonts w:ascii="Times New Roman" w:hAnsi="Times New Roman" w:cs="Times New Roman"/>
+          <w:sz w:val="24"/>
+          <w:szCs w:val="24"/>
+          <w:lang w:val="en-US"/>
+        </w:rPr>
+        <w:t>capital Kumasi.</w:t>
+      </w:r>
+    </w:p>
+    <w:p>
+      <w:pPr>
+        <w:spacing w:line="360" w:lineRule="auto"/>
+        <w:jc w:val="both"/>
+        <w:rPr>
+          <w:rFonts w:ascii="Times New Roman" w:hAnsi="Times New Roman" w:cs="Times New Roman"/>
           <w:sz w:val="24"/>
           <w:szCs w:val="24"/>
           <w:lang w:val="en-US"/>
@@ -979,7 +1344,7 @@
           <w:szCs w:val="24"/>
           <w:lang w:val="en-US"/>
         </w:rPr>
-        <w:t xml:space="preserve"> obtaining data for any kind of </w:t>
+        <w:t xml:space="preserve"> obtaining data for any kind of geospatial analysis. However, it should be noted that, though the data from OSM is almost </w:t>
       </w:r>
       <w:r>
         <w:rPr>
@@ -989,7 +1354,7 @@
           <w:lang w:val="en-US"/>
         </w:rPr>
         <w:lastRenderedPageBreak/>
-        <w:t>geospatial analysis. However, it should be noted that, though the data from OSM is almost complete and of high quality, further preprocessing is needed to qualify the data for the kind of street network analysis described in this research.</w:t>
+        <w:t>complete and of high quality, further preprocessing is needed to qualify the data for the kind of street network analysis described in this research.</w:t>
       </w:r>
     </w:p>
     <w:p>
@@ -1043,7 +1408,7 @@
             <o:lock v:ext="edit" aspectratio="t"/>
           </v:shapetype>
           <v:shape id="_x0000_i1025" type="#_x0000_t75" style="width:462.75pt;height:392.25pt">
-            <v:imagedata r:id="rId6" o:title="network_topological_measure_accra"/>
+            <v:imagedata r:id="rId8" o:title="network_topological_measure_accra"/>
           </v:shape>
         </w:pict>
       </w:r>
@@ -1174,7 +1539,7 @@
         <w:lastRenderedPageBreak/>
         <w:pict>
           <v:shape id="_x0000_i1026" type="#_x0000_t75" style="width:461.25pt;height:396pt">
-            <v:imagedata r:id="rId7" o:title="network_topological_measure_kumasi"/>
+            <v:imagedata r:id="rId9" o:title="network_topological_measure_kumasi"/>
           </v:shape>
         </w:pict>
       </w:r>
@@ -1381,27 +1746,7 @@
           <w:szCs w:val="24"/>
           <w:lang w:val="en-US"/>
         </w:rPr>
-        <w:t xml:space="preserve"> with the </w:t>
-      </w:r>
-      <w:proofErr w:type="spellStart"/>
-      <w:r>
-        <w:rPr>
-          <w:rFonts w:ascii="Times New Roman" w:hAnsi="Times New Roman" w:cs="Times New Roman"/>
-          <w:sz w:val="24"/>
-          <w:szCs w:val="24"/>
-          <w:lang w:val="en-US"/>
-        </w:rPr>
-        <w:t>OSMnx</w:t>
-      </w:r>
-      <w:proofErr w:type="spellEnd"/>
-      <w:r>
-        <w:rPr>
-          <w:rFonts w:ascii="Times New Roman" w:hAnsi="Times New Roman" w:cs="Times New Roman"/>
-          <w:sz w:val="24"/>
-          <w:szCs w:val="24"/>
-          <w:lang w:val="en-US"/>
-        </w:rPr>
-        <w:t xml:space="preserve"> tool. This tool allowed</w:t>
+        <w:t xml:space="preserve"> with the OSMnx tool. This tool allowed</w:t>
       </w:r>
       <w:r>
         <w:rPr>
@@ -1493,8 +1838,7 @@
         </w:rPr>
         <w:t xml:space="preserve">, </w:t>
       </w:r>
-      <w:hyperlink r:id="rId8" w:history="1">
-        <w:proofErr w:type="spellStart"/>
+      <w:hyperlink r:id="rId10" w:history="1">
         <w:r>
           <w:rPr>
             <w:rStyle w:val="Hyperlink"/>
@@ -1505,7 +1849,6 @@
           </w:rPr>
           <w:t>autogis</w:t>
         </w:r>
-        <w:proofErr w:type="spellEnd"/>
       </w:hyperlink>
       <w:r>
         <w:rPr>
@@ -1736,27 +2079,7 @@
           <w:szCs w:val="24"/>
           <w:lang w:val="en-US"/>
         </w:rPr>
-        <w:t xml:space="preserve"> 1. </w:t>
-      </w:r>
-      <w:proofErr w:type="spellStart"/>
-      <w:r>
-        <w:rPr>
-          <w:rFonts w:ascii="Times New Roman" w:hAnsi="Times New Roman" w:cs="Times New Roman"/>
-          <w:sz w:val="24"/>
-          <w:szCs w:val="24"/>
-          <w:lang w:val="en-US"/>
-        </w:rPr>
-        <w:t>NetworkX</w:t>
-      </w:r>
-      <w:proofErr w:type="spellEnd"/>
-      <w:r>
-        <w:rPr>
-          <w:rFonts w:ascii="Times New Roman" w:hAnsi="Times New Roman" w:cs="Times New Roman"/>
-          <w:sz w:val="24"/>
-          <w:szCs w:val="24"/>
-          <w:lang w:val="en-US"/>
-        </w:rPr>
-        <w:t>, a python language package for exploration and analysis of networks and network algorithms</w:t>
+        <w:t xml:space="preserve"> 1. NetworkX, a python language package for exploration and analysis of networks and network algorithms</w:t>
       </w:r>
       <w:r>
         <w:rPr>
@@ -2384,7 +2707,79 @@
           <w:szCs w:val="24"/>
           <w:lang w:val="en-US"/>
         </w:rPr>
-        <w:t xml:space="preserve">For downloading and pre-processing of geospatial data, the </w:t>
+        <w:t>For downloading and pre-processing of geospatial data, the au</w:t>
+      </w:r>
+      <w:r>
+        <w:rPr>
+          <w:rFonts w:ascii="Times New Roman" w:hAnsi="Times New Roman" w:cs="Times New Roman"/>
+          <w:sz w:val="24"/>
+          <w:szCs w:val="24"/>
+          <w:lang w:val="en-US"/>
+        </w:rPr>
+        <w:t>togis tool is responsible</w:t>
+      </w:r>
+      <w:r>
+        <w:rPr>
+          <w:rFonts w:ascii="Times New Roman" w:hAnsi="Times New Roman" w:cs="Times New Roman"/>
+          <w:sz w:val="24"/>
+          <w:szCs w:val="24"/>
+          <w:lang w:val="en-US"/>
+        </w:rPr>
+        <w:t xml:space="preserve"> for taking coordinates or place name</w:t>
+      </w:r>
+      <w:r>
+        <w:rPr>
+          <w:rFonts w:ascii="Times New Roman" w:hAnsi="Times New Roman" w:cs="Times New Roman"/>
+          <w:sz w:val="24"/>
+          <w:szCs w:val="24"/>
+          <w:lang w:val="en-US"/>
+        </w:rPr>
+        <w:t xml:space="preserve">s of the study </w:t>
+      </w:r>
+      <w:r>
+        <w:rPr>
+          <w:rFonts w:ascii="Times New Roman" w:hAnsi="Times New Roman" w:cs="Times New Roman"/>
+          <w:sz w:val="24"/>
+          <w:szCs w:val="24"/>
+          <w:lang w:val="en-US"/>
+        </w:rPr>
+        <w:t>area (</w:t>
+      </w:r>
+      <w:r>
+        <w:rPr>
+          <w:rFonts w:ascii="Times New Roman" w:hAnsi="Times New Roman" w:cs="Times New Roman"/>
+          <w:sz w:val="24"/>
+          <w:szCs w:val="24"/>
+          <w:lang w:val="en-US"/>
+        </w:rPr>
+        <w:t>mostly embedded</w:t>
+      </w:r>
+      <w:r>
+        <w:rPr>
+          <w:rFonts w:ascii="Times New Roman" w:hAnsi="Times New Roman" w:cs="Times New Roman"/>
+          <w:sz w:val="24"/>
+          <w:szCs w:val="24"/>
+          <w:lang w:val="en-US"/>
+        </w:rPr>
+        <w:t xml:space="preserve"> in a </w:t>
+      </w:r>
+      <w:r>
+        <w:rPr>
+          <w:rFonts w:ascii="Times New Roman" w:hAnsi="Times New Roman" w:cs="Times New Roman"/>
+          <w:sz w:val="24"/>
+          <w:szCs w:val="24"/>
+          <w:lang w:val="en-US"/>
+        </w:rPr>
+        <w:t xml:space="preserve">CSV file) </w:t>
+      </w:r>
+      <w:r>
+        <w:rPr>
+          <w:rFonts w:ascii="Times New Roman" w:hAnsi="Times New Roman" w:cs="Times New Roman"/>
+          <w:sz w:val="24"/>
+          <w:szCs w:val="24"/>
+          <w:lang w:val="en-US"/>
+        </w:rPr>
+        <w:t xml:space="preserve">it geocodes the place names to coordinates or reverse-geocodes the coordinates to get the place names and then proceeds to use OSMnx to download and construct the street network graph of the specified areas. With the use of the </w:t>
       </w:r>
       <w:proofErr w:type="spellStart"/>
       <w:r>
@@ -2394,16 +2789,7 @@
           <w:szCs w:val="24"/>
           <w:lang w:val="en-US"/>
         </w:rPr>
-        <w:t>au</w:t>
-      </w:r>
-      <w:r>
-        <w:rPr>
-          <w:rFonts w:ascii="Times New Roman" w:hAnsi="Times New Roman" w:cs="Times New Roman"/>
-          <w:sz w:val="24"/>
-          <w:szCs w:val="24"/>
-          <w:lang w:val="en-US"/>
-        </w:rPr>
-        <w:t>togis</w:t>
+        <w:t>Matplotlib</w:t>
       </w:r>
       <w:proofErr w:type="spellEnd"/>
       <w:r>
@@ -2413,70 +2799,7 @@
           <w:szCs w:val="24"/>
           <w:lang w:val="en-US"/>
         </w:rPr>
-        <w:t xml:space="preserve"> tool is responsible</w:t>
-      </w:r>
-      <w:r>
-        <w:rPr>
-          <w:rFonts w:ascii="Times New Roman" w:hAnsi="Times New Roman" w:cs="Times New Roman"/>
-          <w:sz w:val="24"/>
-          <w:szCs w:val="24"/>
-          <w:lang w:val="en-US"/>
-        </w:rPr>
-        <w:t xml:space="preserve"> for taking coordinates or place name</w:t>
-      </w:r>
-      <w:r>
-        <w:rPr>
-          <w:rFonts w:ascii="Times New Roman" w:hAnsi="Times New Roman" w:cs="Times New Roman"/>
-          <w:sz w:val="24"/>
-          <w:szCs w:val="24"/>
-          <w:lang w:val="en-US"/>
-        </w:rPr>
-        <w:t xml:space="preserve">s of the study </w:t>
-      </w:r>
-      <w:r>
-        <w:rPr>
-          <w:rFonts w:ascii="Times New Roman" w:hAnsi="Times New Roman" w:cs="Times New Roman"/>
-          <w:sz w:val="24"/>
-          <w:szCs w:val="24"/>
-          <w:lang w:val="en-US"/>
-        </w:rPr>
-        <w:t>area (</w:t>
-      </w:r>
-      <w:r>
-        <w:rPr>
-          <w:rFonts w:ascii="Times New Roman" w:hAnsi="Times New Roman" w:cs="Times New Roman"/>
-          <w:sz w:val="24"/>
-          <w:szCs w:val="24"/>
-          <w:lang w:val="en-US"/>
-        </w:rPr>
-        <w:t>mostly embedded</w:t>
-      </w:r>
-      <w:r>
-        <w:rPr>
-          <w:rFonts w:ascii="Times New Roman" w:hAnsi="Times New Roman" w:cs="Times New Roman"/>
-          <w:sz w:val="24"/>
-          <w:szCs w:val="24"/>
-          <w:lang w:val="en-US"/>
-        </w:rPr>
-        <w:t xml:space="preserve"> in a </w:t>
-      </w:r>
-      <w:r>
-        <w:rPr>
-          <w:rFonts w:ascii="Times New Roman" w:hAnsi="Times New Roman" w:cs="Times New Roman"/>
-          <w:sz w:val="24"/>
-          <w:szCs w:val="24"/>
-          <w:lang w:val="en-US"/>
-        </w:rPr>
-        <w:t xml:space="preserve">CSV file) </w:t>
-      </w:r>
-      <w:r>
-        <w:rPr>
-          <w:rFonts w:ascii="Times New Roman" w:hAnsi="Times New Roman" w:cs="Times New Roman"/>
-          <w:sz w:val="24"/>
-          <w:szCs w:val="24"/>
-          <w:lang w:val="en-US"/>
-        </w:rPr>
-        <w:t xml:space="preserve">it geocodes the place names to coordinates or reverse-geocodes the coordinates to get the place names and then proceeds to use </w:t>
+        <w:t xml:space="preserve"> tool, autogis is capable of both interactive and static plotting of </w:t>
       </w:r>
       <w:proofErr w:type="spellStart"/>
       <w:r>
@@ -2486,7 +2809,7 @@
           <w:szCs w:val="24"/>
           <w:lang w:val="en-US"/>
         </w:rPr>
-        <w:t>OSMnx</w:t>
+        <w:t>geocoordinates</w:t>
       </w:r>
       <w:proofErr w:type="spellEnd"/>
       <w:r>
@@ -2496,66 +2819,6 @@
           <w:szCs w:val="24"/>
           <w:lang w:val="en-US"/>
         </w:rPr>
-        <w:t xml:space="preserve"> to download and construct the street network graph of the specified areas. With the use of the </w:t>
-      </w:r>
-      <w:proofErr w:type="spellStart"/>
-      <w:r>
-        <w:rPr>
-          <w:rFonts w:ascii="Times New Roman" w:hAnsi="Times New Roman" w:cs="Times New Roman"/>
-          <w:sz w:val="24"/>
-          <w:szCs w:val="24"/>
-          <w:lang w:val="en-US"/>
-        </w:rPr>
-        <w:t>Matplotlib</w:t>
-      </w:r>
-      <w:proofErr w:type="spellEnd"/>
-      <w:r>
-        <w:rPr>
-          <w:rFonts w:ascii="Times New Roman" w:hAnsi="Times New Roman" w:cs="Times New Roman"/>
-          <w:sz w:val="24"/>
-          <w:szCs w:val="24"/>
-          <w:lang w:val="en-US"/>
-        </w:rPr>
-        <w:t xml:space="preserve"> tool, </w:t>
-      </w:r>
-      <w:proofErr w:type="spellStart"/>
-      <w:r>
-        <w:rPr>
-          <w:rFonts w:ascii="Times New Roman" w:hAnsi="Times New Roman" w:cs="Times New Roman"/>
-          <w:sz w:val="24"/>
-          <w:szCs w:val="24"/>
-          <w:lang w:val="en-US"/>
-        </w:rPr>
-        <w:t>autogis</w:t>
-      </w:r>
-      <w:proofErr w:type="spellEnd"/>
-      <w:r>
-        <w:rPr>
-          <w:rFonts w:ascii="Times New Roman" w:hAnsi="Times New Roman" w:cs="Times New Roman"/>
-          <w:sz w:val="24"/>
-          <w:szCs w:val="24"/>
-          <w:lang w:val="en-US"/>
-        </w:rPr>
-        <w:t xml:space="preserve"> is capable of both interactive and static plotting of </w:t>
-      </w:r>
-      <w:proofErr w:type="spellStart"/>
-      <w:r>
-        <w:rPr>
-          <w:rFonts w:ascii="Times New Roman" w:hAnsi="Times New Roman" w:cs="Times New Roman"/>
-          <w:sz w:val="24"/>
-          <w:szCs w:val="24"/>
-          <w:lang w:val="en-US"/>
-        </w:rPr>
-        <w:t>geocoordinates</w:t>
-      </w:r>
-      <w:proofErr w:type="spellEnd"/>
-      <w:r>
-        <w:rPr>
-          <w:rFonts w:ascii="Times New Roman" w:hAnsi="Times New Roman" w:cs="Times New Roman"/>
-          <w:sz w:val="24"/>
-          <w:szCs w:val="24"/>
-          <w:lang w:val="en-US"/>
-        </w:rPr>
         <w:t xml:space="preserve"> in any</w:t>
       </w:r>
       <w:r>
@@ -2565,47 +2828,7 @@
           <w:szCs w:val="24"/>
           <w:lang w:val="en-US"/>
         </w:rPr>
-        <w:t xml:space="preserve"> CRS (Coordinate Referencing System). </w:t>
-      </w:r>
-      <w:proofErr w:type="spellStart"/>
-      <w:r>
-        <w:rPr>
-          <w:rFonts w:ascii="Times New Roman" w:hAnsi="Times New Roman" w:cs="Times New Roman"/>
-          <w:sz w:val="24"/>
-          <w:szCs w:val="24"/>
-          <w:lang w:val="en-US"/>
-        </w:rPr>
-        <w:t>OSMnx</w:t>
-      </w:r>
-      <w:proofErr w:type="spellEnd"/>
-      <w:r>
-        <w:rPr>
-          <w:rFonts w:ascii="Times New Roman" w:hAnsi="Times New Roman" w:cs="Times New Roman"/>
-          <w:sz w:val="24"/>
-          <w:szCs w:val="24"/>
-          <w:lang w:val="en-US"/>
-        </w:rPr>
-        <w:t xml:space="preserve"> uses the </w:t>
-      </w:r>
-      <w:proofErr w:type="spellStart"/>
-      <w:r>
-        <w:rPr>
-          <w:rFonts w:ascii="Times New Roman" w:hAnsi="Times New Roman" w:cs="Times New Roman"/>
-          <w:sz w:val="24"/>
-          <w:szCs w:val="24"/>
-          <w:lang w:val="en-US"/>
-        </w:rPr>
-        <w:t>NetworkX</w:t>
-      </w:r>
-      <w:proofErr w:type="spellEnd"/>
-      <w:r>
-        <w:rPr>
-          <w:rFonts w:ascii="Times New Roman" w:hAnsi="Times New Roman" w:cs="Times New Roman"/>
-          <w:sz w:val="24"/>
-          <w:szCs w:val="24"/>
-          <w:lang w:val="en-US"/>
-        </w:rPr>
-        <w:t xml:space="preserve"> tool to correct most of the anomalies that appear in representing geospatial data as multigraph</w:t>
+        <w:t xml:space="preserve"> CRS (Coordinate Referencing System). OSMnx uses the NetworkX tool to correct most of the anomalies that appear in representing geospatial data as multigraph</w:t>
       </w:r>
       <w:r>
         <w:rPr>
@@ -2842,7 +3065,7 @@
         </w:rPr>
         <w:t xml:space="preserve">reproducible and open to the general public in the public repository </w:t>
       </w:r>
-      <w:hyperlink r:id="rId9" w:history="1">
+      <w:hyperlink r:id="rId11" w:history="1">
         <w:r>
           <w:rPr>
             <w:rStyle w:val="Hyperlink"/>
@@ -4789,47 +5012,7 @@
           <w:szCs w:val="24"/>
           <w:lang w:val="en-US"/>
         </w:rPr>
-        <w:t xml:space="preserve">tant topological and geometric measures extracted from </w:t>
-      </w:r>
-      <w:proofErr w:type="spellStart"/>
-      <w:r>
-        <w:rPr>
-          <w:rFonts w:ascii="Times New Roman" w:hAnsi="Times New Roman" w:cs="Times New Roman"/>
-          <w:sz w:val="24"/>
-          <w:szCs w:val="24"/>
-          <w:lang w:val="en-US"/>
-        </w:rPr>
-        <w:t>OSMnx</w:t>
-      </w:r>
-      <w:proofErr w:type="spellEnd"/>
-      <w:r>
-        <w:rPr>
-          <w:rFonts w:ascii="Times New Roman" w:hAnsi="Times New Roman" w:cs="Times New Roman"/>
-          <w:sz w:val="24"/>
-          <w:szCs w:val="24"/>
-          <w:lang w:val="en-US"/>
-        </w:rPr>
-        <w:t xml:space="preserve"> using the </w:t>
-      </w:r>
-      <w:proofErr w:type="spellStart"/>
-      <w:r>
-        <w:rPr>
-          <w:rFonts w:ascii="Times New Roman" w:hAnsi="Times New Roman" w:cs="Times New Roman"/>
-          <w:sz w:val="24"/>
-          <w:szCs w:val="24"/>
-          <w:lang w:val="en-US"/>
-        </w:rPr>
-        <w:t>autogis</w:t>
-      </w:r>
-      <w:proofErr w:type="spellEnd"/>
-      <w:r>
-        <w:rPr>
-          <w:rFonts w:ascii="Times New Roman" w:hAnsi="Times New Roman" w:cs="Times New Roman"/>
-          <w:sz w:val="24"/>
-          <w:szCs w:val="24"/>
-          <w:lang w:val="en-US"/>
-        </w:rPr>
-        <w:t xml:space="preserve"> tool </w:t>
+        <w:t xml:space="preserve">tant topological and geometric measures extracted from OSMnx using the autogis tool </w:t>
       </w:r>
       <w:r>
         <w:rPr>
@@ -6897,7 +7080,7 @@
           <w:szCs w:val="24"/>
           <w:lang w:val="en-US"/>
         </w:rPr>
-        <w:t>Variables and Data Collection and Analysis</w:t>
+        <w:t>Variables and Data Collection</w:t>
       </w:r>
     </w:p>
     <w:p>
@@ -7055,7 +7238,43 @@
           <w:szCs w:val="24"/>
           <w:lang w:val="en-US"/>
         </w:rPr>
-        <w:t xml:space="preserve"> It is also a goal of the author of this work to enhance the development of the field by creating tools that can be built upon by other researchers and policymakers. Graph theory as is employed by most studies involved in acquiring a modern intui</w:t>
+        <w:t xml:space="preserve"> It is also a goal of the author of this work</w:t>
+      </w:r>
+      <w:r>
+        <w:rPr>
+          <w:rFonts w:ascii="Times New Roman" w:hAnsi="Times New Roman" w:cs="Times New Roman"/>
+          <w:sz w:val="24"/>
+          <w:szCs w:val="24"/>
+          <w:lang w:val="en-US"/>
+        </w:rPr>
+        <w:t xml:space="preserve"> to contribute to developments in the</w:t>
+      </w:r>
+      <w:r>
+        <w:rPr>
+          <w:rFonts w:ascii="Times New Roman" w:hAnsi="Times New Roman" w:cs="Times New Roman"/>
+          <w:sz w:val="24"/>
+          <w:szCs w:val="24"/>
+          <w:lang w:val="en-US"/>
+        </w:rPr>
+        <w:t xml:space="preserve"> field by creating tools</w:t>
+      </w:r>
+      <w:r>
+        <w:rPr>
+          <w:rFonts w:ascii="Times New Roman" w:hAnsi="Times New Roman" w:cs="Times New Roman"/>
+          <w:sz w:val="24"/>
+          <w:szCs w:val="24"/>
+          <w:lang w:val="en-US"/>
+        </w:rPr>
+        <w:t xml:space="preserve"> that can be built upon by</w:t>
+      </w:r>
+      <w:r>
+        <w:rPr>
+          <w:rFonts w:ascii="Times New Roman" w:hAnsi="Times New Roman" w:cs="Times New Roman"/>
+          <w:sz w:val="24"/>
+          <w:szCs w:val="24"/>
+          <w:lang w:val="en-US"/>
+        </w:rPr>
+        <w:t xml:space="preserve"> researchers and policymakers. Graph theory as is employed by most studies involved in acquiring a modern intui</w:t>
       </w:r>
       <w:r>
         <w:rPr>
@@ -7118,7 +7337,7 @@
           <w:szCs w:val="24"/>
           <w:lang w:val="en-US"/>
         </w:rPr>
-        <w:instrText>ADDIN CSL_CITATION {"citationItems":[{"id":"ITEM-1","itemData":{"DOI":"10.1016/J.COMPENVURBSYS.2017.05.004","ISSN":"0198-9715","abstract":"Urban scholars have studied street networks in various ways, but there are data availability and consistency limitations to the current urban planning/street network analysis literature. To address these challenges, this article presents OSMnx, a new tool to make the collection of data and creation and analysis of street networks simple, consistent, automatable and sound from the perspectives of graph theory, transportation, and urban design. OSMnx contributes five significant capabilities for researchers and practitioners: first, the automated downloading of political boundaries and building footprints; second, the tailored and automated downloading and constructing of street network data from OpenStreetMap; third, the algorithmic correction of network topology; fourth, the ability to save street networks to disk as shapefiles, GraphML, or SVG files; and fifth, the ability to analyze street networks, including calculating routes, projecting and visualizing networks, and calculating metric and topological measures. These measures include those common in urban design and transportation studies, as well as advanced measures of the structure and topology of the network. Finally, this article presents a simple case study using OSMnx to construct and analyze street networks in Portland, Oregon.","author":[{"dropping-particle":"","family":"Boeing","given":"Geoff","non-dropping-particle":"","parse-names":false,"suffix":""}],"container-title":"Computers, Environment and Urban Systems","id":"ITEM-1","issued":{"date-parts":[["2017","9","1"]]},"page":"126-139","publisher":"Pergamon","title":"OSMnx: New methods for acquiring, constructing, analyzing, and visualizing complex street networks","type":"article-journal","volume":"65"},"uris":["http://www.mendeley.com/documents/?uuid=8b3bd398-44f8-3260-a600-bfe62f071b0b"]},{"id":"ITEM-2","itemData":{"DOI":"10.1016/J.PHYSREP.2010.11.002","ISSN":"0370-1573","abstract":"Complex systems are very often organized under the form of networks where nodes and edges are embedded in space. Transportation and mobility networks, Internet, mobile phone networks, power grids, social and contact networks, and neural networks, are all examples where space is relevant and where topology alone does not contain all the information. Characterizing and understanding the structure and the evolution of spatial networks is thus crucial for many different fields, ranging from urbanism to epidemiology. An important consequence of space on networks is that there is a cost associated with the length of edges which in turn has dramatic effects on the topological structure of these networks. We will thoroughly explain the current state of our understanding of how the spatial constraints affect the structure and properties of these networks. We will review the most recent empirical observations and the most important models of spatial networks. We will also discuss various processes which take place on these spatial networks, such as phase transitions, random walks, synchronization, navigation, resilience, and disease spread. © 2010 Elsevier B.V.","author":[{"dropping-particle":"","family":"Barthélemy","given":"Marc","non-dropping-particle":"","parse-names":false,"suffix":""}],"container-title":"Physics Reports","id":"ITEM-2","issue":"1-3","issued":{"date-parts":[["2011","2","1"]]},"page":"1-101","publisher":"North-Holland","title":"Spatial networks","type":"article-journal","volume":"499"},"uris":["http://www.mendeley.com/documents/?uuid=b0d23865-91d5-302c-b507-0f4ab2794c7f"]},{"id":"ITEM-3","itemData":{"DOI":"10.1016/j.ijinfomgt.2019.09.009","ISSN":"02684012","abstract":"Urban planning and morphology have relied on analytical cartography and visual communication tools for centuries to illustrate spatial patterns, conceptualize proposed designs, compare alternatives, and engage the public. Classic urban form visualizations – from Giambattista Nolli's ichnographic maps of Rome to Allan Jacobs's figure-ground diagrams of city streets – have compressed physical urban complexity into easily comprehensible information artifacts. Today we can enhance these traditional workflows through the Smart Cities paradigm of understanding cities via user-generated content and harvested data in an information management context. New spatial technology platforms and big data offer new lenses to understand, evaluate, monitor, and manage urban form and evolution. This paper builds on the theoretical framework of visual cultures in urban planning and morphology to introduce and situate computational data science processes for exploring urban fabric patterns and spatial order. It demonstrates these workflows with OSMnx and data from OpenStreetMap, a collaborative spatial information system and mapping platform, to examine street network patterns, orientations, and configurations in different study sites around the world, considering what these reveal about the urban fabric. The age of ubiquitous urban data and computational toolkits opens up a new era of worldwide urban form analysis from integrated quantitative and qualitative perspectives.","author":[{"dropping-particle":"","family":"Boeing","given":"Geoff","non-dropping-particle":"","parse-names":false,"suffix":""}],"container-title":"International Journal of Information Management","id":"ITEM-3","issued":{"date-parts":[["2021"]]},"title":"Spatial information and the legibility of urban form: Big data in urban morphology","type":"article-journal","volume":"56"},"uris":["http://www.mendeley.com/documents/?uuid=0568410d-4736-3eec-95f5-e0a0fd4ec0cc"]},{"id":"ITEM-4","itemData":{"DOI":"10.1016/j.spasta.2013.01.002","ISSN":"22116753","abstract":"In this article we analyse the growth of OpenStreetMap (OSM) representations for three street networks in Ireland. In each case we demonstrate the growth to be governed by two elementary spatial processes of densification and exploration which are responsible for increasing the local density of the network and expanding the network into new areas respectively. We also examine summary statistics describing each network topology and show these to be a consequence of the same processes. This represents the discovery of a novel link between different aspects of the growth.","author":[{"dropping-particle":"","family":"Corcoran","given":"Padraig","non-dropping-particle":"","parse-names":false,"suffix":""},{"dropping-particle":"","family":"Mooney","given":"Peter","non-dropping-particle":"","parse-names":false,"suffix":""},{"dropping-particle":"","family":"Bertolotto","given":"Michela","non-dropping-particle":"","parse-names":false,"suffix":""}],"container-title":"Spatial Statistics","id":"ITEM-4","issued":{"date-parts":[["2013","2","1"]]},"page":"21-32","publisher":"Elsevier B.V.","title":"Analysing the growth of OpenStreetMap networks","type":"article-journal","volume":"3"},"uris":["http://www.mendeley.com/documents/?uuid=ff18a517-b891-392f-b5d3-6b305ff12253"]},{"id":"ITEM-5","itemData":{"DOI":"10.1162/ARTL_R_00062","ISSN":"1064-5462","abstract":"Network science or graph theory has its roots in the first half of the 18th century when Leonhard Euler, a Prussian mathematician, analyzed the problem of finding a route through the city of Königsberg that crossed every one of the city's seven major bridges once and only once. Ever since then, network theory has attracted the interest of mathematicians like the famous Paul Erdős, who (together with Alfréd Rényi [2] and independently Gilbert [3]) was first to define random graphs in the late 1950s. Later, social scientists joined in founding social network theory as a new branch of the field. In the last two decades, an explosion of research into network science has been stimulated by the recent introduction of the small-world [4] and scale-free [1] network paradigms. As a result, the field has become ever more multidisciplinary, and concepts from network theory have become standard knowledge in many areas of the natural and social sciences. Examples of fields where network approaches have almost become standard tools are computer science, systems biology, engineering, and physics, just to name a few. At the same time, the knowledge about network theory has become somewhat fragmented: Different terminology is used in different fields, and often solutions to problems that have been developed for one set of applications are not readily accessible to practitioners in other areas.","author":[{"dropping-particle":"","family":"Brede","given":"Markus","non-dropping-particle":"","parse-names":false,"suffix":""}],"container-title":"Artificial Life","id":"ITEM-5","issue":"2","issued":{"date-parts":[["2012","4"]]},"page":"241-242","publisher":"MIT Press - Journals","title":" Networks—An Introduction . Mark E. J. Newman. (2010, Oxford University Press.) $65.38, £35.96 (hardcover), 772 pages. ISBN-978-0-19-920665-0. ","type":"article-journal","volume":"18"},"uris":["http://www.mendeley.com/documents/?uuid=a6a3f101-1db4-37f3-b85b-971691d26b64"]},{"id":"ITEM-6","itemData":{"DOI":"10.1002/GEO2.95","ISSN":"2054-4049","abstract":"Road networks are an integral part of any human settlement, facilitating the movement of people, goods, and information. The structural arrangement of a road network can have a profound impact on its performance, mobility and access to critical infrastructure. This study takes advantage of a computational network science approach to examine the structural configuration of road networks using geometric and topological descriptions in districts covering 10 regional capitals in Ghana. The majority of urban road networks were found to follow a radial pattern at the global scale, with either a gridded or a branching configuration at the local scale. Only road networks in Accra and Kumsi are fine grained and of comparable density to other global cities, based on intersection and street densities. Structural indicators such as circuity, clustering, page rank, degree centrality, and betweenness centrality for urban roads in Ghana were found to be comparable to other global cities. Given the lack of adequate infrastructure for traffic monitoring in Ghana, the spatial distribution of betweenness centrality could be part of the critical resource to provide insight for traffic management. These findings provide the basis to inform transportation planning and management on critical issues, particularly, based on the spatial distribution of betweenness centrality it is possible to identify problematic locations within the road network which are most vulnerable to traffic congestion.","author":[{"dropping-particle":"","family":"Dumedah","given":"Gift","non-dropping-particle":"","parse-names":false,"suffix":""},{"dropping-particle":"","family":"Garsonu","given":"Emmanuel Kofi","non-dropping-particle":"","parse-names":false,"suffix":""}],"container-title":"Geo: Geography and Environment","id":"ITEM-6","issue":"1","issued":{"date-parts":[["2021","1","1"]]},"page":"e00095","publisher":"John Wiley &amp; Sons, Ltd","title":"Characterising the structural pattern of urban road networks in Ghana using geometric and topological measures","type":"article-journal","volume":"8"},"uris":["http://www.mendeley.com/documents/?uuid=e9a5b904-e33f-33c9-8b11-7de962c7d0c6"]},{"id":"ITEM-7","itemData":{"DOI":"10.18335/region.v6i3.278","ISSN":"24095370","abstract":"Computational notebooks offer researchers, practitioners, students, and educators the ability to interactively conduct analytics and disseminate reproducible workflows that weave together code, visuals, and narratives. This article explores the potential of computational notebooks in urban analytics and planning, demonstrating their utility through a case study of OSMnx and its tutorials repository. OSMnx is a Python package for working with OpenStreetMap data and modeling, analyzing, and visualizing street networks anywhere in the world. Its official demos and tutorials are distributed as open-source Jupyter notebooks on GitHub. This article showcases this resource by documenting the repository and demonstrating OSMnx interactively through a synoptic tutorial adapted from the repository. It illustrates how to download urban data and model street networks for various study sites, compute network indicators, visualize street centrality, calculate routes, and work with other spatial data such as building footprints and points of interest. Computational notebooks help introduce methods to new users and help researchers reach broader audiences interested in learning from, adapting, and remixing their work. Due to their utility and versatility, the ongoing adoption of computational notebooks in urban planning, analytics, and related geocomputation disciplines should continue into the future.","author":[{"dropping-particle":"","family":"Boeing","given":"Geoff","non-dropping-particle":"","parse-names":false,"suffix":""}],"container-title":"Region","id":"ITEM-7","issue":"3","issued":{"date-parts":[["2019"]]},"page":"39-51","title":"Urban street network analysis in a computational notebook","type":"article-journal","volume":"6"},"uris":["http://www.mendeley.com/documents/?uuid=2405551d-4c48-3072-9da9-ca1e194c037d"]},{"id":"ITEM-8","itemData":{"DOI":"10.1111/TGIS.12678","ISSN":"14679671","abstract":"This article was presented as the 8th annual Transactions in GIS plenary address at the American Association of Geographers annual meeting in Washington, DC. The spatial sciences have recently seen growing calls for more accessible software and tools that better embody geographic science and theory. Urban spatial network science offers one clear opportunity: from multiple perspectives, tools to model and analyze non-planar urban spatial networks have traditionally been inaccessible, atheoretical, or otherwise limiting. This article reflects on this state of the field. Then it discusses the motivation, experience, and outcomes of developing OSMnx, a tool intended to help address this. Next it reviews this tool's use in the recent multidisciplinary spatial network science literature to highlight upstream and downstream benefits of open-source software development. Tool-building is an essential but poorly incentivized component of academic geography and social science more broadly. To conduct better science, we need to build better tools. The article concludes with paths forward, emphasizing open-source software and reusable computational data science beyond mere reproducibility and replicability.","author":[{"dropping-particle":"","family":"Boeing","given":"Geoff","non-dropping-particle":"","parse-names":false,"suffix":""}],"container-title":"Transactions in GIS","id":"ITEM-8","issue":"5","issued":{"date-parts":[["2020","10","1"]]},"page":"1299-1314","publisher":"Blackwell Publishing Ltd","title":"The right tools for the job: The case for spatial science tool-building","type":"article-journal","volume":"24"},"uris":["http://www.mendeley.com/documents/?uuid=8214224a-2552-3a17-afdc-3e2da36b9315"]}],"mendeley":{"formattedCitation":"(Barthélemy, 2011b; Boeing, 2017b, 2019b, 2020b, 2021; Brede, 2012; Corcoran et al., 2013; Dumedah &amp; Garsonu, 2021b)","plainTextFormattedCitation":"(Barthélemy, 2011b; Boeing, 2017b, 2019b, 2020b, 2021; Brede, 2012; Corcoran et al., 2013; Dumedah &amp; Garsonu, 2021b)","previouslyFormattedCitation":"(Barthélemy, 2011b; Boeing, 2017b, 2019b, 2020b, 2021; Brede, 2012; Corcoran et al., 2013; Dumedah &amp; Garsonu, 2021b)"},"properties":{"noteIndex":0},"schema":"https://github.com/citation-style-language/schema/raw/master/csl-citation.json"}</w:instrText>
+        <w:instrText>ADDIN CSL_CITATION {"citationItems":[{"id":"ITEM-1","itemData":{"DOI":"10.1016/J.COMPENVURBSYS.2017.05.004","ISSN":"0198-9715","abstract":"Urban scholars have studied street networks in various ways, but there are data availability and consistency limitations to the current urban planning/street network analysis literature. To address these challenges, this article presents OSMnx, a new tool to make the collection of data and creation and analysis of street networks simple, consistent, automatable and sound from the perspectives of graph theory, transportation, and urban design. OSMnx contributes five significant capabilities for researchers and practitioners: first, the automated downloading of political boundaries and building footprints; second, the tailored and automated downloading and constructing of street network data from OpenStreetMap; third, the algorithmic correction of network topology; fourth, the ability to save street networks to disk as shapefiles, GraphML, or SVG files; and fifth, the ability to analyze street networks, including calculating routes, projecting and visualizing networks, and calculating metric and topological measures. These measures include those common in urban design and transportation studies, as well as advanced measures of the structure and topology of the network. Finally, this article presents a simple case study using OSMnx to construct and analyze street networks in Portland, Oregon.","author":[{"dropping-particle":"","family":"Boeing","given":"Geoff","non-dropping-particle":"","parse-names":false,"suffix":""}],"container-title":"Computers, Environment and Urban Systems","id":"ITEM-1","issued":{"date-parts":[["2017","9","1"]]},"page":"126-139","publisher":"Pergamon","title":"OSMnx: New methods for acquiring, constructing, analyzing, and visualizing complex street networks","type":"article-journal","volume":"65"},"uris":["http://www.mendeley.com/documents/?uuid=8b3bd398-44f8-3260-a600-bfe62f071b0b"]},{"id":"ITEM-2","itemData":{"DOI":"10.1016/J.PHYSREP.2010.11.002","ISSN":"0370-1573","abstract":"Complex systems are very often organized under the form of networks where nodes and edges are embedded in space. Transportation and mobility networks, Internet, mobile phone networks, power grids, social and contact networks, and neural networks, are all examples where space is relevant and where topology alone does not contain all the information. Characterizing and understanding the structure and the evolution of spatial networks is thus crucial for many different fields, ranging from urbanism to epidemiology. An important consequence of space on networks is that there is a cost associated with the length of edges which in turn has dramatic effects on the topological structure of these networks. We will thoroughly explain the current state of our understanding of how the spatial constraints affect the structure and properties of these networks. We will review the most recent empirical observations and the most important models of spatial networks. We will also discuss various processes which take place on these spatial networks, such as phase transitions, random walks, synchronization, navigation, resilience, and disease spread. © 2010 Elsevier B.V.","author":[{"dropping-particle":"","family":"Barthélemy","given":"Marc","non-dropping-particle":"","parse-names":false,"suffix":""}],"container-title":"Physics Reports","id":"ITEM-2","issue":"1-3","issued":{"date-parts":[["2011","2","1"]]},"page":"1-101","publisher":"North-Holland","title":"Spatial networks","type":"article-journal","volume":"499"},"uris":["http://www.mendeley.com/documents/?uuid=b0d23865-91d5-302c-b507-0f4ab2794c7f"]},{"id":"ITEM-3","itemData":{"DOI":"10.1016/j.ijinfomgt.2019.09.009","ISSN":"02684012","abstract":"Urban planning and morphology have relied on analytical cartography and visual communication tools for centuries to illustrate spatial patterns, conceptualize proposed designs, compare alternatives, and engage the public. Classic urban form visualizations – from Giambattista Nolli's ichnographic maps of Rome to Allan Jacobs's figure-ground diagrams of city streets – have compressed physical urban complexity into easily comprehensible information artifacts. Today we can enhance these traditional workflows through the Smart Cities paradigm of understanding cities via user-generated content and harvested data in an information management context. New spatial technology platforms and big data offer new lenses to understand, evaluate, monitor, and manage urban form and evolution. This paper builds on the theoretical framework of visual cultures in urban planning and morphology to introduce and situate computational data science processes for exploring urban fabric patterns and spatial order. It demonstrates these workflows with OSMnx and data from OpenStreetMap, a collaborative spatial information system and mapping platform, to examine street network patterns, orientations, and configurations in different study sites around the world, considering what these reveal about the urban fabric. The age of ubiquitous urban data and computational toolkits opens up a new era of worldwide urban form analysis from integrated quantitative and qualitative perspectives.","author":[{"dropping-particle":"","family":"Boeing","given":"Geoff","non-dropping-particle":"","parse-names":false,"suffix":""}],"container-title":"International Journal of Information Management","id":"ITEM-3","issued":{"date-parts":[["2021"]]},"title":"Spatial information and the legibility of urban form: Big data in urban morphology","type":"article-journal","volume":"56"},"uris":["http://www.mendeley.com/documents/?uuid=0568410d-4736-3eec-95f5-e0a0fd4ec0cc"]},{"id":"ITEM-4","itemData":{"DOI":"10.1016/j.spasta.2013.01.002","ISSN":"22116753","abstract":"In this article we analyse the growth of OpenStreetMap (OSM) representations for three street networks in Ireland. In each case we demonstrate the growth to be governed by two elementary spatial processes of densification and exploration which are responsible for increasing the local density of the network and expanding the network into new areas respectively. We also examine summary statistics describing each network topology and show these to be a consequence of the same processes. This represents the discovery of a novel link between different aspects of the growth.","author":[{"dropping-particle":"","family":"Corcoran","given":"Padraig","non-dropping-particle":"","parse-names":false,"suffix":""},{"dropping-particle":"","family":"Mooney","given":"Peter","non-dropping-particle":"","parse-names":false,"suffix":""},{"dropping-particle":"","family":"Bertolotto","given":"Michela","non-dropping-particle":"","parse-names":false,"suffix":""}],"container-title":"Spatial Statistics","id":"ITEM-4","issued":{"date-parts":[["2013","2","1"]]},"page":"21-32","publisher":"Elsevier B.V.","title":"Analysing the growth of OpenStreetMap networks","type":"article-journal","volume":"3"},"uris":["http://www.mendeley.com/documents/?uuid=ff18a517-b891-392f-b5d3-6b305ff12253"]},{"id":"ITEM-5","itemData":{"DOI":"10.1162/ARTL_R_00062","ISSN":"1064-5462","abstract":"Network science or graph theory has its roots in the first half of the 18th century when Leonhard Euler, a Prussian mathematician, analyzed the problem of finding a route through the city of Königsberg that crossed every one of the city's seven major bridges once and only once. Ever since then, network theory has attracted the interest of mathematicians like the famous Paul Erdős, who (together with Alfréd Rényi [2] and independently Gilbert [3]) was first to define random graphs in the late 1950s. Later, social scientists joined in founding social network theory as a new branch of the field. In the last two decades, an explosion of research into network science has been stimulated by the recent introduction of the small-world [4] and scale-free [1] network paradigms. As a result, the field has become ever more multidisciplinary, and concepts from network theory have become standard knowledge in many areas of the natural and social sciences. Examples of fields where network approaches have almost become standard tools are computer science, systems biology, engineering, and physics, just to name a few. At the same time, the knowledge about network theory has become somewhat fragmented: Different terminology is used in different fields, and often solutions to problems that have been developed for one set of applications are not readily accessible to practitioners in other areas.","author":[{"dropping-particle":"","family":"Brede","given":"Markus","non-dropping-particle":"","parse-names":false,"suffix":""}],"container-title":"Artificial Life","id":"ITEM-5","issue":"2","issued":{"date-parts":[["2012","4"]]},"page":"241-242","publisher":"MIT Press - Journals","title":" Networks—An Introduction . Mark E. J. Newman. (2010, Oxford University Press.) $65.38, £35.96 (hardcover), 772 pages. ISBN-978-0-19-920665-0. ","type":"article-journal","volume":"18"},"uris":["http://www.mendeley.com/documents/?uuid=a6a3f101-1db4-37f3-b85b-971691d26b64"]},{"id":"ITEM-6","itemData":{"DOI":"10.1002/GEO2.95","ISSN":"2054-4049","abstract":"Road networks are an integral part of any human settlement, facilitating the movement of people, goods, and information. The structural arrangement of a road network can have a profound impact on its performance, mobility and access to critical infrastructure. This study takes advantage of a computational network science approach to examine the structural configuration of road networks using geometric and topological descriptions in districts covering 10 regional capitals in Ghana. The majority of urban road networks were found to follow a radial pattern at the global scale, with either a gridded or a branching configuration at the local scale. Only road networks in Accra and Kumsi are fine grained and of comparable density to other global cities, based on intersection and street densities. Structural indicators such as circuity, clustering, page rank, degree centrality, and betweenness centrality for urban roads in Ghana were found to be comparable to other global cities. Given the lack of adequate infrastructure for traffic monitoring in Ghana, the spatial distribution of betweenness centrality could be part of the critical resource to provide insight for traffic management. These findings provide the basis to inform transportation planning and management on critical issues, particularly, based on the spatial distribution of betweenness centrality it is possible to identify problematic locations within the road network which are most vulnerable to traffic congestion.","author":[{"dropping-particle":"","family":"Dumedah","given":"Gift","non-dropping-particle":"","parse-names":false,"suffix":""},{"dropping-particle":"","family":"Garsonu","given":"Emmanuel Kofi","non-dropping-particle":"","parse-names":false,"suffix":""}],"container-title":"Geo: Geography and Environment","id":"ITEM-6","issue":"1","issued":{"date-parts":[["2021","1","1"]]},"page":"e00095","publisher":"John Wiley &amp; Sons, Ltd","title":"Characterising the structural pattern of urban road networks in Ghana using geometric and topological measures","type":"article-journal","volume":"8"},"uris":["http://www.mendeley.com/documents/?uuid=e9a5b904-e33f-33c9-8b11-7de962c7d0c6"]},{"id":"ITEM-7","itemData":{"DOI":"10.18335/region.v6i3.278","ISSN":"24095370","abstract":"Computational notebooks offer researchers, practitioners, students, and educators the ability to interactively conduct analytics and disseminate reproducible workflows that weave together code, visuals, and narratives. This article explores the potential of computational notebooks in urban analytics and planning, demonstrating their utility through a case study of OSMnx and its tutorials repository. OSMnx is a Python package for working with OpenStreetMap data and modeling, analyzing, and visualizing street networks anywhere in the world. Its official demos and tutorials are distributed as open-source Jupyter notebooks on GitHub. This article showcases this resource by documenting the repository and demonstrating OSMnx interactively through a synoptic tutorial adapted from the repository. It illustrates how to download urban data and model street networks for various study sites, compute network indicators, visualize street centrality, calculate routes, and work with other spatial data such as building footprints and points of interest. Computational notebooks help introduce methods to new users and help researchers reach broader audiences interested in learning from, adapting, and remixing their work. Due to their utility and versatility, the ongoing adoption of computational notebooks in urban planning, analytics, and related geocomputation disciplines should continue into the future.","author":[{"dropping-particle":"","family":"Boeing","given":"Geoff","non-dropping-particle":"","parse-names":false,"suffix":""}],"container-title":"Region","id":"ITEM-7","issue":"3","issued":{"date-parts":[["2019"]]},"page":"39-51","title":"Urban street network analysis in a computational notebook","type":"article-journal","volume":"6"},"uris":["http://www.mendeley.com/documents/?uuid=2405551d-4c48-3072-9da9-ca1e194c037d"]},{"id":"ITEM-8","itemData":{"DOI":"10.1111/TGIS.12678","ISSN":"14679671","abstract":"This article was presented as the 8th annual Transactions in GIS plenary address at the American Association of Geographers annual meeting in Washington, DC. The spatial sciences have recently seen growing calls for more accessible software and tools that better embody geographic science and theory. Urban spatial network science offers one clear opportunity: from multiple perspectives, tools to model and analyze non-planar urban spatial networks have traditionally been inaccessible, atheoretical, or otherwise limiting. This article reflects on this state of the field. Then it discusses the motivation, experience, and outcomes of developing OSMnx, a tool intended to help address this. Next it reviews this tool's use in the recent multidisciplinary spatial network science literature to highlight upstream and downstream benefits of open-source software development. Tool-building is an essential but poorly incentivized component of academic geography and social science more broadly. To conduct better science, we need to build better tools. The article concludes with paths forward, emphasizing open-source software and reusable computational data science beyond mere reproducibility and replicability.","author":[{"dropping-particle":"","family":"Boeing","given":"Geoff","non-dropping-particle":"","parse-names":false,"suffix":""}],"container-title":"Transactions in GIS","id":"ITEM-8","issue":"5","issued":{"date-parts":[["2020","10","1"]]},"page":"1299-1314","publisher":"Blackwell Publishing Ltd","title":"The right tools for the job: The case for spatial science tool-building","type":"article-journal","volume":"24"},"uris":["http://www.mendeley.com/documents/?uuid=8214224a-2552-3a17-afdc-3e2da36b9315"]},{"id":"ITEM-9","itemData":{"DOI":"10.1016/j.jtrangeo.2020.102688","abstract":"Road networks are by far the largest mobility infrastructure in Sub-Sahara Africa, and are key to providing access to economic and social opportunities. Yet the majority of road networks in Ghana and other countries in Sub-Sahara Africa are not geographically referenced, to facilitate their uses for road maintenance and management, transport planning, emergency services, disaster cases, logistics, tourism and other location based services. Consequently, this study takes advantage of paratransit service and the location of landmarks to provide location addressing of road networks in Ghana. The paratransit service, popularly known as Trotro in Ghana is a local transit system that uses an automobile to move people and goods along a prescribed travel route on a road network, with locally known stops where people get on and off the vehicle. The Trotro service is popular in Ghana, yet there is no critical investigation demonstrating its spatial coverage, relevance as a credible location addressing for road networks, or as a comprehensive location data for location based services. This study provides evidence for this case, and investigates the spatial coverage of road networks used by the Trotro vehicles, and the mapping of their service stops together with landmarks in the Asokore Mampong Municipality (AMM) of Ashanti region in Ghana. It was found that the location data from both Trotro service and landmarks covered about 86% of the entire road network in AMM; providing a large coverage of the road network and greater geographic detail. A service area estimation undertaken using the generated location data shows a high geographic accessibility, with travel distances as low as 160 m from any location to the nearest Trotro service or landmark covering about 80% of the road networks. These results show the capability of the generated location data to tackle the problem of spatially unreferenced road networks, and to significantly improve their effective uses. The popularity of paratransit in Sub-Sahara Africa means that this study can be adapted to other countries where the majority of the road networks are not spatially referenced.","author":[{"dropping-particle":"","family":"Dumedah","given":"Gift","non-dropping-particle":"","parse-names":false,"suffix":""},{"dropping-particle":"","family":"Eshun","given":"Gabriel","non-dropping-particle":"","parse-names":false,"suffix":""}],"container-title":"Journal of Transport Geography","id":"ITEM-9","issued":{"date-parts":[["2020","4","1"]]},"page":"102688","title":"The case of Paratransit - ‘Trotro’ service data as a credible location addressing of road networks in Ghana","type":"article-journal","volume":"84"},"uris":["http://www.mendeley.com/documents/?uuid=d51decc4-cb3d-4ca0-835c-752a726f7b77"]}],"mendeley":{"formattedCitation":"(Barthélemy, 2011b; Boeing, 2017b, 2019b, 2020b, 2021; Brede, 2012; Corcoran et al., 2013; Dumedah &amp; Eshun, 2020; Dumedah &amp; Garsonu, 2021b)","plainTextFormattedCitation":"(Barthélemy, 2011b; Boeing, 2017b, 2019b, 2020b, 2021; Brede, 2012; Corcoran et al., 2013; Dumedah &amp; Eshun, 2020; Dumedah &amp; Garsonu, 2021b)","previouslyFormattedCitation":"(Barthélemy, 2011b; Boeing, 2017b, 2019b, 2020b, 2021; Brede, 2012; Corcoran et al., 2013; Dumedah &amp; Garsonu, 2021b)"},"properties":{"noteIndex":0},"schema":"https://github.com/citation-style-language/schema/raw/master/csl-citation.json"}</w:instrText>
       </w:r>
       <w:r>
         <w:rPr>
@@ -7137,7 +7356,7 @@
           <w:szCs w:val="24"/>
           <w:lang w:val="en-US"/>
         </w:rPr>
-        <w:t>(Barthélemy, 2011b; Boeing, 2017b, 2019b, 2020b, 2021; Brede, 2012; Corcoran et al., 2013; Dumedah &amp; Garsonu, 2021b)</w:t>
+        <w:t>(Barthélemy, 2011b; Boeing, 2017b, 2019b, 2020b, 2021; Brede, 2012; Corcoran et al., 2013; Dumedah &amp; Eshun, 2020; Dumedah &amp; Garsonu, 2021b)</w:t>
       </w:r>
       <w:r>
         <w:rPr>
@@ -7185,7 +7404,43 @@
           <w:szCs w:val="24"/>
           <w:lang w:val="en-US"/>
         </w:rPr>
-        <w:t xml:space="preserve">Constructing a graph model of street networks is no small feat and the use of tools that make it hard to automate the processes involved make it harder to interested people who are not well vested in the mathematical and computational </w:t>
+        <w:t>Constructing a graph model of street networks is no small feat and the use of tools that make it hard to automate the proc</w:t>
+      </w:r>
+      <w:r>
+        <w:rPr>
+          <w:rFonts w:ascii="Times New Roman" w:hAnsi="Times New Roman" w:cs="Times New Roman"/>
+          <w:sz w:val="24"/>
+          <w:szCs w:val="24"/>
+          <w:lang w:val="en-US"/>
+        </w:rPr>
+        <w:t>esses involved make it harder for</w:t>
+      </w:r>
+      <w:r>
+        <w:rPr>
+          <w:rFonts w:ascii="Times New Roman" w:hAnsi="Times New Roman" w:cs="Times New Roman"/>
+          <w:sz w:val="24"/>
+          <w:szCs w:val="24"/>
+          <w:lang w:val="en-US"/>
+        </w:rPr>
+        <w:t xml:space="preserve"> intereste</w:t>
+      </w:r>
+      <w:r>
+        <w:rPr>
+          <w:rFonts w:ascii="Times New Roman" w:hAnsi="Times New Roman" w:cs="Times New Roman"/>
+          <w:sz w:val="24"/>
+          <w:szCs w:val="24"/>
+          <w:lang w:val="en-US"/>
+        </w:rPr>
+        <w:t>d people who are not well vexed</w:t>
+      </w:r>
+      <w:r>
+        <w:rPr>
+          <w:rFonts w:ascii="Times New Roman" w:hAnsi="Times New Roman" w:cs="Times New Roman"/>
+          <w:sz w:val="24"/>
+          <w:szCs w:val="24"/>
+          <w:lang w:val="en-US"/>
+        </w:rPr>
+        <w:t xml:space="preserve"> in the mathematical and computational </w:t>
       </w:r>
       <w:r>
         <w:rPr>
@@ -7203,7 +7458,61 @@
           <w:szCs w:val="24"/>
           <w:lang w:val="en-US"/>
         </w:rPr>
-        <w:t xml:space="preserve">r required to do such work. The criteria for selecting the tools used in this research was 1. Tools that can free and open-source 2. Tools that do not require domain specific knowledge in computer science or mathematics; because tools like this are harder to work with. 3. Tools that are programmatic and easy to automate. 4. Tools that do not require any kind of special hardware to use; there some analysis tools that require the use of GPUs (Graphic Processing Units) instead of CPUs (Central Processing Unit) to ran any kind of efficient analysis. 5 Tools are more suitable for </w:t>
+        <w:t>r required to do such work. The criteria for selecting the tools used in thi</w:t>
+      </w:r>
+      <w:r>
+        <w:rPr>
+          <w:rFonts w:ascii="Times New Roman" w:hAnsi="Times New Roman" w:cs="Times New Roman"/>
+          <w:sz w:val="24"/>
+          <w:szCs w:val="24"/>
+          <w:lang w:val="en-US"/>
+        </w:rPr>
+        <w:t>s research was 1. Tools that are</w:t>
+      </w:r>
+      <w:r>
+        <w:rPr>
+          <w:rFonts w:ascii="Times New Roman" w:hAnsi="Times New Roman" w:cs="Times New Roman"/>
+          <w:sz w:val="24"/>
+          <w:szCs w:val="24"/>
+          <w:lang w:val="en-US"/>
+        </w:rPr>
+        <w:t xml:space="preserve"> free and open-source 2. Tools that do not require domain specific knowledge in computer science or mathematics; because tools like this are harder to work with. 3. Tools that are programmatic and easy to automate. 4. Tools that do not require any kind of special hardware to use; there some analysis tools that require the use of GPUs (Graphic Processing Units) instead of CPUs (Central Processing Unit) to ran any kind of efficient analysis. 5</w:t>
+      </w:r>
+      <w:r>
+        <w:rPr>
+          <w:rFonts w:ascii="Times New Roman" w:hAnsi="Times New Roman" w:cs="Times New Roman"/>
+          <w:sz w:val="24"/>
+          <w:szCs w:val="24"/>
+          <w:lang w:val="en-US"/>
+        </w:rPr>
+        <w:t>.</w:t>
+      </w:r>
+      <w:r>
+        <w:rPr>
+          <w:rFonts w:ascii="Times New Roman" w:hAnsi="Times New Roman" w:cs="Times New Roman"/>
+          <w:sz w:val="24"/>
+          <w:szCs w:val="24"/>
+          <w:lang w:val="en-US"/>
+        </w:rPr>
+        <w:t xml:space="preserve"> Tools</w:t>
+      </w:r>
+      <w:r>
+        <w:rPr>
+          <w:rFonts w:ascii="Times New Roman" w:hAnsi="Times New Roman" w:cs="Times New Roman"/>
+          <w:sz w:val="24"/>
+          <w:szCs w:val="24"/>
+          <w:lang w:val="en-US"/>
+        </w:rPr>
+        <w:t xml:space="preserve"> that</w:t>
+      </w:r>
+      <w:r>
+        <w:rPr>
+          <w:rFonts w:ascii="Times New Roman" w:hAnsi="Times New Roman" w:cs="Times New Roman"/>
+          <w:sz w:val="24"/>
+          <w:szCs w:val="24"/>
+          <w:lang w:val="en-US"/>
+        </w:rPr>
+        <w:t xml:space="preserve"> are more suitable for </w:t>
       </w:r>
       <w:proofErr w:type="spellStart"/>
       <w:r>
@@ -7298,7 +7607,142 @@
           <w:lang w:val="en-US"/>
         </w:rPr>
         <w:lastRenderedPageBreak/>
-        <w:t xml:space="preserve">network analysis tools) and Python </w:t>
+        <w:t>network analysis tools) and Python</w:t>
+      </w:r>
+      <w:r>
+        <w:rPr>
+          <w:rFonts w:ascii="Times New Roman" w:hAnsi="Times New Roman" w:cs="Times New Roman"/>
+          <w:sz w:val="24"/>
+          <w:szCs w:val="24"/>
+          <w:lang w:val="en-US"/>
+        </w:rPr>
+        <w:t>—</w:t>
+      </w:r>
+      <w:r>
+        <w:rPr>
+          <w:rFonts w:ascii="Times New Roman" w:hAnsi="Times New Roman" w:cs="Times New Roman"/>
+          <w:sz w:val="24"/>
+          <w:szCs w:val="24"/>
+          <w:lang w:val="en-US"/>
+        </w:rPr>
+        <w:t>specifically</w:t>
+      </w:r>
+      <w:r>
+        <w:rPr>
+          <w:rFonts w:ascii="Times New Roman" w:hAnsi="Times New Roman" w:cs="Times New Roman"/>
+          <w:sz w:val="24"/>
+          <w:szCs w:val="24"/>
+          <w:lang w:val="en-US"/>
+        </w:rPr>
+        <w:t xml:space="preserve"> OSMnx and NetworkX—</w:t>
+      </w:r>
+      <w:r>
+        <w:rPr>
+          <w:rFonts w:ascii="Times New Roman" w:hAnsi="Times New Roman" w:cs="Times New Roman"/>
+          <w:sz w:val="24"/>
+          <w:szCs w:val="24"/>
+          <w:lang w:val="en-US"/>
+        </w:rPr>
+        <w:t>make the cut as free and open-source tools used in</w:t>
+      </w:r>
+      <w:r>
+        <w:rPr>
+          <w:rFonts w:ascii="Times New Roman" w:hAnsi="Times New Roman" w:cs="Times New Roman"/>
+          <w:sz w:val="24"/>
+          <w:szCs w:val="24"/>
+          <w:lang w:val="en-US"/>
+        </w:rPr>
+        <w:t xml:space="preserve"> the</w:t>
+      </w:r>
+      <w:r>
+        <w:rPr>
+          <w:rFonts w:ascii="Times New Roman" w:hAnsi="Times New Roman" w:cs="Times New Roman"/>
+          <w:sz w:val="24"/>
+          <w:szCs w:val="24"/>
+          <w:lang w:val="en-US"/>
+        </w:rPr>
+        <w:t xml:space="preserve"> geospatial network analytics landscape. Based on google search indexing</w:t>
+      </w:r>
+      <w:r>
+        <w:rPr>
+          <w:rFonts w:ascii="Times New Roman" w:hAnsi="Times New Roman" w:cs="Times New Roman"/>
+          <w:sz w:val="24"/>
+          <w:szCs w:val="24"/>
+          <w:lang w:val="en-US"/>
+        </w:rPr>
+        <w:t>, searching for the keyword “geospatial network analysis tools” almost always yields a front page result listing ArcGIS Pro, a proprietary software package for geospatial analysis and ESRI, the company that creates, documents,</w:t>
+      </w:r>
+      <w:r>
+        <w:rPr>
+          <w:rFonts w:ascii="Times New Roman" w:hAnsi="Times New Roman" w:cs="Times New Roman"/>
+          <w:sz w:val="24"/>
+          <w:szCs w:val="24"/>
+          <w:lang w:val="en-US"/>
+        </w:rPr>
+        <w:t xml:space="preserve"> updates and owns the software. It is almost as if the term geospatial analysis is synonymous with ArcGIS o</w:t>
+      </w:r>
+      <w:r>
+        <w:rPr>
+          <w:rFonts w:ascii="Times New Roman" w:hAnsi="Times New Roman" w:cs="Times New Roman"/>
+          <w:sz w:val="24"/>
+          <w:szCs w:val="24"/>
+          <w:lang w:val="en-US"/>
+        </w:rPr>
+        <w:t>r other GIS related tooling. P</w:t>
+      </w:r>
+      <w:r>
+        <w:rPr>
+          <w:rFonts w:ascii="Times New Roman" w:hAnsi="Times New Roman" w:cs="Times New Roman"/>
+          <w:sz w:val="24"/>
+          <w:szCs w:val="24"/>
+          <w:lang w:val="en-US"/>
+        </w:rPr>
+        <w:t>oint-and-click</w:t>
+      </w:r>
+      <w:r>
+        <w:rPr>
+          <w:rFonts w:ascii="Times New Roman" w:hAnsi="Times New Roman" w:cs="Times New Roman"/>
+          <w:sz w:val="24"/>
+          <w:szCs w:val="24"/>
+          <w:lang w:val="en-US"/>
+        </w:rPr>
+        <w:t xml:space="preserve"> GIS tools were</w:t>
+      </w:r>
+      <w:r>
+        <w:rPr>
+          <w:rFonts w:ascii="Times New Roman" w:hAnsi="Times New Roman" w:cs="Times New Roman"/>
+          <w:sz w:val="24"/>
+          <w:szCs w:val="24"/>
+          <w:lang w:val="en-US"/>
+        </w:rPr>
+        <w:t xml:space="preserve"> disqualified based on the premise that they are harder to automate and documentation and usability does not nearly rea</w:t>
+      </w:r>
+      <w:r>
+        <w:rPr>
+          <w:rFonts w:ascii="Times New Roman" w:hAnsi="Times New Roman" w:cs="Times New Roman"/>
+          <w:sz w:val="24"/>
+          <w:szCs w:val="24"/>
+          <w:lang w:val="en-US"/>
+        </w:rPr>
+        <w:t>ch the level that Python tools</w:t>
+      </w:r>
+      <w:r>
+        <w:rPr>
+          <w:rFonts w:ascii="Times New Roman" w:hAnsi="Times New Roman" w:cs="Times New Roman"/>
+          <w:sz w:val="24"/>
+          <w:szCs w:val="24"/>
+          <w:lang w:val="en-US"/>
+        </w:rPr>
+        <w:t xml:space="preserve"> can boast</w:t>
+      </w:r>
+      <w:r>
+        <w:rPr>
+          <w:rFonts w:ascii="Times New Roman" w:hAnsi="Times New Roman" w:cs="Times New Roman"/>
+          <w:sz w:val="24"/>
+          <w:szCs w:val="24"/>
+          <w:lang w:val="en-US"/>
+        </w:rPr>
+        <w:t xml:space="preserve"> of </w:t>
       </w:r>
       <w:r>
         <w:rPr>
@@ -7316,7 +7760,7 @@
           <w:szCs w:val="24"/>
           <w:lang w:val="en-US"/>
         </w:rPr>
-        <w:instrText>ADDIN CSL_CITATION {"citationItems":[{"id":"ITEM-1","itemData":{"author":[{"dropping-particle":"","family":"Rossum","given":"Guido","non-dropping-particle":"Van","parse-names":false,"suffix":""},{"dropping-particle":"","family":"Drake Jr","given":"Fred L","non-dropping-particle":"","parse-names":false,"suffix":""}],"id":"ITEM-1","issued":{"date-parts":[["1995"]]},"publisher":"Centrum voor Wiskunde en Informatica Amsterdam","title":"Python reference manual","type":"book"},"uris":["http://www.mendeley.com/documents/?uuid=4d6c2c04-13d7-4e9a-ac44-c5acdb8134ce"]}],"mendeley":{"formattedCitation":"(Van Rossum &amp; Drake Jr, 1995)","plainTextFormattedCitation":"(Van Rossum &amp; Drake Jr, 1995)"},"properties":{"noteIndex":0},"schema":"https://github.com/citation-style-language/schema/raw/master/csl-citation.json"}</w:instrText>
+        <w:instrText>ADDIN CSL_CITATION {"citationItems":[{"id":"ITEM-1","itemData":{"DOI":"10.1017/S0885715614000931]","abstract":"The importance of software continues to grow for all areas of scientific research, no less for powder diffraction. Knowing how to program a computer is a basic and useful skill for scientists. This paper explains the three approaches for programming languages and why scripting languages are preferred for non-expert programmers. The Python-scripting language is extremely efficient for science and its use by scientists is growing. Python is also one of the easiest languages to learn. The language is in-troduced, as well as a few of the many add-on packages available that extend its capabilities, for ex-ample, for numerical computations, scientific graphics, and graphical user interface programming. Resources for learning Python are also provided. © 2014 International Centre for Diffraction Data. [doi:10.1017/S0885715614000931]","author":[{"dropping-particle":"","family":"Ayer","given":"Vidya","non-dropping-particle":"","parse-names":false,"suffix":""},{"dropping-particle":"","family":"Miguez","given":"Sheila","non-dropping-particle":"","parse-names":false,"suffix":""},{"dropping-particle":"","family":"Toby","given":"Brian","non-dropping-particle":"","parse-names":false,"suffix":""}],"container-title":"Powder Diffraction","id":"ITEM-1","issued":{"date-parts":[["2014","12","1"]]},"page":"S48-D64","title":"Why scientists should learn to program in Python","type":"article-journal","volume":"29"},"uris":["http://www.mendeley.com/documents/?uuid=bff044f4-a47b-42aa-ae44-9d6c5eb51a6f"]},{"id":"ITEM-2","itemData":{"DOI":"10.1111/TGIS.12678","ISSN":"14679671","abstract":"This article was presented as the 8th annual Transactions in GIS plenary address at the American Association of Geographers annual meeting in Washington, DC. The spatial sciences have recently seen growing calls for more accessible software and tools that better embody geographic science and theory. Urban spatial network science offers one clear opportunity: from multiple perspectives, tools to model and analyze non-planar urban spatial networks have traditionally been inaccessible, atheoretical, or otherwise limiting. This article reflects on this state of the field. Then it discusses the motivation, experience, and outcomes of developing OSMnx, a tool intended to help address this. Next it reviews this tool's use in the recent multidisciplinary spatial network science literature to highlight upstream and downstream benefits of open-source software development. Tool-building is an essential but poorly incentivized component of academic geography and social science more broadly. To conduct better science, we need to build better tools. The article concludes with paths forward, emphasizing open-source software and reusable computational data science beyond mere reproducibility and replicability.","author":[{"dropping-particle":"","family":"Boeing","given":"Geoff","non-dropping-particle":"","parse-names":false,"suffix":""}],"container-title":"Transactions in GIS","id":"ITEM-2","issue":"5","issued":{"date-parts":[["2020","10","1"]]},"page":"1299-1314","publisher":"Blackwell Publishing Ltd","title":"The right tools for the job: The case for spatial science tool-building","type":"article-journal","volume":"24"},"uris":["http://www.mendeley.com/documents/?uuid=8214224a-2552-3a17-afdc-3e2da36b9315"]}],"mendeley":{"formattedCitation":"(Ayer et al., 2014; Boeing, 2020b)","plainTextFormattedCitation":"(Ayer et al., 2014; Boeing, 2020b)","previouslyFormattedCitation":"(Ayer et al., 2014; Boeing, 2020b)"},"properties":{"noteIndex":0},"schema":"https://github.com/citation-style-language/schema/raw/master/csl-citation.json"}</w:instrText>
       </w:r>
       <w:r>
         <w:rPr>
@@ -7335,7 +7779,7 @@
           <w:szCs w:val="24"/>
           <w:lang w:val="en-US"/>
         </w:rPr>
-        <w:t>(Van Rossum &amp; Drake Jr, 1995)</w:t>
+        <w:t>(Ayer et al., 2014; Boeing, 2020b)</w:t>
       </w:r>
       <w:r>
         <w:rPr>
@@ -7353,40 +7797,176 @@
           <w:szCs w:val="24"/>
           <w:lang w:val="en-US"/>
         </w:rPr>
-        <w:t xml:space="preserve"> make the cut as free and open-source tools used in geospatial network analytics landscape. Based on google search indexing</w:t>
-      </w:r>
-      <w:r>
-        <w:rPr>
-          <w:rFonts w:ascii="Times New Roman" w:hAnsi="Times New Roman" w:cs="Times New Roman"/>
-          <w:sz w:val="24"/>
-          <w:szCs w:val="24"/>
-          <w:lang w:val="en-US"/>
-        </w:rPr>
-        <w:t>, searching for the keyword “geospatial network analysis tools” almost always yields a front page result listing ArcGIS Pro, a proprietary software package for geospatial analysis and ESRI, the company that creates, documents,</w:t>
-      </w:r>
-      <w:r>
-        <w:rPr>
-          <w:rFonts w:ascii="Times New Roman" w:hAnsi="Times New Roman" w:cs="Times New Roman"/>
-          <w:sz w:val="24"/>
-          <w:szCs w:val="24"/>
-          <w:lang w:val="en-US"/>
-        </w:rPr>
-        <w:t xml:space="preserve"> updates and owns the software. It is almost as if the term geospatial analysis is synonymous with ArcGIS or other GIS related tooling. But GIS tooling was disqualified based on the premise that they are harder to automate and documentation and usability does not nearly reach the level that Python tooling can boast. Because p</w:t>
-      </w:r>
-      <w:r>
-        <w:rPr>
-          <w:rFonts w:ascii="Times New Roman" w:hAnsi="Times New Roman" w:cs="Times New Roman"/>
-          <w:sz w:val="24"/>
-          <w:szCs w:val="24"/>
-          <w:lang w:val="en-US"/>
-        </w:rPr>
-        <w:t>ython is an open-source project it has the added benefit of people from everywhere contributing to make it better both the software package and its documentation.</w:t>
-      </w:r>
-      <w:bookmarkStart w:id="0" w:name="_GoBack"/>
-      <w:bookmarkEnd w:id="0"/>
+        <w:t xml:space="preserve">. </w:t>
+      </w:r>
+      <w:r>
+        <w:rPr>
+          <w:rFonts w:ascii="Times New Roman" w:hAnsi="Times New Roman" w:cs="Times New Roman"/>
+          <w:sz w:val="24"/>
+          <w:szCs w:val="24"/>
+          <w:lang w:val="en-US"/>
+        </w:rPr>
+        <w:t>And b</w:t>
+      </w:r>
+      <w:r>
+        <w:rPr>
+          <w:rFonts w:ascii="Times New Roman" w:hAnsi="Times New Roman" w:cs="Times New Roman"/>
+          <w:sz w:val="24"/>
+          <w:szCs w:val="24"/>
+          <w:lang w:val="en-US"/>
+        </w:rPr>
+        <w:t>ecause p</w:t>
+      </w:r>
+      <w:r>
+        <w:rPr>
+          <w:rFonts w:ascii="Times New Roman" w:hAnsi="Times New Roman" w:cs="Times New Roman"/>
+          <w:sz w:val="24"/>
+          <w:szCs w:val="24"/>
+          <w:lang w:val="en-US"/>
+        </w:rPr>
+        <w:t xml:space="preserve">ython is an open-source project, voluntary contributions to its usability and documentation make it an easy tool to learn and use. </w:t>
+      </w:r>
+      <w:r>
+        <w:rPr>
+          <w:rFonts w:ascii="Times New Roman" w:hAnsi="Times New Roman" w:cs="Times New Roman"/>
+          <w:sz w:val="24"/>
+          <w:szCs w:val="24"/>
+          <w:lang w:val="en-US"/>
+        </w:rPr>
+        <w:t>A</w:t>
+      </w:r>
+      <w:r>
+        <w:rPr>
+          <w:rFonts w:ascii="Times New Roman" w:hAnsi="Times New Roman" w:cs="Times New Roman"/>
+          <w:sz w:val="24"/>
+          <w:szCs w:val="24"/>
+          <w:lang w:val="en-US"/>
+        </w:rPr>
+        <w:t>ccording to the TIOBE index</w:t>
+      </w:r>
+      <w:r>
+        <w:rPr>
+          <w:rFonts w:ascii="Times New Roman" w:hAnsi="Times New Roman" w:cs="Times New Roman"/>
+          <w:sz w:val="24"/>
+          <w:szCs w:val="24"/>
+          <w:lang w:val="en-US"/>
+        </w:rPr>
+        <w:t>, Python is</w:t>
+      </w:r>
+      <w:r>
+        <w:rPr>
+          <w:rFonts w:ascii="Times New Roman" w:hAnsi="Times New Roman" w:cs="Times New Roman"/>
+          <w:sz w:val="24"/>
+          <w:szCs w:val="24"/>
+          <w:lang w:val="en-US"/>
+        </w:rPr>
+        <w:t xml:space="preserve"> the most popular programming language in the world</w:t>
+      </w:r>
+      <w:r>
+        <w:rPr>
+          <w:rFonts w:ascii="Times New Roman" w:hAnsi="Times New Roman" w:cs="Times New Roman"/>
+          <w:sz w:val="24"/>
+          <w:szCs w:val="24"/>
+          <w:lang w:val="en-US"/>
+        </w:rPr>
+        <w:t>, the criteria for this ranking is based on assessing the results of searches on th</w:t>
+      </w:r>
+      <w:r>
+        <w:rPr>
+          <w:rFonts w:ascii="Times New Roman" w:hAnsi="Times New Roman" w:cs="Times New Roman"/>
+          <w:sz w:val="24"/>
+          <w:szCs w:val="24"/>
+          <w:lang w:val="en-US"/>
+        </w:rPr>
+        <w:t>e language,</w:t>
+      </w:r>
+      <w:r>
+        <w:rPr>
+          <w:rFonts w:ascii="Times New Roman" w:hAnsi="Times New Roman" w:cs="Times New Roman"/>
+          <w:sz w:val="24"/>
+          <w:szCs w:val="24"/>
+          <w:lang w:val="en-US"/>
+        </w:rPr>
+        <w:t xml:space="preserve"> tooling, skilled engineers, courses</w:t>
+      </w:r>
+      <w:r>
+        <w:rPr>
+          <w:rFonts w:ascii="Times New Roman" w:hAnsi="Times New Roman" w:cs="Times New Roman"/>
+          <w:sz w:val="24"/>
+          <w:szCs w:val="24"/>
+          <w:lang w:val="en-US"/>
+        </w:rPr>
+        <w:t xml:space="preserve"> (documentation)</w:t>
+      </w:r>
+      <w:r>
+        <w:rPr>
+          <w:rFonts w:ascii="Times New Roman" w:hAnsi="Times New Roman" w:cs="Times New Roman"/>
+          <w:sz w:val="24"/>
+          <w:szCs w:val="24"/>
+          <w:lang w:val="en-US"/>
+        </w:rPr>
+        <w:t xml:space="preserve"> and third-party vendors. It is also relatively easier to learn the python programming language as resources are numerous and</w:t>
+      </w:r>
+      <w:r>
+        <w:rPr>
+          <w:rFonts w:ascii="Times New Roman" w:hAnsi="Times New Roman" w:cs="Times New Roman"/>
+          <w:sz w:val="24"/>
+          <w:szCs w:val="24"/>
+          <w:lang w:val="en-US"/>
+        </w:rPr>
+        <w:t xml:space="preserve"> available in various languages</w:t>
+      </w:r>
+      <w:r>
+        <w:rPr>
+          <w:rFonts w:ascii="Times New Roman" w:hAnsi="Times New Roman" w:cs="Times New Roman"/>
+          <w:sz w:val="24"/>
+          <w:szCs w:val="24"/>
+          <w:lang w:val="en-US"/>
+        </w:rPr>
+        <w:t xml:space="preserve"> and formats, most of which are</w:t>
+      </w:r>
+      <w:r>
+        <w:rPr>
+          <w:rFonts w:ascii="Times New Roman" w:hAnsi="Times New Roman" w:cs="Times New Roman"/>
+          <w:sz w:val="24"/>
+          <w:szCs w:val="24"/>
+          <w:lang w:val="en-US"/>
+        </w:rPr>
+        <w:t xml:space="preserve"> also</w:t>
+      </w:r>
+      <w:r>
+        <w:rPr>
+          <w:rFonts w:ascii="Times New Roman" w:hAnsi="Times New Roman" w:cs="Times New Roman"/>
+          <w:sz w:val="24"/>
+          <w:szCs w:val="24"/>
+          <w:lang w:val="en-US"/>
+        </w:rPr>
+        <w:t xml:space="preserve"> free</w:t>
+      </w:r>
+      <w:r>
+        <w:rPr>
+          <w:rFonts w:ascii="Times New Roman" w:hAnsi="Times New Roman" w:cs="Times New Roman"/>
+          <w:sz w:val="24"/>
+          <w:szCs w:val="24"/>
+          <w:lang w:val="en-US"/>
+        </w:rPr>
+        <w:t xml:space="preserve"> and open-source</w:t>
+      </w:r>
+      <w:r>
+        <w:rPr>
+          <w:rFonts w:ascii="Times New Roman" w:hAnsi="Times New Roman" w:cs="Times New Roman"/>
+          <w:sz w:val="24"/>
+          <w:szCs w:val="24"/>
+          <w:lang w:val="en-US"/>
+        </w:rPr>
+        <w:t>.</w:t>
+      </w:r>
     </w:p>
     <w:p>
       <w:pPr>
+        <w:tabs>
+          <w:tab w:val="left" w:pos="5280"/>
+        </w:tabs>
         <w:spacing w:line="360" w:lineRule="auto"/>
         <w:jc w:val="both"/>
         <w:rPr>
@@ -7394,10 +7974,79 @@
           <w:b/>
           <w:sz w:val="24"/>
           <w:szCs w:val="24"/>
-          <w:u w:val="single"/>
-          <w:lang w:val="en-US"/>
-        </w:rPr>
-      </w:pPr>
+          <w:lang w:val="en-US"/>
+        </w:rPr>
+      </w:pPr>
+      <w:r>
+        <w:rPr>
+          <w:rFonts w:ascii="Times New Roman" w:hAnsi="Times New Roman" w:cs="Times New Roman"/>
+          <w:b/>
+          <w:sz w:val="24"/>
+          <w:szCs w:val="24"/>
+          <w:lang w:val="en-US"/>
+        </w:rPr>
+        <w:t xml:space="preserve">3.5.1 </w:t>
+      </w:r>
+      <w:r>
+        <w:rPr>
+          <w:rFonts w:ascii="Times New Roman" w:hAnsi="Times New Roman" w:cs="Times New Roman"/>
+          <w:b/>
+          <w:sz w:val="24"/>
+          <w:szCs w:val="24"/>
+          <w:lang w:val="en-US"/>
+        </w:rPr>
+        <w:t xml:space="preserve">Spatial </w:t>
+      </w:r>
+      <w:r>
+        <w:rPr>
+          <w:rFonts w:ascii="Times New Roman" w:hAnsi="Times New Roman" w:cs="Times New Roman"/>
+          <w:b/>
+          <w:sz w:val="24"/>
+          <w:szCs w:val="24"/>
+          <w:lang w:val="en-US"/>
+        </w:rPr>
+        <w:t>Data Collection</w:t>
+      </w:r>
+      <w:r>
+        <w:rPr>
+          <w:rFonts w:ascii="Times New Roman" w:hAnsi="Times New Roman" w:cs="Times New Roman"/>
+          <w:b/>
+          <w:sz w:val="24"/>
+          <w:szCs w:val="24"/>
+          <w:lang w:val="en-US"/>
+        </w:rPr>
+        <w:t xml:space="preserve"> </w:t>
+      </w:r>
+      <w:r>
+        <w:rPr>
+          <w:rFonts w:ascii="Times New Roman" w:hAnsi="Times New Roman" w:cs="Times New Roman"/>
+          <w:b/>
+          <w:sz w:val="24"/>
+          <w:szCs w:val="24"/>
+          <w:lang w:val="en-US"/>
+        </w:rPr>
+        <w:t>and</w:t>
+      </w:r>
+      <w:r>
+        <w:rPr>
+          <w:rFonts w:ascii="Times New Roman" w:hAnsi="Times New Roman" w:cs="Times New Roman"/>
+          <w:b/>
+          <w:sz w:val="24"/>
+          <w:szCs w:val="24"/>
+          <w:lang w:val="en-US"/>
+        </w:rPr>
+        <w:t xml:space="preserve"> Analysis</w:t>
+      </w:r>
+      <w:r>
+        <w:rPr>
+          <w:rFonts w:ascii="Times New Roman" w:hAnsi="Times New Roman" w:cs="Times New Roman"/>
+          <w:b/>
+          <w:sz w:val="24"/>
+          <w:szCs w:val="24"/>
+          <w:lang w:val="en-US"/>
+        </w:rPr>
+        <w:tab/>
+      </w:r>
     </w:p>
     <w:p>
       <w:pPr>
@@ -7405,13 +8054,364 @@
         <w:jc w:val="both"/>
         <w:rPr>
           <w:rFonts w:ascii="Times New Roman" w:hAnsi="Times New Roman" w:cs="Times New Roman"/>
-          <w:b/>
-          <w:sz w:val="24"/>
-          <w:szCs w:val="24"/>
-          <w:u w:val="single"/>
-          <w:lang w:val="en-US"/>
-        </w:rPr>
-      </w:pPr>
+          <w:sz w:val="24"/>
+          <w:szCs w:val="24"/>
+          <w:lang w:val="en-US"/>
+        </w:rPr>
+      </w:pPr>
+      <w:r>
+        <w:rPr>
+          <w:rFonts w:ascii="Times New Roman" w:hAnsi="Times New Roman" w:cs="Times New Roman"/>
+          <w:sz w:val="24"/>
+          <w:szCs w:val="24"/>
+          <w:lang w:val="en-US"/>
+        </w:rPr>
+        <w:t>The study sites total six urban neighborhoods located in Accra and Kumasi, three from each district. To collect the data, 0.5 sq</w:t>
+      </w:r>
+      <w:r>
+        <w:rPr>
+          <w:rFonts w:ascii="Times New Roman" w:hAnsi="Times New Roman" w:cs="Times New Roman"/>
+          <w:sz w:val="24"/>
+          <w:szCs w:val="24"/>
+          <w:lang w:val="en-US"/>
+        </w:rPr>
+        <w:t>.</w:t>
+      </w:r>
+      <w:r>
+        <w:rPr>
+          <w:rFonts w:ascii="Times New Roman" w:hAnsi="Times New Roman" w:cs="Times New Roman"/>
+          <w:sz w:val="24"/>
+          <w:szCs w:val="24"/>
+          <w:lang w:val="en-US"/>
+        </w:rPr>
+        <w:t xml:space="preserve"> km bounding boxes are defined </w:t>
+      </w:r>
+      <w:r>
+        <w:rPr>
+          <w:rFonts w:ascii="Times New Roman" w:hAnsi="Times New Roman" w:cs="Times New Roman"/>
+          <w:sz w:val="24"/>
+          <w:szCs w:val="24"/>
+          <w:lang w:val="en-US"/>
+        </w:rPr>
+        <w:t>from randomly picked points in the various districts</w:t>
+      </w:r>
+      <w:r>
+        <w:rPr>
+          <w:rFonts w:ascii="Times New Roman" w:hAnsi="Times New Roman" w:cs="Times New Roman"/>
+          <w:sz w:val="24"/>
+          <w:szCs w:val="24"/>
+          <w:lang w:val="en-US"/>
+        </w:rPr>
+        <w:t xml:space="preserve"> and the street network extracted from within the bounding boxes</w:t>
+      </w:r>
+      <w:r>
+        <w:rPr>
+          <w:rFonts w:ascii="Times New Roman" w:hAnsi="Times New Roman" w:cs="Times New Roman"/>
+          <w:sz w:val="24"/>
+          <w:szCs w:val="24"/>
+          <w:lang w:val="en-US"/>
+        </w:rPr>
+        <w:t>. It is noted that these study sites are</w:t>
+      </w:r>
+      <w:r>
+        <w:rPr>
+          <w:rFonts w:ascii="Times New Roman" w:hAnsi="Times New Roman" w:cs="Times New Roman"/>
+          <w:sz w:val="24"/>
+          <w:szCs w:val="24"/>
+          <w:lang w:val="en-US"/>
+        </w:rPr>
+        <w:t xml:space="preserve"> small and do not conform to</w:t>
+      </w:r>
+      <w:r>
+        <w:rPr>
+          <w:rFonts w:ascii="Times New Roman" w:hAnsi="Times New Roman" w:cs="Times New Roman"/>
+          <w:sz w:val="24"/>
+          <w:szCs w:val="24"/>
+          <w:lang w:val="en-US"/>
+        </w:rPr>
+        <w:t xml:space="preserve"> local boundaries in their respective districts, but on a small scale are useful for visual comparisons of spatial variables inherent in network structure and configuration </w:t>
+      </w:r>
+      <w:r>
+        <w:rPr>
+          <w:rFonts w:ascii="Times New Roman" w:hAnsi="Times New Roman" w:cs="Times New Roman"/>
+          <w:sz w:val="24"/>
+          <w:szCs w:val="24"/>
+          <w:lang w:val="en-US"/>
+        </w:rPr>
+        <w:fldChar w:fldCharType="begin" w:fldLock="1"/>
+      </w:r>
+      <w:r>
+        <w:rPr>
+          <w:rFonts w:ascii="Times New Roman" w:hAnsi="Times New Roman" w:cs="Times New Roman"/>
+          <w:sz w:val="24"/>
+          <w:szCs w:val="24"/>
+          <w:lang w:val="en-US"/>
+        </w:rPr>
+        <w:instrText>ADDIN CSL_CITATION {"citationItems":[{"id":"ITEM-1","itemData":{"DOI":"10.1016/j.compenvurbsys.2017.05.004","ISSN":"01989715","abstract":"Urban scholars have studied street networks in various ways, but there are data availability and consistency limitations to the current urban planning/street network analysis literature. To address these challenges, this article presents OSMnx, a new tool to make the collection of data and creation and analysis of street networks simple, consistent, automatable and sound from the perspectives of graph theory, transportation, and urban design. OSMnx contributes five significant capabilities for researchers and practitioners: first, the automated downloading of political boundaries and building footprints; second, the tailored and automated downloading and constructing of street network data from OpenStreetMap; third, the algorithmic correction of network topology; fourth, the ability to save street networks to disk as shapefiles, GraphML, or SVG files; and fifth, the ability to analyze street networks, including calculating routes, projecting and visualizing networks, and calculating metric and topological measures. These measures include those common in urban design and transportation studies, as well as advanced measures of the structure and topology of the network. Finally, this article presents a simple case study using OSMnx to construct and analyze street networks in Portland, Oregon.","author":[{"dropping-particle":"","family":"Boeing","given":"Geoff","non-dropping-particle":"","parse-names":false,"suffix":""}],"container-title":"Computers, Environment and Urban Systems","id":"ITEM-1","issued":{"date-parts":[["2017","9"]]},"page":"126-139","title":"OSMnx: New methods for acquiring, constructing, analyzing, and visualizing complex street networks","type":"article-journal","volume":"65"},"uris":["http://www.mendeley.com/documents/?uuid=a0fb80d0-5926-3762-bcce-b63d56d1b84e"]}],"mendeley":{"formattedCitation":"(Boeing, 2017a)","plainTextFormattedCitation":"(Boeing, 2017a)","previouslyFormattedCitation":"(Boeing, 2017a)"},"properties":{"noteIndex":0},"schema":"https://github.com/citation-style-language/schema/raw/master/csl-citation.json"}</w:instrText>
+      </w:r>
+      <w:r>
+        <w:rPr>
+          <w:rFonts w:ascii="Times New Roman" w:hAnsi="Times New Roman" w:cs="Times New Roman"/>
+          <w:sz w:val="24"/>
+          <w:szCs w:val="24"/>
+          <w:lang w:val="en-US"/>
+        </w:rPr>
+        <w:fldChar w:fldCharType="separate"/>
+      </w:r>
+      <w:r>
+        <w:rPr>
+          <w:rFonts w:ascii="Times New Roman" w:hAnsi="Times New Roman" w:cs="Times New Roman"/>
+          <w:noProof/>
+          <w:sz w:val="24"/>
+          <w:szCs w:val="24"/>
+          <w:lang w:val="en-US"/>
+        </w:rPr>
+        <w:t>(Boeing, 2017a)</w:t>
+      </w:r>
+      <w:r>
+        <w:rPr>
+          <w:rFonts w:ascii="Times New Roman" w:hAnsi="Times New Roman" w:cs="Times New Roman"/>
+          <w:sz w:val="24"/>
+          <w:szCs w:val="24"/>
+          <w:lang w:val="en-US"/>
+        </w:rPr>
+        <w:fldChar w:fldCharType="end"/>
+      </w:r>
+      <w:r>
+        <w:rPr>
+          <w:rFonts w:ascii="Times New Roman" w:hAnsi="Times New Roman" w:cs="Times New Roman"/>
+          <w:sz w:val="24"/>
+          <w:szCs w:val="24"/>
+          <w:lang w:val="en-US"/>
+        </w:rPr>
+        <w:t>. Next, the autogis tool</w:t>
+      </w:r>
+      <w:r>
+        <w:rPr>
+          <w:rFonts w:ascii="Times New Roman" w:hAnsi="Times New Roman" w:cs="Times New Roman"/>
+          <w:sz w:val="24"/>
+          <w:szCs w:val="24"/>
+          <w:lang w:val="en-US"/>
+        </w:rPr>
+        <w:t xml:space="preserve"> using the OSMnx python package downloads and constructs the directed street network graph of each selected </w:t>
+      </w:r>
+      <w:r>
+        <w:rPr>
+          <w:rFonts w:ascii="Times New Roman" w:hAnsi="Times New Roman" w:cs="Times New Roman"/>
+          <w:sz w:val="24"/>
+          <w:szCs w:val="24"/>
+          <w:lang w:val="en-US"/>
+        </w:rPr>
+        <w:t>site, projects them in the correct</w:t>
+      </w:r>
+      <w:r>
+        <w:rPr>
+          <w:rFonts w:ascii="Times New Roman" w:hAnsi="Times New Roman" w:cs="Times New Roman"/>
+          <w:sz w:val="24"/>
+          <w:szCs w:val="24"/>
+          <w:lang w:val="en-US"/>
+        </w:rPr>
+        <w:t xml:space="preserve"> CRS</w:t>
+      </w:r>
+      <w:r>
+        <w:rPr>
+          <w:rFonts w:ascii="Times New Roman" w:hAnsi="Times New Roman" w:cs="Times New Roman"/>
+          <w:sz w:val="24"/>
+          <w:szCs w:val="24"/>
+          <w:lang w:val="en-US"/>
+        </w:rPr>
+        <w:t xml:space="preserve"> (which is automatically determined at runtime)</w:t>
+      </w:r>
+      <w:r>
+        <w:rPr>
+          <w:rFonts w:ascii="Times New Roman" w:hAnsi="Times New Roman" w:cs="Times New Roman"/>
+          <w:sz w:val="24"/>
+          <w:szCs w:val="24"/>
+          <w:lang w:val="en-US"/>
+        </w:rPr>
+        <w:t xml:space="preserve"> and plots them. It then proceeds</w:t>
+      </w:r>
+      <w:r>
+        <w:rPr>
+          <w:rFonts w:ascii="Times New Roman" w:hAnsi="Times New Roman" w:cs="Times New Roman"/>
+          <w:sz w:val="24"/>
+          <w:szCs w:val="24"/>
+          <w:lang w:val="en-US"/>
+        </w:rPr>
+        <w:t xml:space="preserve"> with the NetworkX python package</w:t>
+      </w:r>
+      <w:r>
+        <w:rPr>
+          <w:rFonts w:ascii="Times New Roman" w:hAnsi="Times New Roman" w:cs="Times New Roman"/>
+          <w:sz w:val="24"/>
+          <w:szCs w:val="24"/>
+          <w:lang w:val="en-US"/>
+        </w:rPr>
+        <w:t xml:space="preserve"> to calculate network topological and geometrical </w:t>
+      </w:r>
+      <w:r>
+        <w:rPr>
+          <w:rFonts w:ascii="Times New Roman" w:hAnsi="Times New Roman" w:cs="Times New Roman"/>
+          <w:sz w:val="24"/>
+          <w:szCs w:val="24"/>
+          <w:lang w:val="en-US"/>
+        </w:rPr>
+        <w:t>measures summarized</w:t>
+      </w:r>
+      <w:r>
+        <w:rPr>
+          <w:rFonts w:ascii="Times New Roman" w:hAnsi="Times New Roman" w:cs="Times New Roman"/>
+          <w:sz w:val="24"/>
+          <w:szCs w:val="24"/>
+          <w:lang w:val="en-US"/>
+        </w:rPr>
+        <w:t xml:space="preserve"> in Table</w:t>
+      </w:r>
+      <w:r>
+        <w:rPr>
+          <w:rFonts w:ascii="Times New Roman" w:hAnsi="Times New Roman" w:cs="Times New Roman"/>
+          <w:sz w:val="24"/>
+          <w:szCs w:val="24"/>
+          <w:lang w:val="en-US"/>
+        </w:rPr>
+        <w:t xml:space="preserve"> 1 for each graph model generated for every</w:t>
+      </w:r>
+      <w:r>
+        <w:rPr>
+          <w:rFonts w:ascii="Times New Roman" w:hAnsi="Times New Roman" w:cs="Times New Roman"/>
+          <w:sz w:val="24"/>
+          <w:szCs w:val="24"/>
+          <w:lang w:val="en-US"/>
+        </w:rPr>
+        <w:t xml:space="preserve"> study site and aggregates</w:t>
+      </w:r>
+      <w:r>
+        <w:rPr>
+          <w:rFonts w:ascii="Times New Roman" w:hAnsi="Times New Roman" w:cs="Times New Roman"/>
+          <w:sz w:val="24"/>
+          <w:szCs w:val="24"/>
+          <w:lang w:val="en-US"/>
+        </w:rPr>
+        <w:t xml:space="preserve"> them</w:t>
+      </w:r>
+      <w:r>
+        <w:rPr>
+          <w:rFonts w:ascii="Times New Roman" w:hAnsi="Times New Roman" w:cs="Times New Roman"/>
+          <w:sz w:val="24"/>
+          <w:szCs w:val="24"/>
+          <w:lang w:val="en-US"/>
+        </w:rPr>
+        <w:t xml:space="preserve"> for </w:t>
+      </w:r>
+      <w:r>
+        <w:rPr>
+          <w:rFonts w:ascii="Times New Roman" w:hAnsi="Times New Roman" w:cs="Times New Roman"/>
+          <w:sz w:val="24"/>
+          <w:szCs w:val="24"/>
+          <w:lang w:val="en-US"/>
+        </w:rPr>
+        <w:t>further analysis and processing. These network variables are used to compare and contrast how different planning regimes and geographic features affect the structure of networks in different locations.</w:t>
+      </w:r>
+      <w:r>
+        <w:rPr>
+          <w:rFonts w:ascii="Times New Roman" w:hAnsi="Times New Roman" w:cs="Times New Roman"/>
+          <w:sz w:val="24"/>
+          <w:szCs w:val="24"/>
+          <w:lang w:val="en-US"/>
+        </w:rPr>
+        <w:t xml:space="preserve"> The study</w:t>
+      </w:r>
+      <w:r>
+        <w:rPr>
+          <w:rFonts w:ascii="Times New Roman" w:hAnsi="Times New Roman" w:cs="Times New Roman"/>
+          <w:sz w:val="24"/>
+          <w:szCs w:val="24"/>
+          <w:lang w:val="en-US"/>
+        </w:rPr>
+        <w:t xml:space="preserve"> ide</w:t>
+      </w:r>
+      <w:r>
+        <w:rPr>
+          <w:rFonts w:ascii="Times New Roman" w:hAnsi="Times New Roman" w:cs="Times New Roman"/>
+          <w:sz w:val="24"/>
+          <w:szCs w:val="24"/>
+          <w:lang w:val="en-US"/>
+        </w:rPr>
+        <w:t>ntifies</w:t>
+      </w:r>
+      <w:r>
+        <w:rPr>
+          <w:rFonts w:ascii="Times New Roman" w:hAnsi="Times New Roman" w:cs="Times New Roman"/>
+          <w:sz w:val="24"/>
+          <w:szCs w:val="24"/>
+          <w:lang w:val="en-US"/>
+        </w:rPr>
+        <w:t xml:space="preserve"> which districts possess more fine grained networks and which posses</w:t>
+      </w:r>
+      <w:r>
+        <w:rPr>
+          <w:rFonts w:ascii="Times New Roman" w:hAnsi="Times New Roman" w:cs="Times New Roman"/>
+          <w:sz w:val="24"/>
+          <w:szCs w:val="24"/>
+          <w:lang w:val="en-US"/>
+        </w:rPr>
+        <w:t xml:space="preserve">s more coarse grained networks and how network patterns affect the functioning and resilience of the network </w:t>
+      </w:r>
+      <w:r>
+        <w:rPr>
+          <w:rFonts w:ascii="Times New Roman" w:hAnsi="Times New Roman" w:cs="Times New Roman"/>
+          <w:sz w:val="24"/>
+          <w:szCs w:val="24"/>
+          <w:lang w:val="en-US"/>
+        </w:rPr>
+        <w:fldChar w:fldCharType="begin" w:fldLock="1"/>
+      </w:r>
+      <w:r>
+        <w:rPr>
+          <w:rFonts w:ascii="Times New Roman" w:hAnsi="Times New Roman" w:cs="Times New Roman"/>
+          <w:sz w:val="24"/>
+          <w:szCs w:val="24"/>
+          <w:lang w:val="en-US"/>
+        </w:rPr>
+        <w:instrText>ADDIN CSL_CITATION {"citationItems":[{"id":"ITEM-1","itemData":{"DOI":"10.1016/J.BUILDENV.2018.09.040","ISSN":"0360-1323","abstract":"Cities need to build on their resilience to deal with the combined effects of urbanization, changing geopolitical contexts, and climate change. The physical form of cities has significant implications for their capacity to deal with adverse events and changing conditions. This paper focuses on streets as major constituent elements of urban form. It offers a review of the theoretical discussions and empirical evidence on how design and configuration of urban streets and street networks can contribute to/detract from urban resilience. For the purpose of this study, measures related to urban streets are divided into two broad categories: network topology and design and orientation. Network topology is used to represent urban street network as a combination of nodes and links. Relationships between urban resilience and different centrality and connectivity measures related to network topology are discussed. The design and orientation category explores the possible effects of street width, street edges, street canyon geometry, and street layout and orientation on resilience of cities. It is discussed that all topology and design measures have implications for urban resilience. Appropriate physical form of urban streets can contribute to urban resilience by, among other things, ameliorating urban microclimate, reducing energy consumption and its associated Greenhouse Gas (GHG) emissions, enhancing social capital, improving community health and well-being, and facilitating rapid and effective emergency response in the aftermath of disasters. Overall, results provide insights about physical properties that are required to design resilient streets and street networks.","author":[{"dropping-particle":"","family":"Sharifi","given":"Ayyoob","non-dropping-particle":"","parse-names":false,"suffix":""}],"container-title":"Building and Environment","id":"ITEM-1","issued":{"date-parts":[["2019","1","1"]]},"page":"171-187","publisher":"Pergamon","title":"Resilient urban forms: A review of literature on streets and street networks","type":"article-journal","volume":"147"},"uris":["http://www.mendeley.com/documents/?uuid=33c38676-0e7f-3dd1-85a9-65729c445f0e"]}],"mendeley":{"formattedCitation":"(Sharifi, 2019)","plainTextFormattedCitation":"(Sharifi, 2019)","previouslyFormattedCitation":"(Sharifi, 2019)"},"properties":{"noteIndex":0},"schema":"https://github.com/citation-style-language/schema/raw/master/csl-citation.json"}</w:instrText>
+      </w:r>
+      <w:r>
+        <w:rPr>
+          <w:rFonts w:ascii="Times New Roman" w:hAnsi="Times New Roman" w:cs="Times New Roman"/>
+          <w:sz w:val="24"/>
+          <w:szCs w:val="24"/>
+          <w:lang w:val="en-US"/>
+        </w:rPr>
+        <w:fldChar w:fldCharType="separate"/>
+      </w:r>
+      <w:r>
+        <w:rPr>
+          <w:rFonts w:ascii="Times New Roman" w:hAnsi="Times New Roman" w:cs="Times New Roman"/>
+          <w:noProof/>
+          <w:sz w:val="24"/>
+          <w:szCs w:val="24"/>
+          <w:lang w:val="en-US"/>
+        </w:rPr>
+        <w:t>(Sharifi, 2019)</w:t>
+      </w:r>
+      <w:r>
+        <w:rPr>
+          <w:rFonts w:ascii="Times New Roman" w:hAnsi="Times New Roman" w:cs="Times New Roman"/>
+          <w:sz w:val="24"/>
+          <w:szCs w:val="24"/>
+          <w:lang w:val="en-US"/>
+        </w:rPr>
+        <w:fldChar w:fldCharType="end"/>
+      </w:r>
+      <w:r>
+        <w:rPr>
+          <w:rFonts w:ascii="Times New Roman" w:hAnsi="Times New Roman" w:cs="Times New Roman"/>
+          <w:sz w:val="24"/>
+          <w:szCs w:val="24"/>
+          <w:lang w:val="en-US"/>
+        </w:rPr>
+        <w:t>.</w:t>
+      </w:r>
     </w:p>
     <w:p>
       <w:pPr>
@@ -7426,85 +8426,15 @@
           <w:lang w:val="en-US"/>
         </w:rPr>
       </w:pPr>
-    </w:p>
-    <w:p>
-      <w:pPr>
-        <w:spacing w:line="360" w:lineRule="auto"/>
-        <w:jc w:val="both"/>
+      <w:r>
         <w:rPr>
           <w:rFonts w:ascii="Times New Roman" w:hAnsi="Times New Roman" w:cs="Times New Roman"/>
           <w:b/>
           <w:sz w:val="24"/>
           <w:szCs w:val="24"/>
-          <w:u w:val="single"/>
-          <w:lang w:val="en-US"/>
-        </w:rPr>
-      </w:pPr>
-    </w:p>
-    <w:p>
-      <w:pPr>
-        <w:spacing w:line="360" w:lineRule="auto"/>
-        <w:jc w:val="both"/>
-        <w:rPr>
-          <w:rFonts w:ascii="Times New Roman" w:hAnsi="Times New Roman" w:cs="Times New Roman"/>
-          <w:b/>
-          <w:sz w:val="24"/>
-          <w:szCs w:val="24"/>
-          <w:u w:val="single"/>
-          <w:lang w:val="en-US"/>
-        </w:rPr>
-      </w:pPr>
-    </w:p>
-    <w:p>
-      <w:pPr>
-        <w:spacing w:line="360" w:lineRule="auto"/>
-        <w:jc w:val="both"/>
-        <w:rPr>
-          <w:rFonts w:ascii="Times New Roman" w:hAnsi="Times New Roman" w:cs="Times New Roman"/>
-          <w:b/>
-          <w:sz w:val="24"/>
-          <w:szCs w:val="24"/>
-          <w:u w:val="single"/>
-          <w:lang w:val="en-US"/>
-        </w:rPr>
-      </w:pPr>
-    </w:p>
-    <w:p>
-      <w:pPr>
-        <w:spacing w:line="360" w:lineRule="auto"/>
-        <w:jc w:val="both"/>
-        <w:rPr>
-          <w:rFonts w:ascii="Times New Roman" w:hAnsi="Times New Roman" w:cs="Times New Roman"/>
-          <w:b/>
-          <w:sz w:val="24"/>
-          <w:szCs w:val="24"/>
-          <w:u w:val="single"/>
-          <w:lang w:val="en-US"/>
-        </w:rPr>
-      </w:pPr>
-    </w:p>
-    <w:p>
-      <w:pPr>
-        <w:spacing w:line="360" w:lineRule="auto"/>
-        <w:jc w:val="both"/>
-        <w:rPr>
-          <w:rFonts w:ascii="Times New Roman" w:hAnsi="Times New Roman" w:cs="Times New Roman"/>
-          <w:b/>
-          <w:sz w:val="24"/>
-          <w:szCs w:val="24"/>
-          <w:u w:val="single"/>
-          <w:lang w:val="en-US"/>
-        </w:rPr>
-      </w:pPr>
-      <w:r>
-        <w:rPr>
-          <w:rFonts w:ascii="Times New Roman" w:hAnsi="Times New Roman" w:cs="Times New Roman"/>
-          <w:b/>
-          <w:sz w:val="24"/>
-          <w:szCs w:val="24"/>
-          <w:u w:val="single"/>
-          <w:lang w:val="en-US"/>
-        </w:rPr>
+          <w:lang w:val="en-US"/>
+        </w:rPr>
+        <w:lastRenderedPageBreak/>
         <w:t>References</w:t>
       </w:r>
     </w:p>
@@ -7862,7 +8792,6 @@
           <w:sz w:val="24"/>
           <w:szCs w:val="24"/>
         </w:rPr>
-        <w:lastRenderedPageBreak/>
         <w:t xml:space="preserve">Boeing, G. (n.d.). </w:t>
       </w:r>
       <w:r>
@@ -8298,7 +9227,17 @@
           <w:sz w:val="24"/>
           <w:szCs w:val="24"/>
         </w:rPr>
-        <w:t>(5). https://doi.org/10.1177/2399808318802941</w:t>
+        <w:t xml:space="preserve">(5). </w:t>
+      </w:r>
+      <w:r>
+        <w:rPr>
+          <w:rFonts w:ascii="Times New Roman" w:hAnsi="Times New Roman" w:cs="Times New Roman"/>
+          <w:noProof/>
+          <w:sz w:val="24"/>
+          <w:szCs w:val="24"/>
+        </w:rPr>
+        <w:lastRenderedPageBreak/>
+        <w:t>https://doi.org/10.1177/2399808318802941</w:t>
       </w:r>
     </w:p>
     <w:p>
@@ -8583,8 +9522,7 @@
           <w:sz w:val="24"/>
           <w:szCs w:val="24"/>
         </w:rPr>
-        <w:lastRenderedPageBreak/>
-        <w:t xml:space="preserve">Dumedah, G., &amp; Garsonu, E. K. (2021a). Characterising the structural pattern of urban road networks in Ghana using geometric and topological measures. </w:t>
+        <w:t xml:space="preserve">Dumedah, G., &amp; Eshun, G. (2020). The case of Paratransit - ‘Trotro’ service data as a credible location addressing of road networks in Ghana. </w:t>
       </w:r>
       <w:r>
         <w:rPr>
@@ -8595,7 +9533,7 @@
           <w:sz w:val="24"/>
           <w:szCs w:val="24"/>
         </w:rPr>
-        <w:t>Geo: Geography and Environment</w:t>
+        <w:t>Journal of Transport Geography</w:t>
       </w:r>
       <w:r>
         <w:rPr>
@@ -8615,16 +9553,16 @@
           <w:sz w:val="24"/>
           <w:szCs w:val="24"/>
         </w:rPr>
-        <w:t>8</w:t>
-      </w:r>
-      <w:r>
-        <w:rPr>
-          <w:rFonts w:ascii="Times New Roman" w:hAnsi="Times New Roman" w:cs="Times New Roman"/>
-          <w:noProof/>
-          <w:sz w:val="24"/>
-          <w:szCs w:val="24"/>
-        </w:rPr>
-        <w:t>(1). https://doi.org/10.1002/geo2.95</w:t>
+        <w:t>84</w:t>
+      </w:r>
+      <w:r>
+        <w:rPr>
+          <w:rFonts w:ascii="Times New Roman" w:hAnsi="Times New Roman" w:cs="Times New Roman"/>
+          <w:noProof/>
+          <w:sz w:val="24"/>
+          <w:szCs w:val="24"/>
+        </w:rPr>
+        <w:t>, 102688. https://doi.org/10.1016/j.jtrangeo.2020.102688</w:t>
       </w:r>
     </w:p>
     <w:p>
@@ -8649,7 +9587,7 @@
           <w:sz w:val="24"/>
           <w:szCs w:val="24"/>
         </w:rPr>
-        <w:t xml:space="preserve">Dumedah, G., &amp; Garsonu, E. K. (2021b). Characterising the structural pattern of urban road networks in Ghana using geometric and topological measures. </w:t>
+        <w:t xml:space="preserve">Dumedah, G., &amp; Garsonu, E. K. (2021a). Characterising the structural pattern of urban road networks in Ghana using geometric and topological measures. </w:t>
       </w:r>
       <w:r>
         <w:rPr>
@@ -8689,7 +9627,7 @@
           <w:sz w:val="24"/>
           <w:szCs w:val="24"/>
         </w:rPr>
-        <w:t>(1), e00095. https://doi.org/10.1002/GEO2.95</w:t>
+        <w:t>(1). https://doi.org/10.1002/geo2.95</w:t>
       </w:r>
     </w:p>
     <w:p>
@@ -8714,7 +9652,7 @@
           <w:sz w:val="24"/>
           <w:szCs w:val="24"/>
         </w:rPr>
-        <w:t xml:space="preserve">Hagberg, A., Schult, D., &amp; Swart, P. (2008). Exploring Network Structure, Dynamics, and Function using NetworkX. </w:t>
+        <w:t xml:space="preserve">Dumedah, G., &amp; Garsonu, E. K. (2021b). Characterising the structural pattern of urban road networks in Ghana using geometric and topological measures. </w:t>
       </w:r>
       <w:r>
         <w:rPr>
@@ -8725,16 +9663,36 @@
           <w:sz w:val="24"/>
           <w:szCs w:val="24"/>
         </w:rPr>
-        <w:t>Undefined</w:t>
-      </w:r>
-      <w:r>
-        <w:rPr>
-          <w:rFonts w:ascii="Times New Roman" w:hAnsi="Times New Roman" w:cs="Times New Roman"/>
-          <w:noProof/>
-          <w:sz w:val="24"/>
-          <w:szCs w:val="24"/>
-        </w:rPr>
-        <w:t>.</w:t>
+        <w:t>Geo: Geography and Environment</w:t>
+      </w:r>
+      <w:r>
+        <w:rPr>
+          <w:rFonts w:ascii="Times New Roman" w:hAnsi="Times New Roman" w:cs="Times New Roman"/>
+          <w:noProof/>
+          <w:sz w:val="24"/>
+          <w:szCs w:val="24"/>
+        </w:rPr>
+        <w:t xml:space="preserve">, </w:t>
+      </w:r>
+      <w:r>
+        <w:rPr>
+          <w:rFonts w:ascii="Times New Roman" w:hAnsi="Times New Roman" w:cs="Times New Roman"/>
+          <w:i/>
+          <w:iCs/>
+          <w:noProof/>
+          <w:sz w:val="24"/>
+          <w:szCs w:val="24"/>
+        </w:rPr>
+        <w:t>8</w:t>
+      </w:r>
+      <w:r>
+        <w:rPr>
+          <w:rFonts w:ascii="Times New Roman" w:hAnsi="Times New Roman" w:cs="Times New Roman"/>
+          <w:noProof/>
+          <w:sz w:val="24"/>
+          <w:szCs w:val="24"/>
+        </w:rPr>
+        <w:t>(1), e00095. https://doi.org/10.1002/GEO2.95</w:t>
       </w:r>
     </w:p>
     <w:p>
@@ -8759,7 +9717,7 @@
           <w:sz w:val="24"/>
           <w:szCs w:val="24"/>
         </w:rPr>
-        <w:t xml:space="preserve">Haklay, M. (2010). How good is volunteered geographical information? A comparative study of OpenStreetMap and ordnance survey datasets. </w:t>
+        <w:t xml:space="preserve">Hagberg, A., Schult, D., &amp; Swart, P. (2008). Exploring Network Structure, Dynamics, and Function using NetworkX. </w:t>
       </w:r>
       <w:r>
         <w:rPr>
@@ -8770,36 +9728,16 @@
           <w:sz w:val="24"/>
           <w:szCs w:val="24"/>
         </w:rPr>
-        <w:t>Environment and Planning B: Planning and Design</w:t>
-      </w:r>
-      <w:r>
-        <w:rPr>
-          <w:rFonts w:ascii="Times New Roman" w:hAnsi="Times New Roman" w:cs="Times New Roman"/>
-          <w:noProof/>
-          <w:sz w:val="24"/>
-          <w:szCs w:val="24"/>
-        </w:rPr>
-        <w:t xml:space="preserve">, </w:t>
-      </w:r>
-      <w:r>
-        <w:rPr>
-          <w:rFonts w:ascii="Times New Roman" w:hAnsi="Times New Roman" w:cs="Times New Roman"/>
-          <w:i/>
-          <w:iCs/>
-          <w:noProof/>
-          <w:sz w:val="24"/>
-          <w:szCs w:val="24"/>
-        </w:rPr>
-        <w:t>37</w:t>
-      </w:r>
-      <w:r>
-        <w:rPr>
-          <w:rFonts w:ascii="Times New Roman" w:hAnsi="Times New Roman" w:cs="Times New Roman"/>
-          <w:noProof/>
-          <w:sz w:val="24"/>
-          <w:szCs w:val="24"/>
-        </w:rPr>
-        <w:t>(4), 682–703. https://doi.org/10.1068/B35097</w:t>
+        <w:t>Undefined</w:t>
+      </w:r>
+      <w:r>
+        <w:rPr>
+          <w:rFonts w:ascii="Times New Roman" w:hAnsi="Times New Roman" w:cs="Times New Roman"/>
+          <w:noProof/>
+          <w:sz w:val="24"/>
+          <w:szCs w:val="24"/>
+        </w:rPr>
+        <w:t>.</w:t>
       </w:r>
     </w:p>
     <w:p>
@@ -8824,7 +9762,18 @@
           <w:sz w:val="24"/>
           <w:szCs w:val="24"/>
         </w:rPr>
-        <w:t xml:space="preserve">Jordahl, K., Bossche, J. Van den, Wasserman, J., McBride, J., Gerard, J., Tratner, J., Perry, M., Farmer, C., Cochran, M., Gillies, S., Bartos, M., Culbertson, L., Eubank, N., maxalbert, Fleischmann, M., Hjelle, G. A., Arribas-Bel, D., Ren, C., Rey, S., … Trengrove, J. (2019). </w:t>
+        <w:t xml:space="preserve">Haklay, M. (2010). How good is volunteered geographical information? A comparative study </w:t>
+      </w:r>
+      <w:bookmarkStart w:id="0" w:name="_GoBack"/>
+      <w:bookmarkEnd w:id="0"/>
+      <w:r>
+        <w:rPr>
+          <w:rFonts w:ascii="Times New Roman" w:hAnsi="Times New Roman" w:cs="Times New Roman"/>
+          <w:noProof/>
+          <w:sz w:val="24"/>
+          <w:szCs w:val="24"/>
+        </w:rPr>
+        <w:t xml:space="preserve">of OpenStreetMap and ordnance survey datasets. </w:t>
       </w:r>
       <w:r>
         <w:rPr>
@@ -8835,16 +9784,36 @@
           <w:sz w:val="24"/>
           <w:szCs w:val="24"/>
         </w:rPr>
-        <w:t>geopandas/geopandas: v0.4.1</w:t>
-      </w:r>
-      <w:r>
-        <w:rPr>
-          <w:rFonts w:ascii="Times New Roman" w:hAnsi="Times New Roman" w:cs="Times New Roman"/>
-          <w:noProof/>
-          <w:sz w:val="24"/>
-          <w:szCs w:val="24"/>
-        </w:rPr>
-        <w:t>. https://doi.org/10.5281/ZENODO.2585849</w:t>
+        <w:t>Environment and Planning B: Planning and Design</w:t>
+      </w:r>
+      <w:r>
+        <w:rPr>
+          <w:rFonts w:ascii="Times New Roman" w:hAnsi="Times New Roman" w:cs="Times New Roman"/>
+          <w:noProof/>
+          <w:sz w:val="24"/>
+          <w:szCs w:val="24"/>
+        </w:rPr>
+        <w:t xml:space="preserve">, </w:t>
+      </w:r>
+      <w:r>
+        <w:rPr>
+          <w:rFonts w:ascii="Times New Roman" w:hAnsi="Times New Roman" w:cs="Times New Roman"/>
+          <w:i/>
+          <w:iCs/>
+          <w:noProof/>
+          <w:sz w:val="24"/>
+          <w:szCs w:val="24"/>
+        </w:rPr>
+        <w:t>37</w:t>
+      </w:r>
+      <w:r>
+        <w:rPr>
+          <w:rFonts w:ascii="Times New Roman" w:hAnsi="Times New Roman" w:cs="Times New Roman"/>
+          <w:noProof/>
+          <w:sz w:val="24"/>
+          <w:szCs w:val="24"/>
+        </w:rPr>
+        <w:t>(4), 682–703. https://doi.org/10.1068/B35097</w:t>
       </w:r>
     </w:p>
     <w:p>
@@ -8869,7 +9838,7 @@
           <w:sz w:val="24"/>
           <w:szCs w:val="24"/>
         </w:rPr>
-        <w:t xml:space="preserve">Neis, P., Zielstra, D., &amp; Zipf, A. (2011). The Street Network Evolution of Crowdsourced Maps: OpenStreetMap in Germany 2007–2011. </w:t>
+        <w:t xml:space="preserve">Jordahl, K., Bossche, J. Van den, Wasserman, J., McBride, J., Gerard, J., Tratner, J., Perry, M., Farmer, C., Cochran, M., Gillies, S., Bartos, M., Culbertson, L., Eubank, N., maxalbert, Fleischmann, M., Hjelle, G. A., Arribas-Bel, D., Ren, C., Rey, S., … Trengrove, J. (2019). </w:t>
       </w:r>
       <w:r>
         <w:rPr>
@@ -8880,36 +9849,16 @@
           <w:sz w:val="24"/>
           <w:szCs w:val="24"/>
         </w:rPr>
-        <w:t>Future Internet</w:t>
-      </w:r>
-      <w:r>
-        <w:rPr>
-          <w:rFonts w:ascii="Times New Roman" w:hAnsi="Times New Roman" w:cs="Times New Roman"/>
-          <w:noProof/>
-          <w:sz w:val="24"/>
-          <w:szCs w:val="24"/>
-        </w:rPr>
-        <w:t xml:space="preserve">, </w:t>
-      </w:r>
-      <w:r>
-        <w:rPr>
-          <w:rFonts w:ascii="Times New Roman" w:hAnsi="Times New Roman" w:cs="Times New Roman"/>
-          <w:i/>
-          <w:iCs/>
-          <w:noProof/>
-          <w:sz w:val="24"/>
-          <w:szCs w:val="24"/>
-        </w:rPr>
-        <w:t>4</w:t>
-      </w:r>
-      <w:r>
-        <w:rPr>
-          <w:rFonts w:ascii="Times New Roman" w:hAnsi="Times New Roman" w:cs="Times New Roman"/>
-          <w:noProof/>
-          <w:sz w:val="24"/>
-          <w:szCs w:val="24"/>
-        </w:rPr>
-        <w:t>(1), 1–21. https://doi.org/10.3390/FI4010001</w:t>
+        <w:t>geopandas/geopandas: v0.4.1</w:t>
+      </w:r>
+      <w:r>
+        <w:rPr>
+          <w:rFonts w:ascii="Times New Roman" w:hAnsi="Times New Roman" w:cs="Times New Roman"/>
+          <w:noProof/>
+          <w:sz w:val="24"/>
+          <w:szCs w:val="24"/>
+        </w:rPr>
+        <w:t>. https://doi.org/10.5281/ZENODO.2585849</w:t>
       </w:r>
     </w:p>
     <w:p>
@@ -8934,7 +9883,8 @@
           <w:sz w:val="24"/>
           <w:szCs w:val="24"/>
         </w:rPr>
-        <w:t xml:space="preserve">QGIS Development Team. (2009). </w:t>
+        <w:lastRenderedPageBreak/>
+        <w:t xml:space="preserve">Neis, P., Zielstra, D., &amp; Zipf, A. (2011). The Street Network Evolution of Crowdsourced Maps: OpenStreetMap in Germany 2007–2011. </w:t>
       </w:r>
       <w:r>
         <w:rPr>
@@ -8945,16 +9895,36 @@
           <w:sz w:val="24"/>
           <w:szCs w:val="24"/>
         </w:rPr>
-        <w:t>QGIS Geographic Information System</w:t>
-      </w:r>
-      <w:r>
-        <w:rPr>
-          <w:rFonts w:ascii="Times New Roman" w:hAnsi="Times New Roman" w:cs="Times New Roman"/>
-          <w:noProof/>
-          <w:sz w:val="24"/>
-          <w:szCs w:val="24"/>
-        </w:rPr>
-        <w:t>. http://qgis.org</w:t>
+        <w:t>Future Internet</w:t>
+      </w:r>
+      <w:r>
+        <w:rPr>
+          <w:rFonts w:ascii="Times New Roman" w:hAnsi="Times New Roman" w:cs="Times New Roman"/>
+          <w:noProof/>
+          <w:sz w:val="24"/>
+          <w:szCs w:val="24"/>
+        </w:rPr>
+        <w:t xml:space="preserve">, </w:t>
+      </w:r>
+      <w:r>
+        <w:rPr>
+          <w:rFonts w:ascii="Times New Roman" w:hAnsi="Times New Roman" w:cs="Times New Roman"/>
+          <w:i/>
+          <w:iCs/>
+          <w:noProof/>
+          <w:sz w:val="24"/>
+          <w:szCs w:val="24"/>
+        </w:rPr>
+        <w:t>4</w:t>
+      </w:r>
+      <w:r>
+        <w:rPr>
+          <w:rFonts w:ascii="Times New Roman" w:hAnsi="Times New Roman" w:cs="Times New Roman"/>
+          <w:noProof/>
+          <w:sz w:val="24"/>
+          <w:szCs w:val="24"/>
+        </w:rPr>
+        <w:t>(1), 1–21. https://doi.org/10.3390/FI4010001</w:t>
       </w:r>
     </w:p>
     <w:p>
@@ -8979,7 +9949,7 @@
           <w:sz w:val="24"/>
           <w:szCs w:val="24"/>
         </w:rPr>
-        <w:t xml:space="preserve">Randles, B. M., Golshan, M. S., Pasquetto, I. V, &amp; Borgman, C. L. (n.d.). </w:t>
+        <w:t xml:space="preserve">QGIS Development Team. (2009). </w:t>
       </w:r>
       <w:r>
         <w:rPr>
@@ -8990,16 +9960,16 @@
           <w:sz w:val="24"/>
           <w:szCs w:val="24"/>
         </w:rPr>
-        <w:t>Using the Jupyter Notebook as a Tool for Open Science: An Empirical Study</w:t>
-      </w:r>
-      <w:r>
-        <w:rPr>
-          <w:rFonts w:ascii="Times New Roman" w:hAnsi="Times New Roman" w:cs="Times New Roman"/>
-          <w:noProof/>
-          <w:sz w:val="24"/>
-          <w:szCs w:val="24"/>
-        </w:rPr>
-        <w:t>. https://doi.org/10.1016/j.future.2011.08.004</w:t>
+        <w:t>QGIS Geographic Information System</w:t>
+      </w:r>
+      <w:r>
+        <w:rPr>
+          <w:rFonts w:ascii="Times New Roman" w:hAnsi="Times New Roman" w:cs="Times New Roman"/>
+          <w:noProof/>
+          <w:sz w:val="24"/>
+          <w:szCs w:val="24"/>
+        </w:rPr>
+        <w:t>. http://qgis.org</w:t>
       </w:r>
     </w:p>
     <w:p>
@@ -9024,7 +9994,7 @@
           <w:sz w:val="24"/>
           <w:szCs w:val="24"/>
         </w:rPr>
-        <w:t xml:space="preserve">Sharifi, A. (2019). Resilient urban forms: A review of literature on streets and street networks. </w:t>
+        <w:t xml:space="preserve">Randles, B. M., Golshan, M. S., Pasquetto, I. V, &amp; Borgman, C. L. (n.d.). </w:t>
       </w:r>
       <w:r>
         <w:rPr>
@@ -9035,36 +10005,16 @@
           <w:sz w:val="24"/>
           <w:szCs w:val="24"/>
         </w:rPr>
-        <w:t>Building and Environment</w:t>
-      </w:r>
-      <w:r>
-        <w:rPr>
-          <w:rFonts w:ascii="Times New Roman" w:hAnsi="Times New Roman" w:cs="Times New Roman"/>
-          <w:noProof/>
-          <w:sz w:val="24"/>
-          <w:szCs w:val="24"/>
-        </w:rPr>
-        <w:t xml:space="preserve">, </w:t>
-      </w:r>
-      <w:r>
-        <w:rPr>
-          <w:rFonts w:ascii="Times New Roman" w:hAnsi="Times New Roman" w:cs="Times New Roman"/>
-          <w:i/>
-          <w:iCs/>
-          <w:noProof/>
-          <w:sz w:val="24"/>
-          <w:szCs w:val="24"/>
-        </w:rPr>
-        <w:t>147</w:t>
-      </w:r>
-      <w:r>
-        <w:rPr>
-          <w:rFonts w:ascii="Times New Roman" w:hAnsi="Times New Roman" w:cs="Times New Roman"/>
-          <w:noProof/>
-          <w:sz w:val="24"/>
-          <w:szCs w:val="24"/>
-        </w:rPr>
-        <w:t>, 171–187. https://doi.org/10.1016/J.BUILDENV.2018.09.040</w:t>
+        <w:t>Using the Jupyter Notebook as a Tool for Open Science: An Empirical Study</w:t>
+      </w:r>
+      <w:r>
+        <w:rPr>
+          <w:rFonts w:ascii="Times New Roman" w:hAnsi="Times New Roman" w:cs="Times New Roman"/>
+          <w:noProof/>
+          <w:sz w:val="24"/>
+          <w:szCs w:val="24"/>
+        </w:rPr>
+        <w:t>. https://doi.org/10.1016/j.future.2011.08.004</w:t>
       </w:r>
     </w:p>
     <w:p>
@@ -9089,7 +10039,7 @@
           <w:sz w:val="24"/>
           <w:szCs w:val="24"/>
         </w:rPr>
-        <w:t xml:space="preserve">Van Rossum, G., &amp; Drake Jr, F. L. (1995). </w:t>
+        <w:t xml:space="preserve">Sharifi, A. (2019). Resilient urban forms: A review of literature on streets and street networks. </w:t>
       </w:r>
       <w:r>
         <w:rPr>
@@ -9100,16 +10050,36 @@
           <w:sz w:val="24"/>
           <w:szCs w:val="24"/>
         </w:rPr>
-        <w:t>Python reference manual</w:t>
-      </w:r>
-      <w:r>
-        <w:rPr>
-          <w:rFonts w:ascii="Times New Roman" w:hAnsi="Times New Roman" w:cs="Times New Roman"/>
-          <w:noProof/>
-          <w:sz w:val="24"/>
-          <w:szCs w:val="24"/>
-        </w:rPr>
-        <w:t>. Centrum voor Wiskunde en Informatica Amsterdam.</w:t>
+        <w:t>Building and Environment</w:t>
+      </w:r>
+      <w:r>
+        <w:rPr>
+          <w:rFonts w:ascii="Times New Roman" w:hAnsi="Times New Roman" w:cs="Times New Roman"/>
+          <w:noProof/>
+          <w:sz w:val="24"/>
+          <w:szCs w:val="24"/>
+        </w:rPr>
+        <w:t xml:space="preserve">, </w:t>
+      </w:r>
+      <w:r>
+        <w:rPr>
+          <w:rFonts w:ascii="Times New Roman" w:hAnsi="Times New Roman" w:cs="Times New Roman"/>
+          <w:i/>
+          <w:iCs/>
+          <w:noProof/>
+          <w:sz w:val="24"/>
+          <w:szCs w:val="24"/>
+        </w:rPr>
+        <w:t>147</w:t>
+      </w:r>
+      <w:r>
+        <w:rPr>
+          <w:rFonts w:ascii="Times New Roman" w:hAnsi="Times New Roman" w:cs="Times New Roman"/>
+          <w:noProof/>
+          <w:sz w:val="24"/>
+          <w:szCs w:val="24"/>
+        </w:rPr>
+        <w:t>, 171–187. https://doi.org/10.1016/J.BUILDENV.2018.09.040</w:t>
       </w:r>
     </w:p>
     <w:p>
@@ -9124,16 +10094,17 @@
           <w:rFonts w:ascii="Times New Roman" w:hAnsi="Times New Roman" w:cs="Times New Roman"/>
           <w:noProof/>
           <w:sz w:val="24"/>
-        </w:rPr>
-      </w:pPr>
-      <w:r>
-        <w:rPr>
-          <w:rFonts w:ascii="Times New Roman" w:hAnsi="Times New Roman" w:cs="Times New Roman"/>
-          <w:noProof/>
-          <w:sz w:val="24"/>
-          <w:szCs w:val="24"/>
-        </w:rPr>
-        <w:t xml:space="preserve">Yen, Y., Zhao, P., &amp; Sohail, M. T. (2021). The morphology and circuity of walkable, bikeable, and drivable street networks in Phnom Penh, Cambodia. </w:t>
+          <w:szCs w:val="24"/>
+        </w:rPr>
+      </w:pPr>
+      <w:r>
+        <w:rPr>
+          <w:rFonts w:ascii="Times New Roman" w:hAnsi="Times New Roman" w:cs="Times New Roman"/>
+          <w:noProof/>
+          <w:sz w:val="24"/>
+          <w:szCs w:val="24"/>
+        </w:rPr>
+        <w:t xml:space="preserve">Van Rossum, G., &amp; Drake Jr, F. L. (1995). </w:t>
       </w:r>
       <w:r>
         <w:rPr>
@@ -9144,7 +10115,40 @@
           <w:sz w:val="24"/>
           <w:szCs w:val="24"/>
         </w:rPr>
-        <w:t xml:space="preserve">Environment and </w:t>
+        <w:t>Python reference manual</w:t>
+      </w:r>
+      <w:r>
+        <w:rPr>
+          <w:rFonts w:ascii="Times New Roman" w:hAnsi="Times New Roman" w:cs="Times New Roman"/>
+          <w:noProof/>
+          <w:sz w:val="24"/>
+          <w:szCs w:val="24"/>
+        </w:rPr>
+        <w:t>. Centrum voor Wiskunde en Informatica Amsterdam.</w:t>
+      </w:r>
+    </w:p>
+    <w:p>
+      <w:pPr>
+        <w:widowControl w:val="0"/>
+        <w:autoSpaceDE w:val="0"/>
+        <w:autoSpaceDN w:val="0"/>
+        <w:adjustRightInd w:val="0"/>
+        <w:spacing w:line="360" w:lineRule="auto"/>
+        <w:ind w:left="480" w:hanging="480"/>
+        <w:rPr>
+          <w:rFonts w:ascii="Times New Roman" w:hAnsi="Times New Roman" w:cs="Times New Roman"/>
+          <w:noProof/>
+          <w:sz w:val="24"/>
+        </w:rPr>
+      </w:pPr>
+      <w:r>
+        <w:rPr>
+          <w:rFonts w:ascii="Times New Roman" w:hAnsi="Times New Roman" w:cs="Times New Roman"/>
+          <w:noProof/>
+          <w:sz w:val="24"/>
+          <w:szCs w:val="24"/>
+        </w:rPr>
+        <w:t xml:space="preserve">Yen, Y., Zhao, P., &amp; Sohail, M. T. (2021). The morphology and circuity of walkable, bikeable, and drivable street networks in Phnom Penh, Cambodia. </w:t>
       </w:r>
       <w:r>
         <w:rPr>
@@ -9155,8 +10159,7 @@
           <w:sz w:val="24"/>
           <w:szCs w:val="24"/>
         </w:rPr>
-        <w:lastRenderedPageBreak/>
-        <w:t>Planning B: Urban Analytics and City Science</w:t>
+        <w:t>Environment and Planning B: Urban Analytics and City Science</w:t>
       </w:r>
       <w:r>
         <w:rPr>
@@ -9210,6 +10213,7 @@
       </w:r>
     </w:p>
     <w:sectPr>
+      <w:footerReference w:type="default" r:id="rId12"/>
       <w:pgSz w:w="11906" w:h="16838"/>
       <w:pgMar w:top="1440" w:right="1440" w:bottom="1440" w:left="1440" w:header="708" w:footer="708" w:gutter="0"/>
       <w:cols w:space="708"/>
@@ -9219,8 +10223,111 @@
 </w:document>
 </file>
 
+<file path=word/endnotes.xml><?xml version="1.0" encoding="utf-8"?>
+<w:endnotes xmlns:wpc="http://schemas.microsoft.com/office/word/2010/wordprocessingCanvas" xmlns:cx="http://schemas.microsoft.com/office/drawing/2014/chartex" xmlns:cx1="http://schemas.microsoft.com/office/drawing/2015/9/8/chartex" xmlns:mc="http://schemas.openxmlformats.org/markup-compatibility/2006" xmlns:o="urn:schemas-microsoft-com:office:office" xmlns:r="http://schemas.openxmlformats.org/officeDocument/2006/relationships" xmlns:m="http://schemas.openxmlformats.org/officeDocument/2006/math" xmlns:v="urn:schemas-microsoft-com:vml" xmlns:wp14="http://schemas.microsoft.com/office/word/2010/wordprocessingDrawing" xmlns:wp="http://schemas.openxmlformats.org/drawingml/2006/wordprocessingDrawing" xmlns:w10="urn:schemas-microsoft-com:office:word" xmlns:w="http://schemas.openxmlformats.org/wordprocessingml/2006/main" xmlns:w14="http://schemas.microsoft.com/office/word/2010/wordml" xmlns:w15="http://schemas.microsoft.com/office/word/2012/wordml" xmlns:w16se="http://schemas.microsoft.com/office/word/2015/wordml/symex" xmlns:wpg="http://schemas.microsoft.com/office/word/2010/wordprocessingGroup" xmlns:wpi="http://schemas.microsoft.com/office/word/2010/wordprocessingInk" xmlns:wne="http://schemas.microsoft.com/office/word/2006/wordml" xmlns:wps="http://schemas.microsoft.com/office/word/2010/wordprocessingShape" mc:Ignorable="w14 w15 w16se wp14">
+  <w:endnote w:type="separator" w:id="-1">
+    <w:p>
+      <w:pPr>
+        <w:spacing w:after="0" w:line="240" w:lineRule="auto"/>
+      </w:pPr>
+      <w:r>
+        <w:separator/>
+      </w:r>
+    </w:p>
+  </w:endnote>
+  <w:endnote w:type="continuationSeparator" w:id="0">
+    <w:p>
+      <w:pPr>
+        <w:spacing w:after="0" w:line="240" w:lineRule="auto"/>
+      </w:pPr>
+      <w:r>
+        <w:continuationSeparator/>
+      </w:r>
+    </w:p>
+  </w:endnote>
+</w:endnotes>
+</file>
+
+<file path=word/footer1.xml><?xml version="1.0" encoding="utf-8"?>
+<w:ftr xmlns:wpc="http://schemas.microsoft.com/office/word/2010/wordprocessingCanvas" xmlns:cx="http://schemas.microsoft.com/office/drawing/2014/chartex" xmlns:cx1="http://schemas.microsoft.com/office/drawing/2015/9/8/chartex" xmlns:mc="http://schemas.openxmlformats.org/markup-compatibility/2006" xmlns:o="urn:schemas-microsoft-com:office:office" xmlns:r="http://schemas.openxmlformats.org/officeDocument/2006/relationships" xmlns:m="http://schemas.openxmlformats.org/officeDocument/2006/math" xmlns:v="urn:schemas-microsoft-com:vml" xmlns:wp14="http://schemas.microsoft.com/office/word/2010/wordprocessingDrawing" xmlns:wp="http://schemas.openxmlformats.org/drawingml/2006/wordprocessingDrawing" xmlns:w10="urn:schemas-microsoft-com:office:word" xmlns:w="http://schemas.openxmlformats.org/wordprocessingml/2006/main" xmlns:w14="http://schemas.microsoft.com/office/word/2010/wordml" xmlns:w15="http://schemas.microsoft.com/office/word/2012/wordml" xmlns:w16se="http://schemas.microsoft.com/office/word/2015/wordml/symex" xmlns:wpg="http://schemas.microsoft.com/office/word/2010/wordprocessingGroup" xmlns:wpi="http://schemas.microsoft.com/office/word/2010/wordprocessingInk" xmlns:wne="http://schemas.microsoft.com/office/word/2006/wordml" xmlns:wps="http://schemas.microsoft.com/office/word/2010/wordprocessingShape" mc:Ignorable="w14 w15 w16se wp14">
+  <w:sdt>
+    <w:sdtPr>
+      <w:id w:val="-1636179282"/>
+      <w:docPartObj>
+        <w:docPartGallery w:val="Page Numbers (Bottom of Page)"/>
+        <w:docPartUnique/>
+      </w:docPartObj>
+    </w:sdtPr>
+    <w:sdtEndPr>
+      <w:rPr>
+        <w:noProof/>
+      </w:rPr>
+    </w:sdtEndPr>
+    <w:sdtContent>
+      <w:p>
+        <w:pPr>
+          <w:pStyle w:val="Footer"/>
+          <w:jc w:val="center"/>
+        </w:pPr>
+        <w:r>
+          <w:fldChar w:fldCharType="begin"/>
+        </w:r>
+        <w:r>
+          <w:instrText xml:space="preserve"> PAGE   \* MERGEFORMAT </w:instrText>
+        </w:r>
+        <w:r>
+          <w:fldChar w:fldCharType="separate"/>
+        </w:r>
+        <w:r>
+          <w:rPr>
+            <w:noProof/>
+          </w:rPr>
+          <w:t>1</w:t>
+        </w:r>
+        <w:r>
+          <w:rPr>
+            <w:noProof/>
+          </w:rPr>
+          <w:fldChar w:fldCharType="end"/>
+        </w:r>
+      </w:p>
+    </w:sdtContent>
+  </w:sdt>
+  <w:p>
+    <w:pPr>
+      <w:pStyle w:val="Footer"/>
+    </w:pPr>
+  </w:p>
+</w:ftr>
+</file>
+
+<file path=word/footnotes.xml><?xml version="1.0" encoding="utf-8"?>
+<w:footnotes xmlns:wpc="http://schemas.microsoft.com/office/word/2010/wordprocessingCanvas" xmlns:cx="http://schemas.microsoft.com/office/drawing/2014/chartex" xmlns:cx1="http://schemas.microsoft.com/office/drawing/2015/9/8/chartex" xmlns:mc="http://schemas.openxmlformats.org/markup-compatibility/2006" xmlns:o="urn:schemas-microsoft-com:office:office" xmlns:r="http://schemas.openxmlformats.org/officeDocument/2006/relationships" xmlns:m="http://schemas.openxmlformats.org/officeDocument/2006/math" xmlns:v="urn:schemas-microsoft-com:vml" xmlns:wp14="http://schemas.microsoft.com/office/word/2010/wordprocessingDrawing" xmlns:wp="http://schemas.openxmlformats.org/drawingml/2006/wordprocessingDrawing" xmlns:w10="urn:schemas-microsoft-com:office:word" xmlns:w="http://schemas.openxmlformats.org/wordprocessingml/2006/main" xmlns:w14="http://schemas.microsoft.com/office/word/2010/wordml" xmlns:w15="http://schemas.microsoft.com/office/word/2012/wordml" xmlns:w16se="http://schemas.microsoft.com/office/word/2015/wordml/symex" xmlns:wpg="http://schemas.microsoft.com/office/word/2010/wordprocessingGroup" xmlns:wpi="http://schemas.microsoft.com/office/word/2010/wordprocessingInk" xmlns:wne="http://schemas.microsoft.com/office/word/2006/wordml" xmlns:wps="http://schemas.microsoft.com/office/word/2010/wordprocessingShape" mc:Ignorable="w14 w15 w16se wp14">
+  <w:footnote w:type="separator" w:id="-1">
+    <w:p>
+      <w:pPr>
+        <w:spacing w:after="0" w:line="240" w:lineRule="auto"/>
+      </w:pPr>
+      <w:r>
+        <w:separator/>
+      </w:r>
+    </w:p>
+  </w:footnote>
+  <w:footnote w:type="continuationSeparator" w:id="0">
+    <w:p>
+      <w:pPr>
+        <w:spacing w:after="0" w:line="240" w:lineRule="auto"/>
+      </w:pPr>
+      <w:r>
+        <w:continuationSeparator/>
+      </w:r>
+    </w:p>
+  </w:footnote>
+</w:footnotes>
+</file>
+
 <file path=word/numbering.xml><?xml version="1.0" encoding="utf-8"?>
-<w:numbering xmlns:wpc="http://schemas.microsoft.com/office/word/2010/wordprocessingCanvas" xmlns:mc="http://schemas.openxmlformats.org/markup-compatibility/2006" xmlns:o="urn:schemas-microsoft-com:office:office" xmlns:r="http://schemas.openxmlformats.org/officeDocument/2006/relationships" xmlns:m="http://schemas.openxmlformats.org/officeDocument/2006/math" xmlns:v="urn:schemas-microsoft-com:vml" xmlns:wp14="http://schemas.microsoft.com/office/word/2010/wordprocessingDrawing" xmlns:wp="http://schemas.openxmlformats.org/drawingml/2006/wordprocessingDrawing" xmlns:w10="urn:schemas-microsoft-com:office:word" xmlns:w="http://schemas.openxmlformats.org/wordprocessingml/2006/main" xmlns:w14="http://schemas.microsoft.com/office/word/2010/wordml" xmlns:w15="http://schemas.microsoft.com/office/word/2012/wordml" xmlns:wpg="http://schemas.microsoft.com/office/word/2010/wordprocessingGroup" xmlns:wpi="http://schemas.microsoft.com/office/word/2010/wordprocessingInk" xmlns:wne="http://schemas.microsoft.com/office/word/2006/wordml" xmlns:wps="http://schemas.microsoft.com/office/word/2010/wordprocessingShape" mc:Ignorable="w14 w15 wp14">
+<w:numbering xmlns:wpc="http://schemas.microsoft.com/office/word/2010/wordprocessingCanvas" xmlns:cx="http://schemas.microsoft.com/office/drawing/2014/chartex" xmlns:cx1="http://schemas.microsoft.com/office/drawing/2015/9/8/chartex" xmlns:mc="http://schemas.openxmlformats.org/markup-compatibility/2006" xmlns:o="urn:schemas-microsoft-com:office:office" xmlns:r="http://schemas.openxmlformats.org/officeDocument/2006/relationships" xmlns:m="http://schemas.openxmlformats.org/officeDocument/2006/math" xmlns:v="urn:schemas-microsoft-com:vml" xmlns:wp14="http://schemas.microsoft.com/office/word/2010/wordprocessingDrawing" xmlns:wp="http://schemas.openxmlformats.org/drawingml/2006/wordprocessingDrawing" xmlns:w10="urn:schemas-microsoft-com:office:word" xmlns:w="http://schemas.openxmlformats.org/wordprocessingml/2006/main" xmlns:w14="http://schemas.microsoft.com/office/word/2010/wordml" xmlns:w15="http://schemas.microsoft.com/office/word/2012/wordml" xmlns:w16se="http://schemas.microsoft.com/office/word/2015/wordml/symex" xmlns:wpg="http://schemas.microsoft.com/office/word/2010/wordprocessingGroup" xmlns:wpi="http://schemas.microsoft.com/office/word/2010/wordprocessingInk" xmlns:wne="http://schemas.microsoft.com/office/word/2006/wordml" xmlns:wps="http://schemas.microsoft.com/office/word/2010/wordprocessingShape" mc:Ignorable="w14 w15 w16se wp14">
   <w:abstractNum w:abstractNumId="0" w15:restartNumberingAfterBreak="0">
     <w:nsid w:val="06772BF8"/>
     <w:multiLevelType w:val="hybridMultilevel"/>
@@ -9904,7 +11011,7 @@
 </file>
 
 <file path=word/styles.xml><?xml version="1.0" encoding="utf-8"?>
-<w:styles xmlns:mc="http://schemas.openxmlformats.org/markup-compatibility/2006" xmlns:r="http://schemas.openxmlformats.org/officeDocument/2006/relationships" xmlns:w="http://schemas.openxmlformats.org/wordprocessingml/2006/main" xmlns:w14="http://schemas.microsoft.com/office/word/2010/wordml" xmlns:w15="http://schemas.microsoft.com/office/word/2012/wordml" mc:Ignorable="w14 w15">
+<w:styles xmlns:mc="http://schemas.openxmlformats.org/markup-compatibility/2006" xmlns:r="http://schemas.openxmlformats.org/officeDocument/2006/relationships" xmlns:w="http://schemas.openxmlformats.org/wordprocessingml/2006/main" xmlns:w14="http://schemas.microsoft.com/office/word/2010/wordml" xmlns:w15="http://schemas.microsoft.com/office/word/2012/wordml" xmlns:w16se="http://schemas.microsoft.com/office/word/2015/wordml/symex" mc:Ignorable="w14 w15 w16se">
   <w:docDefaults>
     <w:rPrDefault>
       <w:rPr>
@@ -10381,6 +11488,56 @@
       </w:tblBorders>
     </w:tblPr>
   </w:style>
+  <w:style w:type="paragraph" w:styleId="Header">
+    <w:name w:val="header"/>
+    <w:basedOn w:val="Normal"/>
+    <w:link w:val="HeaderChar"/>
+    <w:uiPriority w:val="99"/>
+    <w:unhideWhenUsed/>
+    <w:rsid w:val="009555A6"/>
+    <w:pPr>
+      <w:tabs>
+        <w:tab w:val="center" w:pos="4513"/>
+        <w:tab w:val="right" w:pos="9026"/>
+      </w:tabs>
+      <w:spacing w:after="0" w:line="240" w:lineRule="auto"/>
+    </w:pPr>
+  </w:style>
+  <w:style w:type="character" w:customStyle="1" w:styleId="HeaderChar">
+    <w:name w:val="Header Char"/>
+    <w:basedOn w:val="DefaultParagraphFont"/>
+    <w:link w:val="Header"/>
+    <w:uiPriority w:val="99"/>
+    <w:rsid w:val="009555A6"/>
+    <w:rPr>
+      <w:lang w:val="en-GB"/>
+    </w:rPr>
+  </w:style>
+  <w:style w:type="paragraph" w:styleId="Footer">
+    <w:name w:val="footer"/>
+    <w:basedOn w:val="Normal"/>
+    <w:link w:val="FooterChar"/>
+    <w:uiPriority w:val="99"/>
+    <w:unhideWhenUsed/>
+    <w:rsid w:val="009555A6"/>
+    <w:pPr>
+      <w:tabs>
+        <w:tab w:val="center" w:pos="4513"/>
+        <w:tab w:val="right" w:pos="9026"/>
+      </w:tabs>
+      <w:spacing w:after="0" w:line="240" w:lineRule="auto"/>
+    </w:pPr>
+  </w:style>
+  <w:style w:type="character" w:customStyle="1" w:styleId="FooterChar">
+    <w:name w:val="Footer Char"/>
+    <w:basedOn w:val="DefaultParagraphFont"/>
+    <w:link w:val="Footer"/>
+    <w:uiPriority w:val="99"/>
+    <w:rsid w:val="009555A6"/>
+    <w:rPr>
+      <w:lang w:val="en-GB"/>
+    </w:rPr>
+  </w:style>
 </w:styles>
 </file>
 
@@ -10650,7 +11807,7 @@
 </file>
 
 <file path=customXml/itemProps1.xml><?xml version="1.0" encoding="utf-8"?>
-<ds:datastoreItem xmlns:ds="http://schemas.openxmlformats.org/officeDocument/2006/customXml" ds:itemID="{DC7FAF69-4D5F-41CC-9D35-11B9809A1DD3}">
+<ds:datastoreItem xmlns:ds="http://schemas.openxmlformats.org/officeDocument/2006/customXml" ds:itemID="{7D0C944A-8C25-4CB2-B581-34E05D737D7E}">
   <ds:schemaRefs>
     <ds:schemaRef ds:uri="http://schemas.openxmlformats.org/officeDocument/2006/bibliography"/>
   </ds:schemaRefs>

</xml_diff>